<commit_message>
some more phylota examples
</commit_message>
<xml_diff>
--- a/physcraper_ms.docx
+++ b/physcraper_ms.docx
@@ -81,11 +81,47 @@
         <w:t xml:space="preserve"> </w:t>
       </w:r>
       <w:r>
-        <w:t xml:space="preserve">Reyes,</w:t>
-      </w:r>
-      <w:r>
-        <w:t xml:space="preserve"> </w:t>
-      </w:r>
+        <w:t xml:space="preserve">Reyes</w:t>
+      </w:r>
+    </w:p>
+    <w:p>
+      <w:pPr>
+        <w:pStyle w:val="Author"/>
+      </w:pPr>
+      <w:r>
+        <w:t xml:space="preserve">Martha</w:t>
+      </w:r>
+      <w:r>
+        <w:t xml:space="preserve"> </w:t>
+      </w:r>
+      <w:r>
+        <w:t xml:space="preserve">Kandziora</w:t>
+      </w:r>
+    </w:p>
+    <w:p>
+      <w:pPr>
+        <w:pStyle w:val="Author"/>
+      </w:pPr>
+      <w:r>
+        <w:t xml:space="preserve">Emily</w:t>
+      </w:r>
+      <w:r>
+        <w:t xml:space="preserve"> </w:t>
+      </w:r>
+      <w:r>
+        <w:t xml:space="preserve">Jane</w:t>
+      </w:r>
+      <w:r>
+        <w:t xml:space="preserve"> </w:t>
+      </w:r>
+      <w:r>
+        <w:t xml:space="preserve">McTavish</w:t>
+      </w:r>
+    </w:p>
+    <w:p>
+      <w:pPr>
+        <w:pStyle w:val="Author"/>
+      </w:pPr>
       <w:r>
         <w:t xml:space="preserve">University</w:t>
       </w:r>
@@ -110,114 +146,14 @@
     </w:p>
     <w:p>
       <w:pPr>
-        <w:pStyle w:val="Author"/>
-      </w:pPr>
-      <w:r>
-        <w:t xml:space="preserve">Martha</w:t>
-      </w:r>
-      <w:r>
-        <w:t xml:space="preserve"> </w:t>
-      </w:r>
-      <w:r>
-        <w:t xml:space="preserve">Kandziora,</w:t>
-      </w:r>
-      <w:r>
-        <w:t xml:space="preserve"> </w:t>
-      </w:r>
-      <w:r>
-        <w:t xml:space="preserve">University</w:t>
-      </w:r>
-      <w:r>
-        <w:t xml:space="preserve"> </w:t>
-      </w:r>
-      <w:r>
-        <w:t xml:space="preserve">of</w:t>
-      </w:r>
-      <w:r>
-        <w:t xml:space="preserve"> </w:t>
-      </w:r>
-      <w:r>
-        <w:t xml:space="preserve">California,</w:t>
-      </w:r>
-      <w:r>
-        <w:t xml:space="preserve"> </w:t>
-      </w:r>
-      <w:r>
-        <w:t xml:space="preserve">Merced</w:t>
-      </w:r>
-    </w:p>
-    <w:p>
-      <w:pPr>
-        <w:pStyle w:val="Author"/>
-      </w:pPr>
-      <w:r>
-        <w:t xml:space="preserve">Emily</w:t>
-      </w:r>
-      <w:r>
-        <w:t xml:space="preserve"> </w:t>
-      </w:r>
-      <w:r>
-        <w:t xml:space="preserve">Jane</w:t>
-      </w:r>
-      <w:r>
-        <w:t xml:space="preserve"> </w:t>
-      </w:r>
-      <w:r>
-        <w:t xml:space="preserve">McTavish,</w:t>
-      </w:r>
-      <w:r>
-        <w:t xml:space="preserve"> </w:t>
-      </w:r>
-      <w:r>
-        <w:t xml:space="preserve">University</w:t>
-      </w:r>
-      <w:r>
-        <w:t xml:space="preserve"> </w:t>
-      </w:r>
-      <w:r>
-        <w:t xml:space="preserve">of</w:t>
-      </w:r>
-      <w:r>
-        <w:t xml:space="preserve"> </w:t>
-      </w:r>
-      <w:r>
-        <w:t xml:space="preserve">California,</w:t>
-      </w:r>
-      <w:r>
-        <w:t xml:space="preserve"> </w:t>
-      </w:r>
-      <w:r>
-        <w:t xml:space="preserve">Merced</w:t>
-      </w:r>
-    </w:p>
-    <w:p>
-      <w:pPr>
         <w:pStyle w:val="Date"/>
       </w:pPr>
-      <w:r>
-        <w:t xml:space="preserve">Manuscript</w:t>
-      </w:r>
-      <w:r>
-        <w:t xml:space="preserve"> </w:t>
-      </w:r>
-      <w:r>
-        <w:t xml:space="preserve">rendered</w:t>
-      </w:r>
-      <w:r>
-        <w:t xml:space="preserve"> </w:t>
-      </w:r>
-      <w:r>
-        <w:t xml:space="preserve">on</w:t>
-      </w:r>
-      <w:r>
-        <w:t xml:space="preserve"> </w:t>
-      </w:r>
       <w:bookmarkStart w:id="20" w:name="redoc-inlinecode-1"/>
       <w:r>
         <w:rPr>
           <w:rStyle w:val="redoc-inlinecode-1"/>
         </w:rPr>
-        <w:t xml:space="preserve">12</w:t>
+        <w:t xml:space="preserve">13</w:t>
       </w:r>
       <w:r>
         <w:rPr>
@@ -692,14 +628,17 @@
       <w:r>
         <w:t xml:space="preserve"> </w:t>
       </w:r>
-      <w:bookmarkStart w:id="24" w:name="redoc-citation-1"/>
-      <w:r>
-        <w:rPr>
+      <w:bookmarkStart w:id="25" w:name="redoc-citation-1"/>
+      <w:bookmarkStart w:id="24" w:name="redoc-citation-7"/>
+      <w:r>
+        <w:rPr>
+          <w:rStyle w:val="redoc-citation-7"/>
           <w:rStyle w:val="redoc-citation-1"/>
         </w:rPr>
         <w:t xml:space="preserve">(Sanderson, Boss, Chen, Cranston, &amp; Wehe, 2008)</w:t>
       </w:r>
       <w:bookmarkEnd w:id="24"/>
+      <w:bookmarkEnd w:id="25"/>
       <w:r>
         <w:t xml:space="preserve">.</w:t>
       </w:r>
@@ -906,21 +845,21 @@
       <w:pPr>
         <w:pStyle w:val="Heading1"/>
       </w:pPr>
-      <w:bookmarkStart w:id="25" w:name="how-does-physcraper-work"/>
+      <w:bookmarkStart w:id="26" w:name="how-does-physcraper-work"/>
       <w:r>
         <w:t xml:space="preserve">How does Physcraper work?</w:t>
       </w:r>
-      <w:bookmarkEnd w:id="25"/>
+      <w:bookmarkEnd w:id="26"/>
     </w:p>
     <w:p>
       <w:pPr>
         <w:pStyle w:val="Heading2"/>
       </w:pPr>
-      <w:bookmarkStart w:id="26" w:name="the-input-a-study-tree-and-an-alignment"/>
+      <w:bookmarkStart w:id="27" w:name="the-input-a-study-tree-and-an-alignment"/>
       <w:r>
         <w:t xml:space="preserve">The input: a study tree and an alignment</w:t>
       </w:r>
-      <w:bookmarkEnd w:id="26"/>
+      <w:bookmarkEnd w:id="27"/>
     </w:p>
     <w:p>
       <w:pPr>
@@ -936,14 +875,14 @@
       <w:r>
         <w:t xml:space="preserve"> </w:t>
       </w:r>
-      <w:bookmarkStart w:id="27" w:name="redoc-citation-2"/>
+      <w:bookmarkStart w:id="28" w:name="redoc-citation-2"/>
       <w:r>
         <w:rPr>
           <w:rStyle w:val="redoc-citation-2"/>
         </w:rPr>
         <w:t xml:space="preserve">(McTavish et al., 2015)</w:t>
       </w:r>
-      <w:bookmarkEnd w:id="27"/>
+      <w:bookmarkEnd w:id="28"/>
       <w:r>
         <w:t xml:space="preserve">.</w:t>
       </w:r>
@@ -986,21 +925,21 @@
       <w:r>
         <w:t xml:space="preserve"> </w:t>
       </w:r>
-      <w:bookmarkStart w:id="28" w:name="redoc-citation-3"/>
+      <w:bookmarkStart w:id="29" w:name="redoc-citation-3"/>
       <w:r>
         <w:rPr>
           <w:rStyle w:val="redoc-citation-3"/>
         </w:rPr>
         <w:t xml:space="preserve">(Piel et al., 2009; Vos et al., 2012)</w:t>
       </w:r>
-      <w:bookmarkEnd w:id="28"/>
+      <w:bookmarkEnd w:id="29"/>
       <w:r>
         <w:t xml:space="preserve"> </w:t>
       </w:r>
       <w:r>
         <w:t xml:space="preserve">or DRYAD (</w:t>
       </w:r>
-      <w:hyperlink r:id="rId29">
+      <w:hyperlink r:id="rId30">
         <w:r>
           <w:rPr>
             <w:rStyle w:val="Hyperlink"/>
@@ -1026,7 +965,7 @@
       <w:r>
         <w:t xml:space="preserve">can download it directly either from the TreeBASE website (</w:t>
       </w:r>
-      <w:hyperlink r:id="rId30">
+      <w:hyperlink r:id="rId31">
         <w:r>
           <w:rPr>
             <w:rStyle w:val="Hyperlink"/>
@@ -1043,7 +982,7 @@
       <w:r>
         <w:t xml:space="preserve">or through its GitHub repositiry, SuperTreeBASE (</w:t>
       </w:r>
-      <w:hyperlink r:id="rId31">
+      <w:hyperlink r:id="rId32">
         <w:r>
           <w:rPr>
             <w:rStyle w:val="Hyperlink"/>
@@ -1210,11 +1149,11 @@
       <w:pPr>
         <w:pStyle w:val="Heading2"/>
       </w:pPr>
-      <w:bookmarkStart w:id="32" w:name="dna-sequence-search-and-cleaning"/>
+      <w:bookmarkStart w:id="33" w:name="dna-sequence-search-and-cleaning"/>
       <w:r>
         <w:t xml:space="preserve">DNA sequence search and cleaning</w:t>
       </w:r>
-      <w:bookmarkEnd w:id="32"/>
+      <w:bookmarkEnd w:id="33"/>
     </w:p>
     <w:p>
       <w:pPr>
@@ -1424,11 +1363,11 @@
       <w:pPr>
         <w:pStyle w:val="Heading2"/>
       </w:pPr>
-      <w:bookmarkStart w:id="33" w:name="dna-sequence-alignment"/>
+      <w:bookmarkStart w:id="34" w:name="dna-sequence-alignment"/>
       <w:r>
         <w:t xml:space="preserve">DNA sequence alignment</w:t>
       </w:r>
-      <w:bookmarkEnd w:id="33"/>
+      <w:bookmarkEnd w:id="34"/>
     </w:p>
     <w:p>
       <w:pPr>
@@ -1444,14 +1383,14 @@
       <w:r>
         <w:t xml:space="preserve"> </w:t>
       </w:r>
-      <w:bookmarkStart w:id="34" w:name="redoc-citation-4"/>
+      <w:bookmarkStart w:id="35" w:name="redoc-citation-4"/>
       <w:r>
         <w:rPr>
           <w:rStyle w:val="redoc-citation-4"/>
         </w:rPr>
         <w:t xml:space="preserve">(Edgar, 2004)</w:t>
       </w:r>
-      <w:bookmarkEnd w:id="34"/>
+      <w:bookmarkEnd w:id="35"/>
       <w:r>
         <w:t xml:space="preserve"> </w:t>
       </w:r>
@@ -1469,11 +1408,11 @@
       <w:pPr>
         <w:pStyle w:val="Heading2"/>
       </w:pPr>
-      <w:bookmarkStart w:id="35" w:name="tree-reconstruction"/>
+      <w:bookmarkStart w:id="36" w:name="tree-reconstruction"/>
       <w:r>
         <w:t xml:space="preserve">Tree reconstruction</w:t>
       </w:r>
-      <w:bookmarkEnd w:id="35"/>
+      <w:bookmarkEnd w:id="36"/>
     </w:p>
     <w:p>
       <w:pPr>
@@ -1503,11 +1442,11 @@
       <w:pPr>
         <w:pStyle w:val="Heading2"/>
       </w:pPr>
-      <w:bookmarkStart w:id="36" w:name="tree-comparison"/>
+      <w:bookmarkStart w:id="37" w:name="tree-comparison"/>
       <w:r>
         <w:t xml:space="preserve">Tree comparison</w:t>
       </w:r>
-      <w:bookmarkEnd w:id="36"/>
+      <w:bookmarkEnd w:id="37"/>
     </w:p>
     <w:p>
       <w:pPr>
@@ -1555,11 +1494,11 @@
       <w:pPr>
         <w:pStyle w:val="Heading1"/>
       </w:pPr>
-      <w:bookmarkStart w:id="37" w:name="use-case-example"/>
+      <w:bookmarkStart w:id="38" w:name="use-case-example"/>
       <w:r>
         <w:t xml:space="preserve">Use case/ example</w:t>
       </w:r>
-      <w:bookmarkEnd w:id="37"/>
+      <w:bookmarkEnd w:id="38"/>
     </w:p>
     <w:p>
       <w:pPr>
@@ -1639,11 +1578,11 @@
       <w:pPr>
         <w:pStyle w:val="Heading2"/>
       </w:pPr>
-      <w:bookmarkStart w:id="38" w:name="ascomycota-example"/>
+      <w:bookmarkStart w:id="39" w:name="ascomycota-example"/>
       <w:r>
         <w:t xml:space="preserve">Ascomycota Example</w:t>
       </w:r>
-      <w:bookmarkEnd w:id="38"/>
+      <w:bookmarkEnd w:id="39"/>
     </w:p>
     <w:p>
       <w:pPr>
@@ -1661,14 +1600,14 @@
       <w:r>
         <w:t xml:space="preserve"> </w:t>
       </w:r>
-      <w:bookmarkStart w:id="39" w:name="redoc-citation-5"/>
+      <w:bookmarkStart w:id="40" w:name="redoc-citation-5"/>
       <w:r>
         <w:rPr>
           <w:rStyle w:val="redoc-citation-5"/>
         </w:rPr>
         <w:t xml:space="preserve">Schoch et al. (2009)</w:t>
       </w:r>
-      <w:bookmarkEnd w:id="39"/>
+      <w:bookmarkEnd w:id="40"/>
       <w:r>
         <w:t xml:space="preserve">.</w:t>
       </w:r>
@@ -1703,7 +1642,7 @@
         <w:t xml:space="preserve">TreeBase website home page of the study, so you have to really look it up manually):</w:t>
       </w:r>
     </w:p>
-    <w:bookmarkStart w:id="40" w:name="redoc-codechunk-1"/>
+    <w:bookmarkStart w:id="41" w:name="redoc-codechunk-1"/>
     <w:p>
       <w:pPr>
         <w:pStyle w:val="SourceCode"/>
@@ -1821,7 +1760,7 @@
         <w:t xml:space="preserve">## 1 http://dx.doi.org/10.1093/sysbio/syp020</w:t>
       </w:r>
     </w:p>
-    <w:bookmarkEnd w:id="40"/>
+    <w:bookmarkEnd w:id="41"/>
     <w:p>
       <w:pPr>
         <w:pStyle w:val="Compact"/>
@@ -1907,7 +1846,7 @@
         <w:t xml:space="preserve">Once we have the study id, we can gather the trees published on that study:</w:t>
       </w:r>
     </w:p>
-    <w:bookmarkStart w:id="41" w:name="redoc-codechunk-3"/>
+    <w:bookmarkStart w:id="42" w:name="redoc-codechunk-3"/>
     <w:p>
       <w:pPr>
         <w:pStyle w:val="SourceCode"/>
@@ -2106,7 +2045,7 @@
         <w:t xml:space="preserve">)</w:t>
       </w:r>
     </w:p>
-    <w:bookmarkEnd w:id="41"/>
+    <w:bookmarkEnd w:id="42"/>
     <w:p>
       <w:pPr>
         <w:pStyle w:val="FirstParagraph"/>
@@ -2117,14 +2056,14 @@
       <w:r>
         <w:t xml:space="preserve"> </w:t>
       </w:r>
-      <w:bookmarkStart w:id="42" w:name="redoc-inlinecode-2"/>
+      <w:bookmarkStart w:id="43" w:name="redoc-inlinecode-2"/>
       <w:r>
         <w:rPr>
           <w:rStyle w:val="redoc-inlinecode-2"/>
         </w:rPr>
         <w:t xml:space="preserve">434</w:t>
       </w:r>
-      <w:bookmarkEnd w:id="42"/>
+      <w:bookmarkEnd w:id="43"/>
       <w:r>
         <w:t xml:space="preserve"> </w:t>
       </w:r>
@@ -2144,7 +2083,7 @@
       <w:pPr>
         <w:pStyle w:val="BodyText"/>
       </w:pPr>
-      <w:bookmarkStart w:id="43" w:name="redoc-htmlcomment-1"/>
+      <w:bookmarkStart w:id="44" w:name="redoc-htmlcomment-1"/>
       <w:r>
         <w:rPr>
           <w:rStyle w:val="redoc-htmlcomment-1"/>
@@ -2157,7 +2096,7 @@
         </w:rPr>
         <w:t xml:space="preserve"> </w:t>
       </w:r>
-      <w:bookmarkEnd w:id="43"/>
+      <w:bookmarkEnd w:id="44"/>
     </w:p>
     <w:p>
       <w:pPr>
@@ -2229,11 +2168,11 @@
       <w:pPr>
         <w:pStyle w:val="Heading2"/>
       </w:pPr>
-      <w:bookmarkStart w:id="44" w:name="testudines-example"/>
+      <w:bookmarkStart w:id="45" w:name="testudines-example"/>
       <w:r>
         <w:t xml:space="preserve">Testudines example</w:t>
       </w:r>
-      <w:bookmarkEnd w:id="44"/>
+      <w:bookmarkEnd w:id="45"/>
     </w:p>
     <w:p>
       <w:pPr>
@@ -2245,14 +2184,14 @@
       <w:r>
         <w:t xml:space="preserve"> </w:t>
       </w:r>
-      <w:bookmarkStart w:id="45" w:name="redoc-citation-6"/>
+      <w:bookmarkStart w:id="46" w:name="redoc-citation-6"/>
       <w:r>
         <w:rPr>
           <w:rStyle w:val="redoc-citation-6"/>
         </w:rPr>
         <w:t xml:space="preserve">Crawford et al. (2012)</w:t>
       </w:r>
-      <w:bookmarkEnd w:id="45"/>
+      <w:bookmarkEnd w:id="46"/>
       <w:r>
         <w:t xml:space="preserve"> </w:t>
       </w:r>
@@ -2268,7 +2207,7 @@
       <w:r>
         <w:t xml:space="preserve"> </w:t>
       </w:r>
-      <w:hyperlink r:id="rId46">
+      <w:hyperlink r:id="rId47">
         <w:r>
           <w:rPr>
             <w:rStyle w:val="Hyperlink"/>
@@ -2298,63 +2237,320 @@
       <w:pPr>
         <w:pStyle w:val="Heading1"/>
       </w:pPr>
-      <w:bookmarkStart w:id="47" w:name="tools-on-a-similar-track"/>
-      <w:r>
-        <w:t xml:space="preserve">Tools on a similar track:</w:t>
-      </w:r>
-      <w:bookmarkEnd w:id="47"/>
+      <w:bookmarkStart w:id="48" w:name="tools-on-a-similar-track"/>
+      <w:r>
+        <w:t xml:space="preserve">Tools on a similar track</w:t>
+      </w:r>
+      <w:bookmarkEnd w:id="48"/>
     </w:p>
     <w:p>
       <w:pPr>
         <w:pStyle w:val="FirstParagraph"/>
       </w:pPr>
       <w:r>
-        <w:t xml:space="preserve">Tools that do similar things:</w:t>
-      </w:r>
-      <w:r>
-        <w:t xml:space="preserve"> </w:t>
-      </w:r>
-      <w:r>
-        <w:t xml:space="preserve">pyPhlawd</w:t>
-      </w:r>
-      <w:r>
-        <w:t xml:space="preserve"> </w:t>
-      </w:r>
-      <w:bookmarkStart w:id="48" w:name="redoc-citation-7"/>
-      <w:r>
-        <w:rPr>
-          <w:rStyle w:val="redoc-citation-7"/>
+        <w:t xml:space="preserve">Tools that do similar things at different levels:</w:t>
+      </w:r>
+    </w:p>
+    <w:p>
+      <w:pPr>
+        <w:pStyle w:val="BodyText"/>
+      </w:pPr>
+      <w:r>
+        <w:t xml:space="preserve">Phylota</w:t>
+      </w:r>
+      <w:r>
+        <w:t xml:space="preserve"> </w:t>
+      </w:r>
+      <w:r>
+        <w:t xml:space="preserve">(Sanderson et al., 2008)</w:t>
+      </w:r>
+      <w:r>
+        <w:t xml:space="preserve"> </w:t>
+      </w:r>
+      <w:r>
+        <w:t xml:space="preserve">- cited by 122 studies.</w:t>
+      </w:r>
+    </w:p>
+    <w:p>
+      <w:pPr>
+        <w:pStyle w:val="BodyText"/>
+      </w:pPr>
+      <w:r>
+        <w:t xml:space="preserve">PHLAWD</w:t>
+      </w:r>
+      <w:r>
+        <w:t xml:space="preserve"> </w:t>
+      </w:r>
+      <w:bookmarkStart w:id="49" w:name="redoc-citation-8"/>
+      <w:r>
+        <w:rPr>
+          <w:rStyle w:val="redoc-citation-8"/>
+        </w:rPr>
+        <w:t xml:space="preserve">(Smith, Beaulieu, &amp; Donoghue, 2009)</w:t>
+      </w:r>
+      <w:bookmarkEnd w:id="49"/>
+      <w:r>
+        <w:t xml:space="preserve"> </w:t>
+      </w:r>
+      <w:r>
+        <w:t xml:space="preserve">and pyPhlawd</w:t>
+      </w:r>
+      <w:r>
+        <w:t xml:space="preserve"> </w:t>
+      </w:r>
+      <w:bookmarkStart w:id="50" w:name="redoc-citation-9"/>
+      <w:r>
+        <w:rPr>
+          <w:rStyle w:val="redoc-citation-9"/>
         </w:rPr>
         <w:t xml:space="preserve">(Smith &amp; Walker, 2019)</w:t>
       </w:r>
-      <w:bookmarkEnd w:id="48"/>
-      <w:r>
-        <w:t xml:space="preserve"> </w:t>
-      </w:r>
+      <w:bookmarkEnd w:id="50"/>
+      <w:r>
+        <w:t xml:space="preserve"> </w:t>
+      </w:r>
+      <w:r>
+        <w:t xml:space="preserve">- baited analyses</w:t>
+      </w:r>
+    </w:p>
+    <w:p>
+      <w:pPr>
+        <w:pStyle w:val="BodyText"/>
+      </w:pPr>
+      <w:r>
+        <w:t xml:space="preserve">A</w:t>
+      </w:r>
+      <w:r>
+        <w:t xml:space="preserve"> </w:t>
+      </w:r>
+      <w:hyperlink r:id="rId51">
+        <w:r>
+          <w:rPr>
+            <w:rStyle w:val="Hyperlink"/>
+          </w:rPr>
+          <w:t xml:space="preserve">ruby pipeline</w:t>
+        </w:r>
+      </w:hyperlink>
+      <w:r>
+        <w:t xml:space="preserve">,</w:t>
+      </w:r>
+      <w:r>
+        <w:t xml:space="preserve"> </w:t>
+      </w:r>
+      <w:r>
+        <w:t xml:space="preserve">only available from the</w:t>
+      </w:r>
+      <w:r>
+        <w:t xml:space="preserve"> </w:t>
+      </w:r>
+      <w:hyperlink r:id="rId52">
+        <w:r>
+          <w:rPr>
+            <w:rStyle w:val="Hyperlink"/>
+          </w:rPr>
+          <w:t xml:space="preserve">supplementary data</w:t>
+        </w:r>
+      </w:hyperlink>
+      <w:r>
+        <w:t xml:space="preserve"> </w:t>
+      </w:r>
+      <w:r>
+        <w:t xml:space="preserve">of the journal</w:t>
+      </w:r>
+      <w:r>
+        <w:t xml:space="preserve"> </w:t>
+      </w:r>
+      <w:hyperlink r:id="rId53">
+        <w:r>
+          <w:rPr>
+            <w:rStyle w:val="Hyperlink"/>
+          </w:rPr>
+          <w:t xml:space="preserve">(Peters et al., 2011)</w:t>
+        </w:r>
+      </w:hyperlink>
+    </w:p>
+    <w:p>
+      <w:pPr>
+        <w:pStyle w:val="BodyText"/>
+      </w:pPr>
+      <w:r>
+        <w:t xml:space="preserve">PUmPER</w:t>
+      </w:r>
+      <w:r>
+        <w:t xml:space="preserve"> </w:t>
+      </w:r>
+      <w:bookmarkStart w:id="54" w:name="redoc-citation-11"/>
+      <w:r>
+        <w:rPr>
+          <w:rStyle w:val="redoc-citation-11"/>
+        </w:rPr>
+        <w:t xml:space="preserve">(Izquierdo-Carrasco, Cazes, Smith, &amp; Stamatakis, 2014)</w:t>
+      </w:r>
+      <w:bookmarkEnd w:id="54"/>
+      <w:r>
+        <w:t xml:space="preserve"> </w:t>
+      </w:r>
+      <w:r>
+        <w:t xml:space="preserve">- perpetual updating with newly added sequences to</w:t>
+      </w:r>
+      <w:r>
+        <w:t xml:space="preserve"> </w:t>
+      </w:r>
+      <w:r>
+        <w:t xml:space="preserve">GenBank</w:t>
+      </w:r>
+    </w:p>
+    <w:p>
+      <w:pPr>
+        <w:pStyle w:val="BodyText"/>
+      </w:pPr>
+      <w:r>
+        <w:t xml:space="preserve">SUMAC</w:t>
+      </w:r>
+      <w:r>
+        <w:t xml:space="preserve"> </w:t>
+      </w:r>
+      <w:bookmarkStart w:id="55" w:name="redoc-citation-12"/>
+      <w:r>
+        <w:rPr>
+          <w:rStyle w:val="redoc-citation-12"/>
+        </w:rPr>
+        <w:t xml:space="preserve">(Freyman, 2015)</w:t>
+      </w:r>
+      <w:bookmarkEnd w:id="55"/>
+      <w:r>
+        <w:t xml:space="preserve"> </w:t>
+      </w:r>
+      <w:r>
+        <w:t xml:space="preserve">- both</w:t>
+      </w:r>
+      <w:r>
+        <w:t xml:space="preserve"> </w:t>
+      </w:r>
+      <w:r>
+        <w:t xml:space="preserve">“</w:t>
+      </w:r>
+      <w:r>
+        <w:t xml:space="preserve">baited</w:t>
+      </w:r>
+      <w:r>
+        <w:t xml:space="preserve">”</w:t>
+      </w:r>
+      <w:r>
+        <w:t xml:space="preserve"> </w:t>
+      </w:r>
+      <w:r>
+        <w:t xml:space="preserve">analyses and single‐linkage clustering</w:t>
+      </w:r>
+      <w:r>
+        <w:t xml:space="preserve"> </w:t>
+      </w:r>
+      <w:r>
+        <w:t xml:space="preserve">methods, as well as a novel means of determining when there are enough overlapping data in the DNA matrix</w:t>
+      </w:r>
+    </w:p>
+    <w:p>
+      <w:pPr>
+        <w:pStyle w:val="BodyText"/>
+      </w:pPr>
       <w:r>
         <w:t xml:space="preserve">SUPERSMART</w:t>
       </w:r>
       <w:r>
         <w:t xml:space="preserve"> </w:t>
       </w:r>
-      <w:bookmarkStart w:id="49" w:name="redoc-citation-8"/>
-      <w:r>
-        <w:rPr>
-          <w:rStyle w:val="redoc-citation-8"/>
+      <w:bookmarkStart w:id="56" w:name="redoc-citation-13"/>
+      <w:r>
+        <w:rPr>
+          <w:rStyle w:val="redoc-citation-13"/>
         </w:rPr>
         <w:t xml:space="preserve">(Antonelli et al., 2017)</w:t>
       </w:r>
-      <w:bookmarkEnd w:id="49"/>
+      <w:bookmarkEnd w:id="56"/>
+      <w:r>
+        <w:t xml:space="preserve"> </w:t>
+      </w:r>
+      <w:r>
+        <w:t xml:space="preserve">- baited analyses up to bayesian divergente time</w:t>
+      </w:r>
+      <w:r>
+        <w:t xml:space="preserve"> </w:t>
+      </w:r>
+      <w:r>
+        <w:t xml:space="preserve">estimation</w:t>
+      </w:r>
+    </w:p>
+    <w:p>
+      <w:pPr>
+        <w:pStyle w:val="BodyText"/>
+      </w:pPr>
+      <w:r>
+        <w:t xml:space="preserve">SOPHI -</w:t>
+      </w:r>
+      <w:r>
+        <w:t xml:space="preserve"> </w:t>
+      </w:r>
+      <w:bookmarkStart w:id="57" w:name="redoc-citation-14"/>
+      <w:r>
+        <w:rPr>
+          <w:rStyle w:val="redoc-citation-14"/>
+        </w:rPr>
+        <w:t xml:space="preserve">(Chesters, 2017)</w:t>
+      </w:r>
+      <w:bookmarkEnd w:id="57"/>
+      <w:r>
+        <w:t xml:space="preserve"> </w:t>
+      </w:r>
+      <w:r>
+        <w:t xml:space="preserve">- Searches DNA sequence data from repos other</w:t>
+      </w:r>
+      <w:r>
+        <w:t xml:space="preserve"> </w:t>
+      </w:r>
+      <w:r>
+        <w:t xml:space="preserve">than GenBank, such as transcriptomic and barcoding repos.</w:t>
+      </w:r>
+    </w:p>
+    <w:p>
+      <w:pPr>
+        <w:pStyle w:val="BodyText"/>
+      </w:pPr>
+      <w:r>
+        <w:t xml:space="preserve">PhySpeTre</w:t>
+      </w:r>
+      <w:r>
+        <w:t xml:space="preserve"> </w:t>
+      </w:r>
+      <w:bookmarkStart w:id="58" w:name="redoc-citation-15"/>
+      <w:r>
+        <w:rPr>
+          <w:rStyle w:val="redoc-citation-15"/>
+        </w:rPr>
+        <w:t xml:space="preserve">(Fang et al., 2019)</w:t>
+      </w:r>
+      <w:bookmarkEnd w:id="58"/>
+      <w:r>
+        <w:t xml:space="preserve"> </w:t>
+      </w:r>
+      <w:r>
+        <w:t xml:space="preserve">- no sequence retrieval, just phylogenetic reconstruction</w:t>
+      </w:r>
+      <w:r>
+        <w:t xml:space="preserve"> </w:t>
+      </w:r>
+      <w:r>
+        <w:t xml:space="preserve">pipeline.</w:t>
+      </w:r>
     </w:p>
     <w:p>
       <w:pPr>
         <w:pStyle w:val="Heading1"/>
       </w:pPr>
-      <w:bookmarkStart w:id="50" w:name="acknowledgements"/>
+      <w:bookmarkStart w:id="59" w:name="acknowledgements"/>
       <w:r>
         <w:t xml:space="preserve">Acknowledgements</w:t>
       </w:r>
-      <w:bookmarkEnd w:id="50"/>
+      <w:bookmarkEnd w:id="59"/>
     </w:p>
     <w:p>
       <w:pPr>
@@ -2368,14 +2564,14 @@
       <w:pPr>
         <w:pStyle w:val="Heading1"/>
       </w:pPr>
-      <w:bookmarkStart w:id="51" w:name="references"/>
+      <w:bookmarkStart w:id="60" w:name="references"/>
       <w:r>
         <w:t xml:space="preserve">References</w:t>
       </w:r>
-      <w:bookmarkEnd w:id="51"/>
-    </w:p>
-    <w:bookmarkStart w:id="66" w:name="refs"/>
-    <w:bookmarkStart w:id="52" w:name="ref-antonelli2017toward"/>
+      <w:bookmarkEnd w:id="60"/>
+    </w:p>
+    <w:bookmarkStart w:id="86" w:name="refs"/>
+    <w:bookmarkStart w:id="61" w:name="ref-antonelli2017toward"/>
     <w:p>
       <w:pPr>
         <w:pStyle w:val="Bibliography"/>
@@ -2408,13 +2604,55 @@
         <w:t xml:space="preserve">(2), 152–166.</w:t>
       </w:r>
     </w:p>
-    <w:bookmarkEnd w:id="52"/>
-    <w:bookmarkStart w:id="54" w:name="ref-crawford2012more"/>
+    <w:bookmarkEnd w:id="61"/>
+    <w:bookmarkStart w:id="63" w:name="ref-chesters2017construction"/>
     <w:p>
       <w:pPr>
         <w:pStyle w:val="Bibliography"/>
       </w:pPr>
       <w:r>
+        <w:t xml:space="preserve">Chesters, D. (2017). Construction of a species-level tree of life for the insects and utility in taxonomic profiling.</w:t>
+      </w:r>
+      <w:r>
+        <w:t xml:space="preserve"> </w:t>
+      </w:r>
+      <w:r>
+        <w:rPr>
+          <w:i/>
+        </w:rPr>
+        <w:t xml:space="preserve">Systematic biology</w:t>
+      </w:r>
+      <w:r>
+        <w:t xml:space="preserve">,</w:t>
+      </w:r>
+      <w:r>
+        <w:t xml:space="preserve"> </w:t>
+      </w:r>
+      <w:r>
+        <w:rPr>
+          <w:i/>
+        </w:rPr>
+        <w:t xml:space="preserve">66</w:t>
+      </w:r>
+      <w:r>
+        <w:t xml:space="preserve">(3), 426–439. doi:</w:t>
+      </w:r>
+      <w:hyperlink r:id="rId62">
+        <w:r>
+          <w:rPr>
+            <w:rStyle w:val="Hyperlink"/>
+          </w:rPr>
+          <w:t xml:space="preserve">10.1093/sysbio/syw099</w:t>
+        </w:r>
+      </w:hyperlink>
+    </w:p>
+    <w:bookmarkEnd w:id="63"/>
+    <w:bookmarkStart w:id="65" w:name="ref-crawford2012more"/>
+    <w:p>
+      <w:pPr>
+        <w:pStyle w:val="Bibliography"/>
+      </w:pPr>
+      <w:r>
         <w:t xml:space="preserve">Crawford, N. G., Faircloth, B. C., McCormack, J. E., Brumfield, R. T., Winker, K., &amp; Glenn, T. C. (2012). More than 1000 ultraconserved elements provide evidence that turtles are the sister group of archosaurs.</w:t>
       </w:r>
       <w:r>
@@ -2441,7 +2679,7 @@
       <w:r>
         <w:t xml:space="preserve">(5), 783–786. doi:</w:t>
       </w:r>
-      <w:hyperlink r:id="rId53">
+      <w:hyperlink r:id="rId64">
         <w:r>
           <w:rPr>
             <w:rStyle w:val="Hyperlink"/>
@@ -2450,8 +2688,8 @@
         </w:r>
       </w:hyperlink>
     </w:p>
-    <w:bookmarkEnd w:id="54"/>
-    <w:bookmarkStart w:id="56" w:name="ref-edgar2004muscle"/>
+    <w:bookmarkEnd w:id="65"/>
+    <w:bookmarkStart w:id="67" w:name="ref-edgar2004muscle"/>
     <w:p>
       <w:pPr>
         <w:pStyle w:val="Bibliography"/>
@@ -2483,7 +2721,7 @@
       <w:r>
         <w:t xml:space="preserve">(5), 1792–1797. doi:</w:t>
       </w:r>
-      <w:hyperlink r:id="rId55">
+      <w:hyperlink r:id="rId66">
         <w:r>
           <w:rPr>
             <w:rStyle w:val="Hyperlink"/>
@@ -2492,13 +2730,139 @@
         </w:r>
       </w:hyperlink>
     </w:p>
-    <w:bookmarkEnd w:id="56"/>
-    <w:bookmarkStart w:id="58" w:name="ref-mctavish2015phylesystem"/>
+    <w:bookmarkEnd w:id="67"/>
+    <w:bookmarkStart w:id="69" w:name="ref-fang2019physpetree"/>
     <w:p>
       <w:pPr>
         <w:pStyle w:val="Bibliography"/>
       </w:pPr>
       <w:r>
+        <w:t xml:space="preserve">Fang, Y., Liu, C., Lin, J., Li, X., Alavian, K. N., Yang, Y., &amp; Niu, Y. (2019). PhySpeTree: An automated pipeline for reconstructing phylogenetic species trees.</w:t>
+      </w:r>
+      <w:r>
+        <w:t xml:space="preserve"> </w:t>
+      </w:r>
+      <w:r>
+        <w:rPr>
+          <w:i/>
+        </w:rPr>
+        <w:t xml:space="preserve">BMC evolutionary biology</w:t>
+      </w:r>
+      <w:r>
+        <w:t xml:space="preserve">,</w:t>
+      </w:r>
+      <w:r>
+        <w:t xml:space="preserve"> </w:t>
+      </w:r>
+      <w:r>
+        <w:rPr>
+          <w:i/>
+        </w:rPr>
+        <w:t xml:space="preserve">19</w:t>
+      </w:r>
+      <w:r>
+        <w:t xml:space="preserve">(1), 1–8. doi:</w:t>
+      </w:r>
+      <w:hyperlink r:id="rId68">
+        <w:r>
+          <w:rPr>
+            <w:rStyle w:val="Hyperlink"/>
+          </w:rPr>
+          <w:t xml:space="preserve">10.1186/s12862-019-1541-x</w:t>
+        </w:r>
+      </w:hyperlink>
+    </w:p>
+    <w:bookmarkEnd w:id="69"/>
+    <w:bookmarkStart w:id="71" w:name="ref-freyman2015sumac"/>
+    <w:p>
+      <w:pPr>
+        <w:pStyle w:val="Bibliography"/>
+      </w:pPr>
+      <w:r>
+        <w:t xml:space="preserve">Freyman, W. A. (2015). SUMAC: Constructing phylogenetic supermatrices and assessing partially decisive taxon coverage.</w:t>
+      </w:r>
+      <w:r>
+        <w:t xml:space="preserve"> </w:t>
+      </w:r>
+      <w:r>
+        <w:rPr>
+          <w:i/>
+        </w:rPr>
+        <w:t xml:space="preserve">Evolutionary Bioinformatics</w:t>
+      </w:r>
+      <w:r>
+        <w:t xml:space="preserve">,</w:t>
+      </w:r>
+      <w:r>
+        <w:t xml:space="preserve"> </w:t>
+      </w:r>
+      <w:r>
+        <w:rPr>
+          <w:i/>
+        </w:rPr>
+        <w:t xml:space="preserve">11</w:t>
+      </w:r>
+      <w:r>
+        <w:t xml:space="preserve">, EBO–S35384. doi:</w:t>
+      </w:r>
+      <w:hyperlink r:id="rId70">
+        <w:r>
+          <w:rPr>
+            <w:rStyle w:val="Hyperlink"/>
+          </w:rPr>
+          <w:t xml:space="preserve">10.4137/EBO.S35384</w:t>
+        </w:r>
+      </w:hyperlink>
+    </w:p>
+    <w:bookmarkEnd w:id="71"/>
+    <w:bookmarkStart w:id="73" w:name="ref-izquierdo2014pumper"/>
+    <w:p>
+      <w:pPr>
+        <w:pStyle w:val="Bibliography"/>
+      </w:pPr>
+      <w:r>
+        <w:t xml:space="preserve">Izquierdo-Carrasco, F., Cazes, J., Smith, S. A., &amp; Stamatakis, A. (2014). PUmPER: Phylogenies updated perpetually.</w:t>
+      </w:r>
+      <w:r>
+        <w:t xml:space="preserve"> </w:t>
+      </w:r>
+      <w:r>
+        <w:rPr>
+          <w:i/>
+        </w:rPr>
+        <w:t xml:space="preserve">Bioinformatics</w:t>
+      </w:r>
+      <w:r>
+        <w:t xml:space="preserve">,</w:t>
+      </w:r>
+      <w:r>
+        <w:t xml:space="preserve"> </w:t>
+      </w:r>
+      <w:r>
+        <w:rPr>
+          <w:i/>
+        </w:rPr>
+        <w:t xml:space="preserve">30</w:t>
+      </w:r>
+      <w:r>
+        <w:t xml:space="preserve">(10), 1476–1477. doi:</w:t>
+      </w:r>
+      <w:hyperlink r:id="rId72">
+        <w:r>
+          <w:rPr>
+            <w:rStyle w:val="Hyperlink"/>
+          </w:rPr>
+          <w:t xml:space="preserve">10.1093/bioinformatics/btu053</w:t>
+        </w:r>
+      </w:hyperlink>
+    </w:p>
+    <w:bookmarkEnd w:id="73"/>
+    <w:bookmarkStart w:id="75" w:name="ref-mctavish2015phylesystem"/>
+    <w:p>
+      <w:pPr>
+        <w:pStyle w:val="Bibliography"/>
+      </w:pPr>
+      <w:r>
         <w:t xml:space="preserve">McTavish, E. J., Hinchliff, C. E., Allman, J. F., Brown, J. W., Cranston, K. A., Holder, M. T., Rees, J. A., et al. (2015). Phylesystem: A git-based data store for community-curated phylogenetic estimates.</w:t>
       </w:r>
       <w:r>
@@ -2525,7 +2889,7 @@
       <w:r>
         <w:t xml:space="preserve">(17), 2794–2800. doi:</w:t>
       </w:r>
-      <w:hyperlink r:id="rId57">
+      <w:hyperlink r:id="rId74">
         <w:r>
           <w:rPr>
             <w:rStyle w:val="Hyperlink"/>
@@ -2534,18 +2898,60 @@
         </w:r>
       </w:hyperlink>
     </w:p>
-    <w:bookmarkEnd w:id="58"/>
-    <w:bookmarkStart w:id="59" w:name="ref-piel2009treebase"/>
+    <w:bookmarkEnd w:id="75"/>
+    <w:bookmarkStart w:id="77" w:name="ref-peters2011taming"/>
     <w:p>
       <w:pPr>
         <w:pStyle w:val="Bibliography"/>
       </w:pPr>
       <w:r>
+        <w:t xml:space="preserve">Peters, R. S., Meyer, B., Krogmann, L., Borner, J., Meusemann, K., Schütte, K., Niehuis, O., et al. (2011). The taming of an impossible child: A standardized all-in approach to the phylogeny of hymenoptera using public database sequences.</w:t>
+      </w:r>
+      <w:r>
+        <w:t xml:space="preserve"> </w:t>
+      </w:r>
+      <w:r>
+        <w:rPr>
+          <w:i/>
+        </w:rPr>
+        <w:t xml:space="preserve">BMC biology</w:t>
+      </w:r>
+      <w:r>
+        <w:t xml:space="preserve">,</w:t>
+      </w:r>
+      <w:r>
+        <w:t xml:space="preserve"> </w:t>
+      </w:r>
+      <w:r>
+        <w:rPr>
+          <w:i/>
+        </w:rPr>
+        <w:t xml:space="preserve">9</w:t>
+      </w:r>
+      <w:r>
+        <w:t xml:space="preserve">(1), 55. doi:</w:t>
+      </w:r>
+      <w:hyperlink r:id="rId76">
+        <w:r>
+          <w:rPr>
+            <w:rStyle w:val="Hyperlink"/>
+          </w:rPr>
+          <w:t xml:space="preserve">10.1186/1741-7007-9-55</w:t>
+        </w:r>
+      </w:hyperlink>
+    </w:p>
+    <w:bookmarkEnd w:id="77"/>
+    <w:bookmarkStart w:id="78" w:name="ref-piel2009treebase"/>
+    <w:p>
+      <w:pPr>
+        <w:pStyle w:val="Bibliography"/>
+      </w:pPr>
+      <w:r>
         <w:t xml:space="preserve">Piel, W., Chan, L., Dominus, M., Ruan, J., Vos, R., &amp; Tannen, V. (2009). Treebase v. 2: A database of phylogenetic knowledge. E-biosphere. London.</w:t>
       </w:r>
     </w:p>
-    <w:bookmarkEnd w:id="59"/>
-    <w:bookmarkStart w:id="61" w:name="ref-sanderson2008phylota"/>
+    <w:bookmarkEnd w:id="78"/>
+    <w:bookmarkStart w:id="80" w:name="ref-sanderson2008phylota"/>
     <w:p>
       <w:pPr>
         <w:pStyle w:val="Bibliography"/>
@@ -2577,7 +2983,7 @@
       <w:r>
         <w:t xml:space="preserve">(3), 335–346. doi:</w:t>
       </w:r>
-      <w:hyperlink r:id="rId60">
+      <w:hyperlink r:id="rId79">
         <w:r>
           <w:rPr>
             <w:rStyle w:val="Hyperlink"/>
@@ -2586,8 +2992,8 @@
         </w:r>
       </w:hyperlink>
     </w:p>
-    <w:bookmarkEnd w:id="61"/>
-    <w:bookmarkStart w:id="62" w:name="ref-schoch2009ascomycota"/>
+    <w:bookmarkEnd w:id="80"/>
+    <w:bookmarkStart w:id="81" w:name="ref-schoch2009ascomycota"/>
     <w:p>
       <w:pPr>
         <w:pStyle w:val="Bibliography"/>
@@ -2620,13 +3026,47 @@
         <w:t xml:space="preserve">(2), 224–239.</w:t>
       </w:r>
     </w:p>
-    <w:bookmarkEnd w:id="62"/>
-    <w:bookmarkStart w:id="63" w:name="ref-smith2019pyphlawd"/>
+    <w:bookmarkEnd w:id="81"/>
+    <w:bookmarkStart w:id="82" w:name="ref-smith2009mega"/>
     <w:p>
       <w:pPr>
         <w:pStyle w:val="Bibliography"/>
       </w:pPr>
       <w:r>
+        <w:t xml:space="preserve">Smith, S. A., Beaulieu, J. M., &amp; Donoghue, M. J. (2009). Mega-phylogeny approach for comparative biology: An alternative to supertree and supermatrix approaches.</w:t>
+      </w:r>
+      <w:r>
+        <w:t xml:space="preserve"> </w:t>
+      </w:r>
+      <w:r>
+        <w:rPr>
+          <w:i/>
+        </w:rPr>
+        <w:t xml:space="preserve">BMC evolutionary biology</w:t>
+      </w:r>
+      <w:r>
+        <w:t xml:space="preserve">,</w:t>
+      </w:r>
+      <w:r>
+        <w:t xml:space="preserve"> </w:t>
+      </w:r>
+      <w:r>
+        <w:rPr>
+          <w:i/>
+        </w:rPr>
+        <w:t xml:space="preserve">9</w:t>
+      </w:r>
+      <w:r>
+        <w:t xml:space="preserve">(1), 37.</w:t>
+      </w:r>
+    </w:p>
+    <w:bookmarkEnd w:id="82"/>
+    <w:bookmarkStart w:id="83" w:name="ref-smith2019pyphlawd"/>
+    <w:p>
+      <w:pPr>
+        <w:pStyle w:val="Bibliography"/>
+      </w:pPr>
+      <w:r>
         <w:t xml:space="preserve">Smith, S. A., &amp; Walker, J. F. (2019). PyPHLAWD: A python tool for phylogenetic dataset construction.</w:t>
       </w:r>
       <w:r>
@@ -2654,8 +3094,8 @@
         <w:t xml:space="preserve">(1), 104–108.</w:t>
       </w:r>
     </w:p>
-    <w:bookmarkEnd w:id="63"/>
-    <w:bookmarkStart w:id="65" w:name="ref-vos2012nexml"/>
+    <w:bookmarkEnd w:id="83"/>
+    <w:bookmarkStart w:id="85" w:name="ref-vos2012nexml"/>
     <w:p>
       <w:pPr>
         <w:pStyle w:val="Bibliography"/>
@@ -2687,7 +3127,7 @@
       <w:r>
         <w:t xml:space="preserve">(4), 675–689. doi:</w:t>
       </w:r>
-      <w:hyperlink r:id="rId64">
+      <w:hyperlink r:id="rId84">
         <w:r>
           <w:rPr>
             <w:rStyle w:val="Hyperlink"/>
@@ -2696,8 +3136,8 @@
         </w:r>
       </w:hyperlink>
     </w:p>
-    <w:bookmarkEnd w:id="65"/>
-    <w:bookmarkEnd w:id="66"/>
+    <w:bookmarkEnd w:id="85"/>
+    <w:bookmarkEnd w:id="86"/>
     <w:sectPr/>
   </w:body>
 </w:document>
@@ -3738,6 +4178,31 @@
     <w:basedOn w:val="BodyTextChar"/>
     <w:hidden/>
   </w:style>
+  <w:style w:type="character" w:customStyle="1" w:styleId="redoc-citation-11">
+    <w:name w:val="redoc-citation-11"/>
+    <w:basedOn w:val="BodyTextChar"/>
+    <w:hidden/>
+  </w:style>
+  <w:style w:type="character" w:customStyle="1" w:styleId="redoc-citation-12">
+    <w:name w:val="redoc-citation-12"/>
+    <w:basedOn w:val="BodyTextChar"/>
+    <w:hidden/>
+  </w:style>
+  <w:style w:type="character" w:customStyle="1" w:styleId="redoc-citation-13">
+    <w:name w:val="redoc-citation-13"/>
+    <w:basedOn w:val="BodyTextChar"/>
+    <w:hidden/>
+  </w:style>
+  <w:style w:type="character" w:customStyle="1" w:styleId="redoc-citation-14">
+    <w:name w:val="redoc-citation-14"/>
+    <w:basedOn w:val="BodyTextChar"/>
+    <w:hidden/>
+  </w:style>
+  <w:style w:type="character" w:customStyle="1" w:styleId="redoc-citation-15">
+    <w:name w:val="redoc-citation-15"/>
+    <w:basedOn w:val="BodyTextChar"/>
+    <w:hidden/>
+  </w:style>
   <w:style w:type="character" w:customStyle="1" w:styleId="redoc-citation-2">
     <w:name w:val="redoc-citation-2"/>
     <w:basedOn w:val="BodyTextChar"/>
@@ -3770,6 +4235,11 @@
   </w:style>
   <w:style w:type="character" w:customStyle="1" w:styleId="redoc-citation-8">
     <w:name w:val="redoc-citation-8"/>
+    <w:basedOn w:val="BodyTextChar"/>
+    <w:hidden/>
+  </w:style>
+  <w:style w:type="character" w:customStyle="1" w:styleId="redoc-citation-9">
+    <w:name w:val="redoc-citation-9"/>
     <w:basedOn w:val="BodyTextChar"/>
     <w:hidden/>
   </w:style>

</xml_diff>

<commit_message>
other similar tools and phylota examples
</commit_message>
<xml_diff>
--- a/physcraper_ms.docx
+++ b/physcraper_ms.docx
@@ -153,7 +153,7 @@
         <w:rPr>
           <w:rStyle w:val="redoc-inlinecode-1"/>
         </w:rPr>
-        <w:t xml:space="preserve">16</w:t>
+        <w:t xml:space="preserve">18</w:t>
       </w:r>
       <w:r>
         <w:rPr>
@@ -1333,7 +1333,13 @@
         </w:numPr>
       </w:pPr>
       <w:r>
-        <w:t xml:space="preserve">The DNA sequence similarity search can be done on a local database that is easily setup by the user. In this case it uses the BLASTn algorithm.</w:t>
+        <w:t xml:space="preserve">The DNA sequence similarity search can be done on a local database that is easily</w:t>
+      </w:r>
+      <w:r>
+        <w:t xml:space="preserve"> </w:t>
+      </w:r>
+      <w:r>
+        <w:t xml:space="preserve">setup by the user. In this case it uses the BLASTn algorithm.</w:t>
       </w:r>
     </w:p>
     <w:p>
@@ -1345,7 +1351,7 @@
         </w:numPr>
       </w:pPr>
       <w:r>
-        <w:t xml:space="preserve">The search can also be performed remotely, using the bioPython BLASt algorithm.</w:t>
+        <w:t xml:space="preserve">The search can also be performed remotely, using the bioPython BLAST algorithm.</w:t>
       </w:r>
     </w:p>
     <w:p>
@@ -1357,19 +1363,31 @@
         </w:numPr>
       </w:pPr>
       <w:r>
-        <w:t xml:space="preserve">A BLAST run is performed for each sequence in the alignment. Results of each BLAST</w:t>
-      </w:r>
-      <w:r>
-        <w:t xml:space="preserve"> </w:t>
-      </w:r>
-      <w:r>
-        <w:t xml:space="preserve">are recorded. All matched sequences are saved with their corresponding GenBank</w:t>
-      </w:r>
-      <w:r>
-        <w:t xml:space="preserve"> </w:t>
-      </w:r>
-      <w:r>
-        <w:t xml:space="preserve">accesion numbers that will be used to download the whole sequences into a local library.</w:t>
+        <w:t xml:space="preserve">A pairwise all-against-all BLAST search is performed. This means that each sequence</w:t>
+      </w:r>
+      <w:r>
+        <w:t xml:space="preserve"> </w:t>
+      </w:r>
+      <w:r>
+        <w:t xml:space="preserve">in the alignment is BLASTed against DNA sequences in the database within the search</w:t>
+      </w:r>
+      <w:r>
+        <w:t xml:space="preserve"> </w:t>
+      </w:r>
+      <w:r>
+        <w:t xml:space="preserve">taxon. Results from each one of these BLAST runs are recorded, and matched sequences are saved</w:t>
+      </w:r>
+      <w:r>
+        <w:t xml:space="preserve"> </w:t>
+      </w:r>
+      <w:r>
+        <w:t xml:space="preserve">along with their corresponding GenBank accesion numbers. This information will be</w:t>
+      </w:r>
+      <w:r>
+        <w:t xml:space="preserve"> </w:t>
+      </w:r>
+      <w:r>
+        <w:t xml:space="preserve">used later to download the whole sequences into a local library.</w:t>
       </w:r>
     </w:p>
     <w:p>
@@ -1387,7 +1405,7 @@
         <w:t xml:space="preserve"> </w:t>
       </w:r>
       <w:r>
-        <w:t xml:space="preserve">and maximum length threshold are discarded. This will leave out genomic sequences.</w:t>
+        <w:t xml:space="preserve">and maximum length threshold are discarded. This filtering leaves out genomic sequences.</w:t>
       </w:r>
       <w:r>
         <w:t xml:space="preserve"> </w:t>
@@ -1405,19 +1423,19 @@
         </w:numPr>
       </w:pPr>
       <w:r>
-        <w:t xml:space="preserve">Because we usually do not have the accession number from sequences in the original</w:t>
-      </w:r>
-      <w:r>
-        <w:t xml:space="preserve"> </w:t>
-      </w:r>
-      <w:r>
-        <w:t xml:space="preserve">alignment, a filtering process is needed. Accepted sequences that belong to the</w:t>
-      </w:r>
-      <w:r>
-        <w:t xml:space="preserve"> </w:t>
-      </w:r>
-      <w:r>
-        <w:t xml:space="preserve">same taxon in the query sequence and that are either identical or shorter than</w:t>
+        <w:t xml:space="preserve">Because the original alignments usually do not have the GenBank accession numbers</w:t>
+      </w:r>
+      <w:r>
+        <w:t xml:space="preserve"> </w:t>
+      </w:r>
+      <w:r>
+        <w:t xml:space="preserve">on the sequence names, a filtering process is needed. Accepted sequences that belong to the</w:t>
+      </w:r>
+      <w:r>
+        <w:t xml:space="preserve"> </w:t>
+      </w:r>
+      <w:r>
+        <w:t xml:space="preserve">same taxon of the query sequence, and that are either identical or shorter than</w:t>
       </w:r>
       <w:r>
         <w:t xml:space="preserve"> </w:t>
@@ -1511,7 +1529,7 @@
           <w:i/>
           <w:b/>
         </w:rPr>
-        <w:t xml:space="preserve">Is there an arhument to control the number of cycles of blast searches with new sequences</w:t>
+        <w:t xml:space="preserve">Is there an argument to control the number of cycles of blast searches with new sequences</w:t>
       </w:r>
     </w:p>
     <w:p>
@@ -2485,56 +2503,12 @@
         <w:pStyle w:val="BodyText"/>
       </w:pPr>
       <w:r>
-        <w:t xml:space="preserve">DarwinTree</w:t>
-      </w:r>
-      <w:r>
-        <w:t xml:space="preserve"> </w:t>
-      </w:r>
-      <w:bookmarkStart w:id="56" w:name="redoc-citation-10"/>
-      <w:r>
-        <w:rPr>
-          <w:rStyle w:val="redoc-citation-10"/>
-        </w:rPr>
-        <w:t xml:space="preserve">(Meng et al., 2015)</w:t>
-      </w:r>
-      <w:bookmarkEnd w:id="56"/>
-      <w:r>
-        <w:t xml:space="preserve"> </w:t>
-      </w:r>
-      <w:r>
-        <w:t xml:space="preserve">predecessor is Phylogenetic Analysis of Land Plants Platform (PALPP) - takes data from GenBank, EMBL and DDBJ for land plants only.</w:t>
-      </w:r>
-    </w:p>
-    <w:p>
-      <w:pPr>
-        <w:pStyle w:val="BodyText"/>
-      </w:pPr>
-      <w:r>
-        <w:t xml:space="preserve">NCBIminer</w:t>
-      </w:r>
-      <w:r>
-        <w:t xml:space="preserve"> </w:t>
-      </w:r>
-      <w:bookmarkStart w:id="57" w:name="redoc-citation-11"/>
-      <w:r>
-        <w:rPr>
-          <w:rStyle w:val="redoc-citation-11"/>
-        </w:rPr>
-        <w:t xml:space="preserve">(Xu, Dimitrov, Rahbek, &amp; Wang, 2015)</w:t>
-      </w:r>
-      <w:bookmarkEnd w:id="57"/>
-    </w:p>
-    <w:p>
-      <w:pPr>
-        <w:pStyle w:val="BodyText"/>
-      </w:pPr>
-      <w:r>
         <w:t xml:space="preserve">A</w:t>
       </w:r>
       <w:r>
         <w:t xml:space="preserve"> </w:t>
       </w:r>
-      <w:hyperlink r:id="rId58">
+      <w:hyperlink r:id="rId56">
         <w:r>
           <w:rPr>
             <w:rStyle w:val="Hyperlink"/>
@@ -2554,7 +2528,7 @@
       <w:r>
         <w:t xml:space="preserve"> </w:t>
       </w:r>
-      <w:hyperlink r:id="rId59">
+      <w:hyperlink r:id="rId57">
         <w:r>
           <w:rPr>
             <w:rStyle w:val="Hyperlink"/>
@@ -2571,7 +2545,7 @@
       <w:r>
         <w:t xml:space="preserve"> </w:t>
       </w:r>
-      <w:hyperlink r:id="rId60">
+      <w:hyperlink r:id="rId58">
         <w:r>
           <w:rPr>
             <w:rStyle w:val="Hyperlink"/>
@@ -2584,31 +2558,81 @@
       <w:pPr>
         <w:pStyle w:val="BodyText"/>
       </w:pPr>
+      <w:bookmarkStart w:id="59" w:name="redoc-citation-11"/>
+      <w:r>
+        <w:rPr>
+          <w:rStyle w:val="redoc-citation-11"/>
+        </w:rPr>
+        <w:t xml:space="preserve">Chesters &amp; Zhu (2014)</w:t>
+      </w:r>
+      <w:bookmarkEnd w:id="59"/>
+      <w:r>
+        <w:t xml:space="preserve"> </w:t>
+      </w:r>
+      <w:r>
+        <w:t xml:space="preserve">presents an algorithm that mines GenBank data to delineate species in the insecta.</w:t>
+      </w:r>
+      <w:r>
+        <w:t xml:space="preserve"> </w:t>
+      </w:r>
+      <w:r>
+        <w:t xml:space="preserve">The authors present a nice comparison with the phylota algorithm.</w:t>
+      </w:r>
+    </w:p>
+    <w:p>
+      <w:pPr>
+        <w:pStyle w:val="BodyText"/>
+      </w:pPr>
       <w:r>
         <w:t xml:space="preserve">PUmPER</w:t>
       </w:r>
       <w:r>
         <w:t xml:space="preserve"> </w:t>
       </w:r>
+      <w:bookmarkStart w:id="60" w:name="redoc-citation-12"/>
+      <w:r>
+        <w:rPr>
+          <w:rStyle w:val="redoc-citation-12"/>
+        </w:rPr>
+        <w:t xml:space="preserve">(Izquierdo-Carrasco, Cazes, Smith, &amp; Stamatakis, 2014)</w:t>
+      </w:r>
+      <w:bookmarkEnd w:id="60"/>
+      <w:r>
+        <w:t xml:space="preserve"> </w:t>
+      </w:r>
+      <w:r>
+        <w:t xml:space="preserve">- perpetual updating with newly added sequences to</w:t>
+      </w:r>
+      <w:r>
+        <w:t xml:space="preserve"> </w:t>
+      </w:r>
+      <w:r>
+        <w:t xml:space="preserve">GenBank</w:t>
+      </w:r>
+    </w:p>
+    <w:p>
+      <w:pPr>
+        <w:pStyle w:val="BodyText"/>
+      </w:pPr>
+      <w:r>
+        <w:t xml:space="preserve">DarwinTree</w:t>
+      </w:r>
+      <w:r>
+        <w:t xml:space="preserve"> </w:t>
+      </w:r>
       <w:bookmarkStart w:id="61" w:name="redoc-citation-13"/>
       <w:r>
         <w:rPr>
           <w:rStyle w:val="redoc-citation-13"/>
         </w:rPr>
-        <w:t xml:space="preserve">(Izquierdo-Carrasco, Cazes, Smith, &amp; Stamatakis, 2014)</w:t>
+        <w:t xml:space="preserve">(Meng et al., 2015)</w:t>
       </w:r>
       <w:bookmarkEnd w:id="61"/>
       <w:r>
         <w:t xml:space="preserve"> </w:t>
       </w:r>
       <w:r>
-        <w:t xml:space="preserve">- perpetual updating with newly added sequences to</w:t>
-      </w:r>
-      <w:r>
-        <w:t xml:space="preserve"> </w:t>
-      </w:r>
-      <w:r>
-        <w:t xml:space="preserve">GenBank</w:t>
+        <w:t xml:space="preserve">predecessor is Phylogenetic Analysis of Land Plants Platform (PALPP) - takes data from GenBank, EMBL and DDBJ for land plants only.</w:t>
       </w:r>
     </w:p>
     <w:p>
@@ -2616,19 +2640,38 @@
         <w:pStyle w:val="BodyText"/>
       </w:pPr>
       <w:r>
+        <w:t xml:space="preserve">NCBIminer</w:t>
+      </w:r>
+      <w:r>
+        <w:t xml:space="preserve"> </w:t>
+      </w:r>
+      <w:bookmarkStart w:id="62" w:name="redoc-citation-14"/>
+      <w:r>
+        <w:rPr>
+          <w:rStyle w:val="redoc-citation-14"/>
+        </w:rPr>
+        <w:t xml:space="preserve">(Xu, Dimitrov, Rahbek, &amp; Wang, 2015)</w:t>
+      </w:r>
+      <w:bookmarkEnd w:id="62"/>
+    </w:p>
+    <w:p>
+      <w:pPr>
+        <w:pStyle w:val="BodyText"/>
+      </w:pPr>
+      <w:r>
         <w:t xml:space="preserve">SUMAC</w:t>
       </w:r>
       <w:r>
         <w:t xml:space="preserve"> </w:t>
       </w:r>
-      <w:bookmarkStart w:id="62" w:name="redoc-citation-14"/>
-      <w:r>
-        <w:rPr>
-          <w:rStyle w:val="redoc-citation-14"/>
+      <w:bookmarkStart w:id="63" w:name="redoc-citation-15"/>
+      <w:r>
+        <w:rPr>
+          <w:rStyle w:val="redoc-citation-15"/>
         </w:rPr>
         <w:t xml:space="preserve">(Freyman, 2015)</w:t>
       </w:r>
-      <w:bookmarkEnd w:id="62"/>
+      <w:bookmarkEnd w:id="63"/>
       <w:r>
         <w:t xml:space="preserve"> </w:t>
       </w:r>
@@ -2665,19 +2708,50 @@
         <w:pStyle w:val="BodyText"/>
       </w:pPr>
       <w:r>
+        <w:t xml:space="preserve">STBase -</w:t>
+      </w:r>
+      <w:r>
+        <w:t xml:space="preserve"> </w:t>
+      </w:r>
+      <w:bookmarkStart w:id="64" w:name="redoc-citation-16"/>
+      <w:r>
+        <w:rPr>
+          <w:rStyle w:val="redoc-citation-16"/>
+        </w:rPr>
+        <w:t xml:space="preserve">McMahon, Deepak, Fernández-Baca, Boss, &amp; Sanderson (2015)</w:t>
+      </w:r>
+      <w:bookmarkEnd w:id="64"/>
+      <w:r>
+        <w:t xml:space="preserve"> </w:t>
+      </w:r>
+      <w:r>
+        <w:t xml:space="preserve">present a pipeline for species tree construction and</w:t>
+      </w:r>
+      <w:r>
+        <w:t xml:space="preserve"> </w:t>
+      </w:r>
+      <w:r>
+        <w:t xml:space="preserve">the public database of one million precomputed species trees</w:t>
+      </w:r>
+    </w:p>
+    <w:p>
+      <w:pPr>
+        <w:pStyle w:val="BodyText"/>
+      </w:pPr>
+      <w:r>
         <w:t xml:space="preserve">SUPERSMART</w:t>
       </w:r>
       <w:r>
         <w:t xml:space="preserve"> </w:t>
       </w:r>
-      <w:bookmarkStart w:id="63" w:name="redoc-citation-15"/>
-      <w:r>
-        <w:rPr>
-          <w:rStyle w:val="redoc-citation-15"/>
+      <w:bookmarkStart w:id="65" w:name="redoc-citation-17"/>
+      <w:r>
+        <w:rPr>
+          <w:rStyle w:val="redoc-citation-17"/>
         </w:rPr>
         <w:t xml:space="preserve">(Antonelli et al., 2017)</w:t>
       </w:r>
-      <w:bookmarkEnd w:id="63"/>
+      <w:bookmarkEnd w:id="65"/>
       <w:r>
         <w:t xml:space="preserve"> </w:t>
       </w:r>
@@ -2701,14 +2775,14 @@
       <w:r>
         <w:t xml:space="preserve"> </w:t>
       </w:r>
-      <w:bookmarkStart w:id="64" w:name="redoc-citation-16"/>
-      <w:r>
-        <w:rPr>
-          <w:rStyle w:val="redoc-citation-16"/>
+      <w:bookmarkStart w:id="66" w:name="redoc-citation-18"/>
+      <w:r>
+        <w:rPr>
+          <w:rStyle w:val="redoc-citation-18"/>
         </w:rPr>
         <w:t xml:space="preserve">(Chesters, 2017)</w:t>
       </w:r>
-      <w:bookmarkEnd w:id="64"/>
+      <w:bookmarkEnd w:id="66"/>
       <w:r>
         <w:t xml:space="preserve"> </w:t>
       </w:r>
@@ -2727,19 +2801,71 @@
         <w:pStyle w:val="BodyText"/>
       </w:pPr>
       <w:r>
+        <w:t xml:space="preserve">OneTwoTree</w:t>
+      </w:r>
+      <w:r>
+        <w:t xml:space="preserve"> </w:t>
+      </w:r>
+      <w:bookmarkStart w:id="67" w:name="redoc-citation-19"/>
+      <w:r>
+        <w:rPr>
+          <w:rStyle w:val="redoc-citation-19"/>
+        </w:rPr>
+        <w:t xml:space="preserve">(Drori et al., 2018)</w:t>
+      </w:r>
+      <w:bookmarkEnd w:id="67"/>
+      <w:r>
+        <w:t xml:space="preserve"> </w:t>
+      </w:r>
+      <w:r>
+        <w:t xml:space="preserve">present a Web‐based, user-friendly, online tool for species-tree</w:t>
+      </w:r>
+      <w:r>
+        <w:t xml:space="preserve"> </w:t>
+      </w:r>
+      <w:r>
+        <w:t xml:space="preserve">reconstruction, based on the</w:t>
+      </w:r>
+      <w:r>
+        <w:t xml:space="preserve"> </w:t>
+      </w:r>
+      <w:r>
+        <w:rPr>
+          <w:i/>
+        </w:rPr>
+        <w:t xml:space="preserve">supermatrix paradigm</w:t>
+      </w:r>
+      <w:r>
+        <w:t xml:space="preserve"> </w:t>
+      </w:r>
+      <w:r>
+        <w:t xml:space="preserve">and retrieves all available</w:t>
+      </w:r>
+      <w:r>
+        <w:t xml:space="preserve"> </w:t>
+      </w:r>
+      <w:r>
+        <w:t xml:space="preserve">sequence data from NCBI GenBank.</w:t>
+      </w:r>
+    </w:p>
+    <w:p>
+      <w:pPr>
+        <w:pStyle w:val="BodyText"/>
+      </w:pPr>
+      <w:r>
         <w:t xml:space="preserve">PhySpeTre</w:t>
       </w:r>
       <w:r>
         <w:t xml:space="preserve"> </w:t>
       </w:r>
-      <w:bookmarkStart w:id="65" w:name="redoc-citation-17"/>
-      <w:r>
-        <w:rPr>
-          <w:rStyle w:val="redoc-citation-17"/>
+      <w:bookmarkStart w:id="68" w:name="redoc-citation-20"/>
+      <w:r>
+        <w:rPr>
+          <w:rStyle w:val="redoc-citation-20"/>
         </w:rPr>
         <w:t xml:space="preserve">(Fang et al., 2019)</w:t>
       </w:r>
-      <w:bookmarkEnd w:id="65"/>
+      <w:bookmarkEnd w:id="68"/>
       <w:r>
         <w:t xml:space="preserve"> </w:t>
       </w:r>
@@ -2753,17 +2879,17 @@
         <w:t xml:space="preserve">pipeline.</w:t>
       </w:r>
     </w:p>
-    <w:bookmarkStart w:id="69" w:name="redoc-codechunk-5"/>
+    <w:bookmarkStart w:id="72" w:name="redoc-codechunk-5"/>
     <w:p>
       <w:pPr>
         <w:pStyle w:val="Heading1"/>
         <w:pStyle w:val="redoc-codechunk-5"/>
       </w:pPr>
-      <w:bookmarkStart w:id="66" w:name="phylota-overview"/>
+      <w:bookmarkStart w:id="69" w:name="phylota-overview"/>
       <w:r>
         <w:t xml:space="preserve">Phylota overview</w:t>
       </w:r>
-      <w:bookmarkEnd w:id="66"/>
+      <w:bookmarkEnd w:id="69"/>
     </w:p>
     <w:p>
       <w:pPr>
@@ -3524,7 +3650,471 @@
         <w:t xml:space="preserve"> </w:t>
       </w:r>
       <w:r>
-        <w:t xml:space="preserve">compare the performance of SUMAC to Phylota</w:t>
+        <w:t xml:space="preserve">compare the performance of SUMAC to Phylota.</w:t>
+      </w:r>
+    </w:p>
+    <w:p>
+      <w:pPr>
+        <w:pStyle w:val="Compact"/>
+        <w:pStyle w:val="redoc-codechunk-5"/>
+        <w:numPr>
+          <w:numId w:val="1011"/>
+          <w:ilvl w:val="1"/>
+        </w:numPr>
+      </w:pPr>
+      <w:r>
+        <w:t xml:space="preserve">Chesters &amp; Vogler (2013)</w:t>
+      </w:r>
+      <w:r>
+        <w:t xml:space="preserve"> </w:t>
+      </w:r>
+      <w:r>
+        <w:t xml:space="preserve">cites phylota as a data mining tool that compiles metadata</w:t>
+      </w:r>
+      <w:r>
+        <w:t xml:space="preserve"> </w:t>
+      </w:r>
+      <w:r>
+        <w:t xml:space="preserve">from mining of public DNA databases</w:t>
+      </w:r>
+      <w:r>
+        <w:t xml:space="preserve"> </w:t>
+      </w:r>
+      <w:r>
+        <w:t xml:space="preserve">“</w:t>
+      </w:r>
+      <w:r>
+        <w:t xml:space="preserve">for construction of large phylogenetic trees</w:t>
+      </w:r>
+      <w:r>
+        <w:t xml:space="preserve"> </w:t>
+      </w:r>
+      <w:r>
+        <w:t xml:space="preserve">and multiple gene sets</w:t>
+      </w:r>
+      <w:r>
+        <w:t xml:space="preserve">”</w:t>
+      </w:r>
+      <w:r>
+        <w:t xml:space="preserve"> </w:t>
+      </w:r>
+      <w:r>
+        <w:t xml:space="preserve">and that the authors have recognised that gene annotations</w:t>
+      </w:r>
+      <w:r>
+        <w:t xml:space="preserve"> </w:t>
+      </w:r>
+      <w:r>
+        <w:t xml:space="preserve">in public databases are insufficient and that careful partitioning of orthologous</w:t>
+      </w:r>
+      <w:r>
+        <w:t xml:space="preserve"> </w:t>
+      </w:r>
+      <w:r>
+        <w:t xml:space="preserve">sequences is needed for supermatrix construction.</w:t>
+      </w:r>
+      <w:r>
+        <w:t xml:space="preserve"> </w:t>
+      </w:r>
+      <w:r>
+        <w:t xml:space="preserve">Chesters &amp; Vogler (2013)</w:t>
+      </w:r>
+      <w:r>
+        <w:t xml:space="preserve"> </w:t>
+      </w:r>
+      <w:r>
+        <w:t xml:space="preserve">present</w:t>
+      </w:r>
+      <w:r>
+        <w:t xml:space="preserve"> </w:t>
+      </w:r>
+      <w:r>
+        <w:t xml:space="preserve">a procedure that minimizes the problem of forming multilocus species units in</w:t>
+      </w:r>
+      <w:r>
+        <w:t xml:space="preserve"> </w:t>
+      </w:r>
+      <w:r>
+        <w:t xml:space="preserve">a large phylogenetic data set using algorithms from graph theory.</w:t>
+      </w:r>
+    </w:p>
+    <w:p>
+      <w:pPr>
+        <w:pStyle w:val="Compact"/>
+        <w:pStyle w:val="redoc-codechunk-5"/>
+        <w:numPr>
+          <w:numId w:val="1011"/>
+          <w:ilvl w:val="1"/>
+        </w:numPr>
+      </w:pPr>
+      <w:r>
+        <w:t xml:space="preserve">Chesters &amp; Zhu (2014)</w:t>
+      </w:r>
+      <w:r>
+        <w:t xml:space="preserve"> </w:t>
+      </w:r>
+      <w:r>
+        <w:t xml:space="preserve">present an algorithm to delineate species form GenBank</w:t>
+      </w:r>
+      <w:r>
+        <w:t xml:space="preserve"> </w:t>
+      </w:r>
+      <w:r>
+        <w:t xml:space="preserve">DNA data, and cites phylota as a tool that partitions</w:t>
+      </w:r>
+      <w:r>
+        <w:t xml:space="preserve"> </w:t>
+      </w:r>
+      <w:r>
+        <w:t xml:space="preserve">“</w:t>
+      </w:r>
+      <w:r>
+        <w:t xml:space="preserve">the contents of a database</w:t>
+      </w:r>
+      <w:r>
+        <w:t xml:space="preserve"> </w:t>
+      </w:r>
+      <w:r>
+        <w:t xml:space="preserve">according to homology</w:t>
+      </w:r>
+      <w:r>
+        <w:t xml:space="preserve">”</w:t>
+      </w:r>
+      <w:r>
+        <w:t xml:space="preserve">, by</w:t>
+      </w:r>
+      <w:r>
+        <w:t xml:space="preserve"> </w:t>
+      </w:r>
+      <w:r>
+        <w:t xml:space="preserve">“</w:t>
+      </w:r>
+      <w:r>
+        <w:t xml:space="preserve">grouping of database sequences according to internal</w:t>
+      </w:r>
+      <w:r>
+        <w:t xml:space="preserve"> </w:t>
+      </w:r>
+      <w:r>
+        <w:t xml:space="preserve">criteria</w:t>
+      </w:r>
+      <w:r>
+        <w:t xml:space="preserve">”</w:t>
+      </w:r>
+      <w:r>
+        <w:t xml:space="preserve">, searching</w:t>
+      </w:r>
+      <w:r>
+        <w:t xml:space="preserve"> </w:t>
+      </w:r>
+      <w:r>
+        <w:t xml:space="preserve">“</w:t>
+      </w:r>
+      <w:r>
+        <w:t xml:space="preserve">from a standardized set of references […] patterns in</w:t>
+      </w:r>
+      <w:r>
+        <w:t xml:space="preserve"> </w:t>
+      </w:r>
+      <w:r>
+        <w:t xml:space="preserve">sequence similarity and overlap.</w:t>
+      </w:r>
+      <w:r>
+        <w:t xml:space="preserve">”</w:t>
+      </w:r>
+    </w:p>
+    <w:p>
+      <w:pPr>
+        <w:pStyle w:val="Compact"/>
+        <w:pStyle w:val="redoc-codechunk-5"/>
+        <w:numPr>
+          <w:numId w:val="1011"/>
+          <w:ilvl w:val="1"/>
+        </w:numPr>
+      </w:pPr>
+      <w:r>
+        <w:t xml:space="preserve">the paper presenting phylotaR, a pipeline that recreates the phylota output</w:t>
+      </w:r>
+      <w:r>
+        <w:t xml:space="preserve"> </w:t>
+      </w:r>
+      <w:r>
+        <w:t xml:space="preserve">but uses the most updated GenBank release, and is available in R</w:t>
+      </w:r>
+      <w:r>
+        <w:t xml:space="preserve"> </w:t>
+      </w:r>
+      <w:r>
+        <w:t xml:space="preserve">(Bennett et al., 2018)</w:t>
+      </w:r>
+      <w:r>
+        <w:t xml:space="preserve">,</w:t>
+      </w:r>
+      <w:r>
+        <w:t xml:space="preserve"> </w:t>
+      </w:r>
+      <w:r>
+        <w:t xml:space="preserve">cites phylota as its predecessor and inspiration. the authors mention that phylotaR</w:t>
+      </w:r>
+      <w:r>
+        <w:t xml:space="preserve"> </w:t>
+      </w:r>
+      <w:r>
+        <w:t xml:space="preserve">pipeline mimics phylota’s pipeline but with improvememnts.</w:t>
+      </w:r>
+    </w:p>
+    <w:p>
+      <w:pPr>
+        <w:pStyle w:val="Compact"/>
+        <w:pStyle w:val="redoc-codechunk-5"/>
+        <w:numPr>
+          <w:numId w:val="1011"/>
+          <w:ilvl w:val="1"/>
+        </w:numPr>
+      </w:pPr>
+      <w:r>
+        <w:t xml:space="preserve">The paper presenging PhyloBase</w:t>
+      </w:r>
+      <w:r>
+        <w:t xml:space="preserve"> </w:t>
+      </w:r>
+      <w:r>
+        <w:t xml:space="preserve">(Jamil, 2016)</w:t>
+      </w:r>
+      <w:r>
+        <w:t xml:space="preserve">, cites phylota as one of</w:t>
+      </w:r>
+      <w:r>
+        <w:t xml:space="preserve"> </w:t>
+      </w:r>
+      <w:r>
+        <w:t xml:space="preserve">its resources to get phylogenies, along with TreeBASE and others.</w:t>
+      </w:r>
+    </w:p>
+    <w:p>
+      <w:pPr>
+        <w:pStyle w:val="Compact"/>
+        <w:pStyle w:val="redoc-codechunk-5"/>
+        <w:numPr>
+          <w:numId w:val="1011"/>
+          <w:ilvl w:val="1"/>
+        </w:numPr>
+      </w:pPr>
+      <w:r>
+        <w:t xml:space="preserve">The paper presenting STBase, a database of one million precomputed species</w:t>
+      </w:r>
+      <w:r>
+        <w:t xml:space="preserve"> </w:t>
+      </w:r>
+      <w:r>
+        <w:t xml:space="preserve">trees</w:t>
+      </w:r>
+      <w:r>
+        <w:t xml:space="preserve"> </w:t>
+      </w:r>
+      <w:r>
+        <w:t xml:space="preserve">(McMahon et al., 2015)</w:t>
+      </w:r>
+      <w:r>
+        <w:t xml:space="preserve">, cites phylota as a databse of gene trees or multrees,</w:t>
+      </w:r>
+      <w:r>
+        <w:t xml:space="preserve"> </w:t>
+      </w:r>
+      <w:r>
+        <w:t xml:space="preserve">“</w:t>
+      </w:r>
+      <w:r>
+        <w:t xml:space="preserve">trees having multiple sequences with the same taxon name</w:t>
+      </w:r>
+      <w:r>
+        <w:t xml:space="preserve">”</w:t>
+      </w:r>
+      <w:r>
+        <w:t xml:space="preserve">.</w:t>
+      </w:r>
+    </w:p>
+    <w:p>
+      <w:pPr>
+        <w:pStyle w:val="Compact"/>
+        <w:pStyle w:val="redoc-codechunk-5"/>
+        <w:numPr>
+          <w:numId w:val="1011"/>
+          <w:ilvl w:val="1"/>
+        </w:numPr>
+      </w:pPr>
+      <w:r>
+        <w:t xml:space="preserve">Drori et al. (2018)</w:t>
+      </w:r>
+      <w:r>
+        <w:t xml:space="preserve"> </w:t>
+      </w:r>
+      <w:r>
+        <w:t xml:space="preserve">present a Web‐based, user-friendly, online tool for species-tree</w:t>
+      </w:r>
+      <w:r>
+        <w:t xml:space="preserve"> </w:t>
+      </w:r>
+      <w:r>
+        <w:t xml:space="preserve">reconstruction, based on the</w:t>
+      </w:r>
+      <w:r>
+        <w:t xml:space="preserve"> </w:t>
+      </w:r>
+      <w:r>
+        <w:rPr>
+          <w:i/>
+        </w:rPr>
+        <w:t xml:space="preserve">supermatrix paradigm</w:t>
+      </w:r>
+      <w:r>
+        <w:t xml:space="preserve"> </w:t>
+      </w:r>
+      <w:r>
+        <w:t xml:space="preserve">and retrieves all available</w:t>
+      </w:r>
+      <w:r>
+        <w:t xml:space="preserve"> </w:t>
+      </w:r>
+      <w:r>
+        <w:t xml:space="preserve">sequence data from NCBI GenBank. They cite phylota in the intro as a tool that is</w:t>
+      </w:r>
+      <w:r>
+        <w:t xml:space="preserve"> </w:t>
+      </w:r>
+      <w:r>
+        <w:t xml:space="preserve">“</w:t>
+      </w:r>
+      <w:r>
+        <w:t xml:space="preserve">designed to provide</w:t>
+      </w:r>
+      <w:r>
+        <w:t xml:space="preserve"> </w:t>
+      </w:r>
+      <w:r>
+        <w:t xml:space="preserve">users with precomputed sets of clusters that were assembled through a single‐linkage</w:t>
+      </w:r>
+      <w:r>
+        <w:t xml:space="preserve"> </w:t>
+      </w:r>
+      <w:r>
+        <w:t xml:space="preserve">clustering approach and additionally provides precomputed gene trees that were</w:t>
+      </w:r>
+      <w:r>
+        <w:t xml:space="preserve"> </w:t>
+      </w:r>
+      <w:r>
+        <w:t xml:space="preserve">reconstructed for each cluster. In particular, the results obtained by PhyLoTa</w:t>
+      </w:r>
+      <w:r>
+        <w:t xml:space="preserve"> </w:t>
+      </w:r>
+      <w:r>
+        <w:t xml:space="preserve">are taxonomically constrained; that is, all sequences of the most recent common</w:t>
+      </w:r>
+      <w:r>
+        <w:t xml:space="preserve"> </w:t>
+      </w:r>
+      <w:r>
+        <w:t xml:space="preserve">ancestor are collected even if one specifies only part of a clade</w:t>
+      </w:r>
+      <w:r>
+        <w:t xml:space="preserve">”</w:t>
+      </w:r>
+      <w:r>
+        <w:t xml:space="preserve">.</w:t>
+      </w:r>
+    </w:p>
+    <w:p>
+      <w:pPr>
+        <w:pStyle w:val="Compact"/>
+        <w:pStyle w:val="redoc-codechunk-5"/>
+        <w:numPr>
+          <w:numId w:val="1011"/>
+          <w:ilvl w:val="1"/>
+        </w:numPr>
+      </w:pPr>
+      <w:r>
+        <w:t xml:space="preserve">A study developing a tool to link wikipedia data to NCBI taxonomy</w:t>
+      </w:r>
+      <w:r>
+        <w:t xml:space="preserve"> </w:t>
+      </w:r>
+      <w:r>
+        <w:t xml:space="preserve">(Page, 2011)</w:t>
+      </w:r>
+      <w:r>
+        <w:t xml:space="preserve"> </w:t>
+      </w:r>
+      <w:r>
+        <w:t xml:space="preserve">cites phylota as a phylogenetic resource that uses the NCBI taxonomy.</w:t>
+      </w:r>
+    </w:p>
+    <w:p>
+      <w:pPr>
+        <w:pStyle w:val="Compact"/>
+        <w:pStyle w:val="redoc-codechunk-5"/>
+        <w:numPr>
+          <w:numId w:val="1011"/>
+          <w:ilvl w:val="1"/>
+        </w:numPr>
+      </w:pPr>
+      <w:r>
+        <w:t xml:space="preserve">the study that present DarwinTree</w:t>
+      </w:r>
+      <w:r>
+        <w:t xml:space="preserve"> </w:t>
+      </w:r>
+      <w:r>
+        <w:t xml:space="preserve">(Meng et al., 2015)</w:t>
+      </w:r>
+      <w:r>
+        <w:t xml:space="preserve"> </w:t>
+      </w:r>
+      <w:r>
+        <w:t xml:space="preserve">as well as the study</w:t>
+      </w:r>
+      <w:r>
+        <w:t xml:space="preserve"> </w:t>
+      </w:r>
+      <w:r>
+        <w:t xml:space="preserve">presenting an approach to screen sequence data for The Platform</w:t>
+      </w:r>
+      <w:r>
+        <w:t xml:space="preserve"> </w:t>
+      </w:r>
+      <w:r>
+        <w:t xml:space="preserve">for Phylogenetic Analysis of Land Plants (PALPP), using the MapReduce paradigm</w:t>
+      </w:r>
+      <w:r>
+        <w:t xml:space="preserve"> </w:t>
+      </w:r>
+      <w:r>
+        <w:t xml:space="preserve">to parallelize BLAST</w:t>
+      </w:r>
+      <w:r>
+        <w:t xml:space="preserve"> </w:t>
+      </w:r>
+      <w:r>
+        <w:t xml:space="preserve">(Yong et al., 2010)</w:t>
+      </w:r>
+      <w:r>
+        <w:t xml:space="preserve">, both cite phylota as one among other</w:t>
+      </w:r>
+      <w:r>
+        <w:t xml:space="preserve"> </w:t>
+      </w:r>
+      <w:r>
+        <w:t xml:space="preserve">“</w:t>
+      </w:r>
+      <w:r>
+        <w:t xml:space="preserve">studies based on data mining large numbers of taxa or loci</w:t>
+      </w:r>
+      <w:r>
+        <w:t xml:space="preserve">”</w:t>
+      </w:r>
+      <w:r>
+        <w:t xml:space="preserve">.</w:t>
       </w:r>
     </w:p>
     <w:p>
@@ -4275,7 +4865,7 @@
       <w:r>
         <w:t xml:space="preserve"> </w:t>
       </w:r>
-      <w:hyperlink r:id="rId67">
+      <w:hyperlink r:id="rId70">
         <w:r>
           <w:rPr>
             <w:rStyle w:val="Hyperlink"/>
@@ -4404,6 +4994,131 @@
         <w:pStyle w:val="Compact"/>
         <w:pStyle w:val="redoc-codechunk-5"/>
         <w:numPr>
+          <w:numId w:val="1014"/>
+          <w:ilvl w:val="1"/>
+        </w:numPr>
+      </w:pPr>
+      <w:r>
+        <w:t xml:space="preserve">A 179 species phylogeny of the bird family Picidae (woodpeckers, piculets,</w:t>
+      </w:r>
+      <w:r>
+        <w:t xml:space="preserve"> </w:t>
+      </w:r>
+      <w:r>
+        <w:t xml:space="preserve">and wrynecks)</w:t>
+      </w:r>
+      <w:r>
+        <w:t xml:space="preserve"> </w:t>
+      </w:r>
+      <w:r>
+        <w:t xml:space="preserve">(Dufort, 2016)</w:t>
+      </w:r>
+      <w:r>
+        <w:t xml:space="preserve">, augmented with data from an updated GenBank</w:t>
+      </w:r>
+      <w:r>
+        <w:t xml:space="preserve"> </w:t>
+      </w:r>
+      <w:r>
+        <w:t xml:space="preserve">release and newly sequenced data.</w:t>
+      </w:r>
+    </w:p>
+    <w:p>
+      <w:pPr>
+        <w:pStyle w:val="Compact"/>
+        <w:pStyle w:val="redoc-codechunk-5"/>
+        <w:numPr>
+          <w:numId w:val="1014"/>
+          <w:ilvl w:val="1"/>
+        </w:numPr>
+      </w:pPr>
+      <w:r>
+        <w:t xml:space="preserve">A phylogeny of species of freshwater fish endemic to NorthAmerica</w:t>
+      </w:r>
+      <w:r>
+        <w:t xml:space="preserve"> </w:t>
+      </w:r>
+      <w:r>
+        <w:t xml:space="preserve">(Strecker &amp; Olden, 2014)</w:t>
+      </w:r>
+      <w:r>
+        <w:t xml:space="preserve">,</w:t>
+      </w:r>
+      <w:r>
+        <w:t xml:space="preserve"> </w:t>
+      </w:r>
+      <w:r>
+        <w:t xml:space="preserve">phylota found data for 54 out of 66 spp.</w:t>
+      </w:r>
+    </w:p>
+    <w:p>
+      <w:pPr>
+        <w:pStyle w:val="Compact"/>
+        <w:pStyle w:val="redoc-codechunk-5"/>
+        <w:numPr>
+          <w:numId w:val="1014"/>
+          <w:ilvl w:val="1"/>
+        </w:numPr>
+      </w:pPr>
+      <w:r>
+        <w:t xml:space="preserve">A phylogeny of 520 species of the order Ericales</w:t>
+      </w:r>
+      <w:r>
+        <w:t xml:space="preserve"> </w:t>
+      </w:r>
+      <w:r>
+        <w:t xml:space="preserve">(Hardy &amp; Cook, 2012)</w:t>
+      </w:r>
+    </w:p>
+    <w:p>
+      <w:pPr>
+        <w:pStyle w:val="Compact"/>
+        <w:pStyle w:val="redoc-codechunk-5"/>
+        <w:numPr>
+          <w:numId w:val="1014"/>
+          <w:ilvl w:val="1"/>
+        </w:numPr>
+      </w:pPr>
+      <w:r>
+        <w:t xml:space="preserve">A phylgeny of 16 fish species of the family Sphyraenidae (Percomorpha), as well</w:t>
+      </w:r>
+      <w:r>
+        <w:t xml:space="preserve"> </w:t>
+      </w:r>
+      <w:r>
+        <w:t xml:space="preserve">as two outgroup species of the Centropomidae (barracudas)</w:t>
+      </w:r>
+      <w:r>
+        <w:t xml:space="preserve"> </w:t>
+      </w:r>
+      <w:r>
+        <w:t xml:space="preserve">(Santini, Carnevale, &amp; Sorenson, 2015)</w:t>
+      </w:r>
+    </w:p>
+    <w:p>
+      <w:pPr>
+        <w:pStyle w:val="Compact"/>
+        <w:pStyle w:val="redoc-codechunk-5"/>
+        <w:numPr>
+          <w:numId w:val="1014"/>
+          <w:ilvl w:val="1"/>
+        </w:numPr>
+      </w:pPr>
+      <w:r>
+        <w:t xml:space="preserve">A phylogeny of 34 vole species, Arvicolinae, Rodentia</w:t>
+      </w:r>
+      <w:r>
+        <w:t xml:space="preserve"> </w:t>
+      </w:r>
+      <w:r>
+        <w:t xml:space="preserve">(Garcı́a-Navas, Bonnet, Bonal, &amp; Postma, 2016)</w:t>
+      </w:r>
+    </w:p>
+    <w:p>
+      <w:pPr>
+        <w:pStyle w:val="Compact"/>
+        <w:pStyle w:val="redoc-codechunk-5"/>
+        <w:numPr>
           <w:numId w:val="1010"/>
           <w:ilvl w:val="0"/>
         </w:numPr>
@@ -4629,7 +5344,62 @@
         <w:t xml:space="preserve"> </w:t>
       </w:r>
       <w:r>
-        <w:t xml:space="preserve">not from the final list of references. The DNA data set was constructed by hand most probably.</w:t>
+        <w:t xml:space="preserve">not from the final list of references. The DNA data set was constructed by hand</w:t>
+      </w:r>
+      <w:r>
+        <w:t xml:space="preserve"> </w:t>
+      </w:r>
+      <w:r>
+        <w:t xml:space="preserve">most probably.</w:t>
+      </w:r>
+    </w:p>
+    <w:p>
+      <w:pPr>
+        <w:pStyle w:val="Compact"/>
+        <w:pStyle w:val="redoc-codechunk-5"/>
+        <w:numPr>
+          <w:numId w:val="1016"/>
+          <w:ilvl w:val="1"/>
+        </w:numPr>
+      </w:pPr>
+      <w:r>
+        <w:t xml:space="preserve">a study reconstructing the insect tree of life with 49,358 species, 13,865</w:t>
+      </w:r>
+      <w:r>
+        <w:t xml:space="preserve"> </w:t>
+      </w:r>
+      <w:r>
+        <w:t xml:space="preserve">genera, and 760 families within the order Insecta</w:t>
+      </w:r>
+      <w:r>
+        <w:t xml:space="preserve"> </w:t>
+      </w:r>
+      <w:r>
+        <w:t xml:space="preserve">(Chesters, 2017)</w:t>
+      </w:r>
+      <w:r>
+        <w:t xml:space="preserve">,</w:t>
+      </w:r>
+      <w:r>
+        <w:t xml:space="preserve"> </w:t>
+      </w:r>
+      <w:r>
+        <w:t xml:space="preserve">uses its own algorithm (SOPHI) to mine public DNA databases</w:t>
+      </w:r>
+      <w:r>
+        <w:t xml:space="preserve"> </w:t>
+      </w:r>
+      <w:r>
+        <w:t xml:space="preserve">(Chesters &amp; Zhu, 2014)</w:t>
+      </w:r>
+      <w:r>
+        <w:t xml:space="preserve">.</w:t>
+      </w:r>
+      <w:r>
+        <w:t xml:space="preserve"> </w:t>
+      </w:r>
+      <w:r>
+        <w:t xml:space="preserve">It does not cite phylota as it should, but includes it in their references.</w:t>
       </w:r>
     </w:p>
     <w:p>
@@ -4666,7 +5436,7 @@
       <w:r>
         <w:t xml:space="preserve"> </w:t>
       </w:r>
-      <w:hyperlink r:id="rId68">
+      <w:hyperlink r:id="rId71">
         <w:r>
           <w:rPr>
             <w:rStyle w:val="Hyperlink"/>
@@ -4708,16 +5478,16 @@
         <w:t xml:space="preserve">generated with phylota.</w:t>
       </w:r>
     </w:p>
-    <w:bookmarkEnd w:id="69"/>
+    <w:bookmarkEnd w:id="72"/>
     <w:p>
       <w:pPr>
         <w:pStyle w:val="Heading1"/>
       </w:pPr>
-      <w:bookmarkStart w:id="70" w:name="acknowledgements"/>
+      <w:bookmarkStart w:id="73" w:name="acknowledgements"/>
       <w:r>
         <w:t xml:space="preserve">Acknowledgements</w:t>
       </w:r>
-      <w:bookmarkEnd w:id="70"/>
+      <w:bookmarkEnd w:id="73"/>
     </w:p>
     <w:p>
       <w:pPr>
@@ -4731,14 +5501,14 @@
       <w:pPr>
         <w:pStyle w:val="Heading1"/>
       </w:pPr>
-      <w:bookmarkStart w:id="71" w:name="references"/>
+      <w:bookmarkStart w:id="74" w:name="references"/>
       <w:r>
         <w:t xml:space="preserve">References</w:t>
       </w:r>
-      <w:bookmarkEnd w:id="71"/>
-    </w:p>
-    <w:bookmarkStart w:id="196" w:name="refs"/>
-    <w:bookmarkStart w:id="73" w:name="ref-anacker2011origins"/>
+      <w:bookmarkEnd w:id="74"/>
+    </w:p>
+    <w:bookmarkStart w:id="225" w:name="refs"/>
+    <w:bookmarkStart w:id="76" w:name="ref-anacker2011origins"/>
     <w:p>
       <w:pPr>
         <w:pStyle w:val="Bibliography"/>
@@ -4770,7 +5540,7 @@
       <w:r>
         <w:t xml:space="preserve">(2), 365–376. doi:</w:t>
       </w:r>
-      <w:hyperlink r:id="rId72">
+      <w:hyperlink r:id="rId75">
         <w:r>
           <w:rPr>
             <w:rStyle w:val="Hyperlink"/>
@@ -4779,8 +5549,8 @@
         </w:r>
       </w:hyperlink>
     </w:p>
-    <w:bookmarkEnd w:id="73"/>
-    <w:bookmarkStart w:id="75" w:name="ref-antonelli2017toward"/>
+    <w:bookmarkEnd w:id="76"/>
+    <w:bookmarkStart w:id="78" w:name="ref-antonelli2017toward"/>
     <w:p>
       <w:pPr>
         <w:pStyle w:val="Bibliography"/>
@@ -4812,7 +5582,7 @@
       <w:r>
         <w:t xml:space="preserve">(2), 152–166. doi:</w:t>
       </w:r>
-      <w:hyperlink r:id="rId74">
+      <w:hyperlink r:id="rId77">
         <w:r>
           <w:rPr>
             <w:rStyle w:val="Hyperlink"/>
@@ -4821,8 +5591,8 @@
         </w:r>
       </w:hyperlink>
     </w:p>
-    <w:bookmarkEnd w:id="75"/>
-    <w:bookmarkStart w:id="77" w:name="ref-beaulieu2013fruit"/>
+    <w:bookmarkEnd w:id="78"/>
+    <w:bookmarkStart w:id="80" w:name="ref-beaulieu2013fruit"/>
     <w:p>
       <w:pPr>
         <w:pStyle w:val="Bibliography"/>
@@ -4854,7 +5624,7 @@
       <w:r>
         <w:t xml:space="preserve">(11), 3132–3144. doi:</w:t>
       </w:r>
-      <w:hyperlink r:id="rId76">
+      <w:hyperlink r:id="rId79">
         <w:r>
           <w:rPr>
             <w:rStyle w:val="Hyperlink"/>
@@ -4863,8 +5633,8 @@
         </w:r>
       </w:hyperlink>
     </w:p>
-    <w:bookmarkEnd w:id="77"/>
-    <w:bookmarkStart w:id="78" w:name="ref-beaulieu2012modeling"/>
+    <w:bookmarkEnd w:id="80"/>
+    <w:bookmarkStart w:id="81" w:name="ref-beaulieu2012modeling"/>
     <w:p>
       <w:pPr>
         <w:pStyle w:val="Bibliography"/>
@@ -4897,8 +5667,8 @@
         <w:t xml:space="preserve">(8), 2369–2383.</w:t>
       </w:r>
     </w:p>
-    <w:bookmarkEnd w:id="78"/>
-    <w:bookmarkStart w:id="80" w:name="ref-beaulieu2012synthesizing"/>
+    <w:bookmarkEnd w:id="81"/>
+    <w:bookmarkStart w:id="83" w:name="ref-beaulieu2012synthesizing"/>
     <w:p>
       <w:pPr>
         <w:pStyle w:val="Bibliography"/>
@@ -4930,7 +5700,7 @@
       <w:r>
         <w:t xml:space="preserve">(sp8), S4–S13. doi:</w:t>
       </w:r>
-      <w:hyperlink r:id="rId79">
+      <w:hyperlink r:id="rId82">
         <w:r>
           <w:rPr>
             <w:rStyle w:val="Hyperlink"/>
@@ -4939,13 +5709,55 @@
         </w:r>
       </w:hyperlink>
     </w:p>
-    <w:bookmarkEnd w:id="80"/>
-    <w:bookmarkStart w:id="82" w:name="ref-chen2016tree"/>
+    <w:bookmarkEnd w:id="83"/>
+    <w:bookmarkStart w:id="85" w:name="ref-bennett2018phylotar"/>
     <w:p>
       <w:pPr>
         <w:pStyle w:val="Bibliography"/>
       </w:pPr>
       <w:r>
+        <w:t xml:space="preserve">Bennett, D. J., Hettling, H., Silvestro, D., Zizka, A., Bacon, C. D., Faurby, S., Vos, R. A., et al. (2018). PhylotaR: An automated pipeline for retrieving orthologous dna sequences from genbank in r.</w:t>
+      </w:r>
+      <w:r>
+        <w:t xml:space="preserve"> </w:t>
+      </w:r>
+      <w:r>
+        <w:rPr>
+          <w:i/>
+        </w:rPr>
+        <w:t xml:space="preserve">Life</w:t>
+      </w:r>
+      <w:r>
+        <w:t xml:space="preserve">,</w:t>
+      </w:r>
+      <w:r>
+        <w:t xml:space="preserve"> </w:t>
+      </w:r>
+      <w:r>
+        <w:rPr>
+          <w:i/>
+        </w:rPr>
+        <w:t xml:space="preserve">8</w:t>
+      </w:r>
+      <w:r>
+        <w:t xml:space="preserve">(2), 20. doi:</w:t>
+      </w:r>
+      <w:hyperlink r:id="rId84">
+        <w:r>
+          <w:rPr>
+            <w:rStyle w:val="Hyperlink"/>
+          </w:rPr>
+          <w:t xml:space="preserve">10.3390/life8020020</w:t>
+        </w:r>
+      </w:hyperlink>
+    </w:p>
+    <w:bookmarkEnd w:id="85"/>
+    <w:bookmarkStart w:id="87" w:name="ref-chen2016tree"/>
+    <w:p>
+      <w:pPr>
+        <w:pStyle w:val="Bibliography"/>
+      </w:pPr>
+      <w:r>
         <w:t xml:space="preserve">Chen, Z.-D., Yang, T., Lin, L., Lu, L.-M., Li, H.-L., Sun, M., Liu, B., et al. (2016). Tree of life for the genera of chinese vascular plants.</w:t>
       </w:r>
       <w:r>
@@ -4972,7 +5784,7 @@
       <w:r>
         <w:t xml:space="preserve">(4), 277–306. doi:</w:t>
       </w:r>
-      <w:hyperlink r:id="rId81">
+      <w:hyperlink r:id="rId86">
         <w:r>
           <w:rPr>
             <w:rStyle w:val="Hyperlink"/>
@@ -4981,8 +5793,8 @@
         </w:r>
       </w:hyperlink>
     </w:p>
-    <w:bookmarkEnd w:id="82"/>
-    <w:bookmarkStart w:id="84" w:name="ref-chesters2017construction"/>
+    <w:bookmarkEnd w:id="87"/>
+    <w:bookmarkStart w:id="89" w:name="ref-chesters2017construction"/>
     <w:p>
       <w:pPr>
         <w:pStyle w:val="Bibliography"/>
@@ -5014,7 +5826,7 @@
       <w:r>
         <w:t xml:space="preserve">(3), 426–439. doi:</w:t>
       </w:r>
-      <w:hyperlink r:id="rId83">
+      <w:hyperlink r:id="rId88">
         <w:r>
           <w:rPr>
             <w:rStyle w:val="Hyperlink"/>
@@ -5023,13 +5835,97 @@
         </w:r>
       </w:hyperlink>
     </w:p>
-    <w:bookmarkEnd w:id="84"/>
-    <w:bookmarkStart w:id="86" w:name="ref-crawford2012more"/>
+    <w:bookmarkEnd w:id="89"/>
+    <w:bookmarkStart w:id="91" w:name="ref-chesters2013resolving"/>
     <w:p>
       <w:pPr>
         <w:pStyle w:val="Bibliography"/>
       </w:pPr>
       <w:r>
+        <w:t xml:space="preserve">Chesters, D., &amp; Vogler, A. P. (2013). Resolving ambiguity of species limits and concatenation in multilocus sequence data for the construction of phylogenetic supermatrices.</w:t>
+      </w:r>
+      <w:r>
+        <w:t xml:space="preserve"> </w:t>
+      </w:r>
+      <w:r>
+        <w:rPr>
+          <w:i/>
+        </w:rPr>
+        <w:t xml:space="preserve">Systematic Biology</w:t>
+      </w:r>
+      <w:r>
+        <w:t xml:space="preserve">,</w:t>
+      </w:r>
+      <w:r>
+        <w:t xml:space="preserve"> </w:t>
+      </w:r>
+      <w:r>
+        <w:rPr>
+          <w:i/>
+        </w:rPr>
+        <w:t xml:space="preserve">62</w:t>
+      </w:r>
+      <w:r>
+        <w:t xml:space="preserve">(3), 456–466. doi:</w:t>
+      </w:r>
+      <w:hyperlink r:id="rId90">
+        <w:r>
+          <w:rPr>
+            <w:rStyle w:val="Hyperlink"/>
+          </w:rPr>
+          <w:t xml:space="preserve">10.1093/sysbio/syt011</w:t>
+        </w:r>
+      </w:hyperlink>
+    </w:p>
+    <w:bookmarkEnd w:id="91"/>
+    <w:bookmarkStart w:id="93" w:name="ref-chesters2014protocol"/>
+    <w:p>
+      <w:pPr>
+        <w:pStyle w:val="Bibliography"/>
+      </w:pPr>
+      <w:r>
+        <w:t xml:space="preserve">Chesters, D., &amp; Zhu, C.-D. (2014). A protocol for species delineation of public dna databases, applied to the insecta.</w:t>
+      </w:r>
+      <w:r>
+        <w:t xml:space="preserve"> </w:t>
+      </w:r>
+      <w:r>
+        <w:rPr>
+          <w:i/>
+        </w:rPr>
+        <w:t xml:space="preserve">Systematic biology</w:t>
+      </w:r>
+      <w:r>
+        <w:t xml:space="preserve">,</w:t>
+      </w:r>
+      <w:r>
+        <w:t xml:space="preserve"> </w:t>
+      </w:r>
+      <w:r>
+        <w:rPr>
+          <w:i/>
+        </w:rPr>
+        <w:t xml:space="preserve">63</w:t>
+      </w:r>
+      <w:r>
+        <w:t xml:space="preserve">(5), 712–725. doi:</w:t>
+      </w:r>
+      <w:hyperlink r:id="rId92">
+        <w:r>
+          <w:rPr>
+            <w:rStyle w:val="Hyperlink"/>
+          </w:rPr>
+          <w:t xml:space="preserve">10.1093/sysbio/syu038</w:t>
+        </w:r>
+      </w:hyperlink>
+    </w:p>
+    <w:bookmarkEnd w:id="93"/>
+    <w:bookmarkStart w:id="95" w:name="ref-crawford2012more"/>
+    <w:p>
+      <w:pPr>
+        <w:pStyle w:val="Bibliography"/>
+      </w:pPr>
+      <w:r>
         <w:t xml:space="preserve">Crawford, N. G., Faircloth, B. C., McCormack, J. E., Brumfield, R. T., Winker, K., &amp; Glenn, T. C. (2012). More than 1000 ultraconserved elements provide evidence that turtles are the sister group of archosaurs.</w:t>
       </w:r>
       <w:r>
@@ -5056,7 +5952,7 @@
       <w:r>
         <w:t xml:space="preserve">(5), 783–786. doi:</w:t>
       </w:r>
-      <w:hyperlink r:id="rId85">
+      <w:hyperlink r:id="rId94">
         <w:r>
           <w:rPr>
             <w:rStyle w:val="Hyperlink"/>
@@ -5065,8 +5961,8 @@
         </w:r>
       </w:hyperlink>
     </w:p>
-    <w:bookmarkEnd w:id="86"/>
-    <w:bookmarkStart w:id="87" w:name="ref-crete2012salmonidae"/>
+    <w:bookmarkEnd w:id="95"/>
+    <w:bookmarkStart w:id="96" w:name="ref-crete2012salmonidae"/>
     <w:p>
       <w:pPr>
         <w:pStyle w:val="Bibliography"/>
@@ -5099,8 +5995,8 @@
         <w:t xml:space="preserve">(10).</w:t>
       </w:r>
     </w:p>
-    <w:bookmarkEnd w:id="87"/>
-    <w:bookmarkStart w:id="89" w:name="ref-deepak2014evominer"/>
+    <w:bookmarkEnd w:id="96"/>
+    <w:bookmarkStart w:id="98" w:name="ref-deepak2014evominer"/>
     <w:p>
       <w:pPr>
         <w:pStyle w:val="Bibliography"/>
@@ -5132,7 +6028,7 @@
       <w:r>
         <w:t xml:space="preserve">(3), 559–590. doi:</w:t>
       </w:r>
-      <w:hyperlink r:id="rId88">
+      <w:hyperlink r:id="rId97">
         <w:r>
           <w:rPr>
             <w:rStyle w:val="Hyperlink"/>
@@ -5141,13 +6037,97 @@
         </w:r>
       </w:hyperlink>
     </w:p>
-    <w:bookmarkEnd w:id="89"/>
-    <w:bookmarkStart w:id="91" w:name="ref-edgar2004muscle"/>
+    <w:bookmarkEnd w:id="98"/>
+    <w:bookmarkStart w:id="100" w:name="ref-drori2018onetwotree"/>
     <w:p>
       <w:pPr>
         <w:pStyle w:val="Bibliography"/>
       </w:pPr>
       <w:r>
+        <w:t xml:space="preserve">Drori, M., Rice, A., Einhorn, M., Chay, O., Glick, L., &amp; Mayrose, I. (2018). OneTwoTree: An online tool for phylogeny reconstruction.</w:t>
+      </w:r>
+      <w:r>
+        <w:t xml:space="preserve"> </w:t>
+      </w:r>
+      <w:r>
+        <w:rPr>
+          <w:i/>
+        </w:rPr>
+        <w:t xml:space="preserve">Molecular ecology resources</w:t>
+      </w:r>
+      <w:r>
+        <w:t xml:space="preserve">,</w:t>
+      </w:r>
+      <w:r>
+        <w:t xml:space="preserve"> </w:t>
+      </w:r>
+      <w:r>
+        <w:rPr>
+          <w:i/>
+        </w:rPr>
+        <w:t xml:space="preserve">18</w:t>
+      </w:r>
+      <w:r>
+        <w:t xml:space="preserve">(6), 1492–1499. doi:</w:t>
+      </w:r>
+      <w:hyperlink r:id="rId99">
+        <w:r>
+          <w:rPr>
+            <w:rStyle w:val="Hyperlink"/>
+          </w:rPr>
+          <w:t xml:space="preserve">10.1111/1755-0998.12927</w:t>
+        </w:r>
+      </w:hyperlink>
+    </w:p>
+    <w:bookmarkEnd w:id="100"/>
+    <w:bookmarkStart w:id="102" w:name="ref-dufort2016augmented"/>
+    <w:p>
+      <w:pPr>
+        <w:pStyle w:val="Bibliography"/>
+      </w:pPr>
+      <w:r>
+        <w:t xml:space="preserve">Dufort, M. J. (2016). An augmented supermatrix phylogeny of the avian family picidae reveals uncertainty deep in the family tree.</w:t>
+      </w:r>
+      <w:r>
+        <w:t xml:space="preserve"> </w:t>
+      </w:r>
+      <w:r>
+        <w:rPr>
+          <w:i/>
+        </w:rPr>
+        <w:t xml:space="preserve">Molecular phylogenetics and evolution</w:t>
+      </w:r>
+      <w:r>
+        <w:t xml:space="preserve">,</w:t>
+      </w:r>
+      <w:r>
+        <w:t xml:space="preserve"> </w:t>
+      </w:r>
+      <w:r>
+        <w:rPr>
+          <w:i/>
+        </w:rPr>
+        <w:t xml:space="preserve">94</w:t>
+      </w:r>
+      <w:r>
+        <w:t xml:space="preserve">, 313–326. doi:</w:t>
+      </w:r>
+      <w:hyperlink r:id="rId101">
+        <w:r>
+          <w:rPr>
+            <w:rStyle w:val="Hyperlink"/>
+          </w:rPr>
+          <w:t xml:space="preserve">10.1016/j.ympev.2015.08.025</w:t>
+        </w:r>
+      </w:hyperlink>
+    </w:p>
+    <w:bookmarkEnd w:id="102"/>
+    <w:bookmarkStart w:id="104" w:name="ref-edgar2004muscle"/>
+    <w:p>
+      <w:pPr>
+        <w:pStyle w:val="Bibliography"/>
+      </w:pPr>
+      <w:r>
         <w:t xml:space="preserve">Edgar, R. C. (2004). MUSCLE: Multiple sequence alignment with high accuracy and high throughput.</w:t>
       </w:r>
       <w:r>
@@ -5174,7 +6154,7 @@
       <w:r>
         <w:t xml:space="preserve">(5), 1792–1797. doi:</w:t>
       </w:r>
-      <w:hyperlink r:id="rId90">
+      <w:hyperlink r:id="rId103">
         <w:r>
           <w:rPr>
             <w:rStyle w:val="Hyperlink"/>
@@ -5183,8 +6163,8 @@
         </w:r>
       </w:hyperlink>
     </w:p>
-    <w:bookmarkEnd w:id="91"/>
-    <w:bookmarkStart w:id="93" w:name="ref-fan2015assembly"/>
+    <w:bookmarkEnd w:id="104"/>
+    <w:bookmarkStart w:id="106" w:name="ref-fan2015assembly"/>
     <w:p>
       <w:pPr>
         <w:pStyle w:val="Bibliography"/>
@@ -5216,7 +6196,7 @@
       <w:r>
         <w:t xml:space="preserve">(1), 522. doi:</w:t>
       </w:r>
-      <w:hyperlink r:id="rId92">
+      <w:hyperlink r:id="rId105">
         <w:r>
           <w:rPr>
             <w:rStyle w:val="Hyperlink"/>
@@ -5225,8 +6205,8 @@
         </w:r>
       </w:hyperlink>
     </w:p>
-    <w:bookmarkEnd w:id="93"/>
-    <w:bookmarkStart w:id="95" w:name="ref-fang2019physpetree"/>
+    <w:bookmarkEnd w:id="106"/>
+    <w:bookmarkStart w:id="108" w:name="ref-fang2019physpetree"/>
     <w:p>
       <w:pPr>
         <w:pStyle w:val="Bibliography"/>
@@ -5258,7 +6238,7 @@
       <w:r>
         <w:t xml:space="preserve">(1), 1–8. doi:</w:t>
       </w:r>
-      <w:hyperlink r:id="rId94">
+      <w:hyperlink r:id="rId107">
         <w:r>
           <w:rPr>
             <w:rStyle w:val="Hyperlink"/>
@@ -5267,8 +6247,8 @@
         </w:r>
       </w:hyperlink>
     </w:p>
-    <w:bookmarkEnd w:id="95"/>
-    <w:bookmarkStart w:id="97" w:name="ref-faurby2016all"/>
+    <w:bookmarkEnd w:id="108"/>
+    <w:bookmarkStart w:id="110" w:name="ref-faurby2016all"/>
     <w:p>
       <w:pPr>
         <w:pStyle w:val="Bibliography"/>
@@ -5300,7 +6280,7 @@
       <w:r>
         <w:t xml:space="preserve">, 57–69. doi:</w:t>
       </w:r>
-      <w:hyperlink r:id="rId96">
+      <w:hyperlink r:id="rId109">
         <w:r>
           <w:rPr>
             <w:rStyle w:val="Hyperlink"/>
@@ -5309,8 +6289,8 @@
         </w:r>
       </w:hyperlink>
     </w:p>
-    <w:bookmarkEnd w:id="97"/>
-    <w:bookmarkStart w:id="99" w:name="ref-faurby2015species"/>
+    <w:bookmarkEnd w:id="110"/>
+    <w:bookmarkStart w:id="112" w:name="ref-faurby2015species"/>
     <w:p>
       <w:pPr>
         <w:pStyle w:val="Bibliography"/>
@@ -5342,7 +6322,7 @@
       <w:r>
         <w:t xml:space="preserve">, 14–26. doi:</w:t>
       </w:r>
-      <w:hyperlink r:id="rId98">
+      <w:hyperlink r:id="rId111">
         <w:r>
           <w:rPr>
             <w:rStyle w:val="Hyperlink"/>
@@ -5351,8 +6331,8 @@
         </w:r>
       </w:hyperlink>
     </w:p>
-    <w:bookmarkEnd w:id="99"/>
-    <w:bookmarkStart w:id="101" w:name="ref-flores2011estimating"/>
+    <w:bookmarkEnd w:id="112"/>
+    <w:bookmarkStart w:id="114" w:name="ref-flores2011estimating"/>
     <w:p>
       <w:pPr>
         <w:pStyle w:val="Bibliography"/>
@@ -5384,7 +6364,7 @@
       <w:r>
         <w:t xml:space="preserve">(2), 214–220. doi:</w:t>
       </w:r>
-      <w:hyperlink r:id="rId100">
+      <w:hyperlink r:id="rId113">
         <w:r>
           <w:rPr>
             <w:rStyle w:val="Hyperlink"/>
@@ -5393,8 +6373,8 @@
         </w:r>
       </w:hyperlink>
     </w:p>
-    <w:bookmarkEnd w:id="101"/>
-    <w:bookmarkStart w:id="103" w:name="ref-frazao2015gondwana"/>
+    <w:bookmarkEnd w:id="114"/>
+    <w:bookmarkStart w:id="116" w:name="ref-frazao2015gondwana"/>
     <w:p>
       <w:pPr>
         <w:pStyle w:val="Bibliography"/>
@@ -5426,7 +6406,7 @@
       <w:r>
         <w:t xml:space="preserve">(11). doi:</w:t>
       </w:r>
-      <w:hyperlink r:id="rId102">
+      <w:hyperlink r:id="rId115">
         <w:r>
           <w:rPr>
             <w:rStyle w:val="Hyperlink"/>
@@ -5435,8 +6415,8 @@
         </w:r>
       </w:hyperlink>
     </w:p>
-    <w:bookmarkEnd w:id="103"/>
-    <w:bookmarkStart w:id="105" w:name="ref-freyman2015sumac"/>
+    <w:bookmarkEnd w:id="116"/>
+    <w:bookmarkStart w:id="118" w:name="ref-freyman2015sumac"/>
     <w:p>
       <w:pPr>
         <w:pStyle w:val="Bibliography"/>
@@ -5468,7 +6448,7 @@
       <w:r>
         <w:t xml:space="preserve">, EBO–S35384. doi:</w:t>
       </w:r>
-      <w:hyperlink r:id="rId104">
+      <w:hyperlink r:id="rId117">
         <w:r>
           <w:rPr>
             <w:rStyle w:val="Hyperlink"/>
@@ -5477,13 +6457,55 @@
         </w:r>
       </w:hyperlink>
     </w:p>
-    <w:bookmarkEnd w:id="105"/>
-    <w:bookmarkStart w:id="107" w:name="ref-greenberg2011caryophyllaceae"/>
+    <w:bookmarkEnd w:id="118"/>
+    <w:bookmarkStart w:id="120" w:name="ref-garcia2016role"/>
     <w:p>
       <w:pPr>
         <w:pStyle w:val="Bibliography"/>
       </w:pPr>
       <w:r>
+        <w:t xml:space="preserve">Garcı́a-Navas, V., Bonnet, T., Bonal, R., &amp; Postma, E. (2016). The role of fecundity and sexual selection in the evolution of size and sexual size dimorphism in new world and old world voles (rodentia: Arvicolinae).</w:t>
+      </w:r>
+      <w:r>
+        <w:t xml:space="preserve"> </w:t>
+      </w:r>
+      <w:r>
+        <w:rPr>
+          <w:i/>
+        </w:rPr>
+        <w:t xml:space="preserve">Oikos</w:t>
+      </w:r>
+      <w:r>
+        <w:t xml:space="preserve">,</w:t>
+      </w:r>
+      <w:r>
+        <w:t xml:space="preserve"> </w:t>
+      </w:r>
+      <w:r>
+        <w:rPr>
+          <w:i/>
+        </w:rPr>
+        <w:t xml:space="preserve">125</w:t>
+      </w:r>
+      <w:r>
+        <w:t xml:space="preserve">(9), 1250–1260. doi:</w:t>
+      </w:r>
+      <w:hyperlink r:id="rId119">
+        <w:r>
+          <w:rPr>
+            <w:rStyle w:val="Hyperlink"/>
+          </w:rPr>
+          <w:t xml:space="preserve">10.1111/oik.03026</w:t>
+        </w:r>
+      </w:hyperlink>
+    </w:p>
+    <w:bookmarkEnd w:id="120"/>
+    <w:bookmarkStart w:id="122" w:name="ref-greenberg2011caryophyllaceae"/>
+    <w:p>
+      <w:pPr>
+        <w:pStyle w:val="Bibliography"/>
+      </w:pPr>
+      <w:r>
         <w:t xml:space="preserve">Greenberg, A. K., &amp; Donoghue, M. J. (2011). Molecular systematics and character evolution in caryophyllaceae.</w:t>
       </w:r>
       <w:r>
@@ -5510,7 +6532,7 @@
       <w:r>
         <w:t xml:space="preserve">(6), 1637–1652. doi:</w:t>
       </w:r>
-      <w:hyperlink r:id="rId106">
+      <w:hyperlink r:id="rId121">
         <w:r>
           <w:rPr>
             <w:rStyle w:val="Hyperlink"/>
@@ -5519,8 +6541,8 @@
         </w:r>
       </w:hyperlink>
     </w:p>
-    <w:bookmarkEnd w:id="107"/>
-    <w:bookmarkStart w:id="109" w:name="ref-legume2013legume"/>
+    <w:bookmarkEnd w:id="122"/>
+    <w:bookmarkStart w:id="124" w:name="ref-legume2013legume"/>
     <w:p>
       <w:pPr>
         <w:pStyle w:val="Bibliography"/>
@@ -5552,7 +6574,7 @@
       <w:r>
         <w:t xml:space="preserve">(2), 217–248. doi:</w:t>
       </w:r>
-      <w:hyperlink r:id="rId108">
+      <w:hyperlink r:id="rId123">
         <w:r>
           <w:rPr>
             <w:rStyle w:val="Hyperlink"/>
@@ -5561,8 +6583,8 @@
         </w:r>
       </w:hyperlink>
     </w:p>
-    <w:bookmarkEnd w:id="109"/>
-    <w:bookmarkStart w:id="111" w:name="ref-hardy2010gall"/>
+    <w:bookmarkEnd w:id="124"/>
+    <w:bookmarkStart w:id="126" w:name="ref-hardy2010gall"/>
     <w:p>
       <w:pPr>
         <w:pStyle w:val="Bibliography"/>
@@ -5594,7 +6616,7 @@
       <w:r>
         <w:t xml:space="preserve">(1), 257. doi:</w:t>
       </w:r>
-      <w:hyperlink r:id="rId110">
+      <w:hyperlink r:id="rId125">
         <w:r>
           <w:rPr>
             <w:rStyle w:val="Hyperlink"/>
@@ -5603,13 +6625,55 @@
         </w:r>
       </w:hyperlink>
     </w:p>
-    <w:bookmarkEnd w:id="111"/>
-    <w:bookmarkStart w:id="113" w:name="ref-hardy2014specialization"/>
+    <w:bookmarkEnd w:id="126"/>
+    <w:bookmarkStart w:id="128" w:name="ref-hardy2012testing"/>
     <w:p>
       <w:pPr>
         <w:pStyle w:val="Bibliography"/>
       </w:pPr>
       <w:r>
+        <w:t xml:space="preserve">Hardy, N. B., &amp; Cook, L. G. (2012). Testing for ecological limitation of diversification: A case study using parasitic plants.</w:t>
+      </w:r>
+      <w:r>
+        <w:t xml:space="preserve"> </w:t>
+      </w:r>
+      <w:r>
+        <w:rPr>
+          <w:i/>
+        </w:rPr>
+        <w:t xml:space="preserve">The American Naturalist</w:t>
+      </w:r>
+      <w:r>
+        <w:t xml:space="preserve">,</w:t>
+      </w:r>
+      <w:r>
+        <w:t xml:space="preserve"> </w:t>
+      </w:r>
+      <w:r>
+        <w:rPr>
+          <w:i/>
+        </w:rPr>
+        <w:t xml:space="preserve">180</w:t>
+      </w:r>
+      <w:r>
+        <w:t xml:space="preserve">(4), 438–449. doi:</w:t>
+      </w:r>
+      <w:hyperlink r:id="rId127">
+        <w:r>
+          <w:rPr>
+            <w:rStyle w:val="Hyperlink"/>
+          </w:rPr>
+          <w:t xml:space="preserve">10.1086/667588</w:t>
+        </w:r>
+      </w:hyperlink>
+    </w:p>
+    <w:bookmarkEnd w:id="128"/>
+    <w:bookmarkStart w:id="130" w:name="ref-hardy2014specialization"/>
+    <w:p>
+      <w:pPr>
+        <w:pStyle w:val="Bibliography"/>
+      </w:pPr>
+      <w:r>
         <w:t xml:space="preserve">Hardy, N. B., &amp; Otto, S. P. (2014). Specialization and generalization in the diversification of phytophagous insects: Tests of the musical chairs and oscillation hypotheses.</w:t>
       </w:r>
       <w:r>
@@ -5636,7 +6700,7 @@
       <w:r>
         <w:t xml:space="preserve">(1795), 20132960. doi:</w:t>
       </w:r>
-      <w:hyperlink r:id="rId112">
+      <w:hyperlink r:id="rId129">
         <w:r>
           <w:rPr>
             <w:rStyle w:val="Hyperlink"/>
@@ -5645,8 +6709,8 @@
         </w:r>
       </w:hyperlink>
     </w:p>
-    <w:bookmarkEnd w:id="113"/>
-    <w:bookmarkStart w:id="115" w:name="ref-hardy2015evolution"/>
+    <w:bookmarkEnd w:id="130"/>
+    <w:bookmarkStart w:id="132" w:name="ref-hardy2015evolution"/>
     <w:p>
       <w:pPr>
         <w:pStyle w:val="Bibliography"/>
@@ -5678,7 +6742,7 @@
       <w:r>
         <w:t xml:space="preserve">(6), 1423–1432. doi:</w:t>
       </w:r>
-      <w:hyperlink r:id="rId114">
+      <w:hyperlink r:id="rId131">
         <w:r>
           <w:rPr>
             <w:rStyle w:val="Hyperlink"/>
@@ -5687,8 +6751,8 @@
         </w:r>
       </w:hyperlink>
     </w:p>
-    <w:bookmarkEnd w:id="115"/>
-    <w:bookmarkStart w:id="117" w:name="ref-helmus2012phylogenetic"/>
+    <w:bookmarkEnd w:id="132"/>
+    <w:bookmarkStart w:id="134" w:name="ref-helmus2012phylogenetic"/>
     <w:p>
       <w:pPr>
         <w:pStyle w:val="Bibliography"/>
@@ -5720,7 +6784,7 @@
       <w:r>
         <w:t xml:space="preserve">(sp8), S31–S43. doi:</w:t>
       </w:r>
-      <w:hyperlink r:id="rId116">
+      <w:hyperlink r:id="rId133">
         <w:r>
           <w:rPr>
             <w:rStyle w:val="Hyperlink"/>
@@ -5729,8 +6793,8 @@
         </w:r>
       </w:hyperlink>
     </w:p>
-    <w:bookmarkEnd w:id="117"/>
-    <w:bookmarkStart w:id="119" w:name="ref-helmus2010communities"/>
+    <w:bookmarkEnd w:id="134"/>
+    <w:bookmarkStart w:id="136" w:name="ref-helmus2010communities"/>
     <w:p>
       <w:pPr>
         <w:pStyle w:val="Bibliography"/>
@@ -5762,7 +6826,7 @@
       <w:r>
         <w:t xml:space="preserve">(2), 162–174. doi:</w:t>
       </w:r>
-      <w:hyperlink r:id="rId118">
+      <w:hyperlink r:id="rId135">
         <w:r>
           <w:rPr>
             <w:rStyle w:val="Hyperlink"/>
@@ -5771,8 +6835,8 @@
         </w:r>
       </w:hyperlink>
     </w:p>
-    <w:bookmarkEnd w:id="119"/>
-    <w:bookmarkStart w:id="121" w:name="ref-ickert2009fossil"/>
+    <w:bookmarkEnd w:id="136"/>
+    <w:bookmarkStart w:id="138" w:name="ref-ickert2009fossil"/>
     <w:p>
       <w:pPr>
         <w:pStyle w:val="Bibliography"/>
@@ -5804,7 +6868,7 @@
       <w:r>
         <w:t xml:space="preserve">(5), 444–456. doi:</w:t>
       </w:r>
-      <w:hyperlink r:id="rId120">
+      <w:hyperlink r:id="rId137">
         <w:r>
           <w:rPr>
             <w:rStyle w:val="Hyperlink"/>
@@ -5813,8 +6877,8 @@
         </w:r>
       </w:hyperlink>
     </w:p>
-    <w:bookmarkEnd w:id="121"/>
-    <w:bookmarkStart w:id="123" w:name="ref-izquierdo2014pumper"/>
+    <w:bookmarkEnd w:id="138"/>
+    <w:bookmarkStart w:id="140" w:name="ref-izquierdo2014pumper"/>
     <w:p>
       <w:pPr>
         <w:pStyle w:val="Bibliography"/>
@@ -5846,7 +6910,7 @@
       <w:r>
         <w:t xml:space="preserve">(10), 1476–1477. doi:</w:t>
       </w:r>
-      <w:hyperlink r:id="rId122">
+      <w:hyperlink r:id="rId139">
         <w:r>
           <w:rPr>
             <w:rStyle w:val="Hyperlink"/>
@@ -5855,13 +6919,55 @@
         </w:r>
       </w:hyperlink>
     </w:p>
-    <w:bookmarkEnd w:id="123"/>
-    <w:bookmarkStart w:id="125" w:name="ref-lehtonen2011towards"/>
+    <w:bookmarkEnd w:id="140"/>
+    <w:bookmarkStart w:id="142" w:name="ref-jamil2016visual"/>
     <w:p>
       <w:pPr>
         <w:pStyle w:val="Bibliography"/>
       </w:pPr>
       <w:r>
+        <w:t xml:space="preserve">Jamil, H. M. (2016). A visual interface for querying heterogeneous phylogenetic databases.</w:t>
+      </w:r>
+      <w:r>
+        <w:t xml:space="preserve"> </w:t>
+      </w:r>
+      <w:r>
+        <w:rPr>
+          <w:i/>
+        </w:rPr>
+        <w:t xml:space="preserve">IEEE/ACM transactions on computational biology and bioinformatics</w:t>
+      </w:r>
+      <w:r>
+        <w:t xml:space="preserve">,</w:t>
+      </w:r>
+      <w:r>
+        <w:t xml:space="preserve"> </w:t>
+      </w:r>
+      <w:r>
+        <w:rPr>
+          <w:i/>
+        </w:rPr>
+        <w:t xml:space="preserve">14</w:t>
+      </w:r>
+      <w:r>
+        <w:t xml:space="preserve">(1), 131–144. doi:</w:t>
+      </w:r>
+      <w:hyperlink r:id="rId141">
+        <w:r>
+          <w:rPr>
+            <w:rStyle w:val="Hyperlink"/>
+          </w:rPr>
+          <w:t xml:space="preserve">10.1109/TCBB.2016.2520943</w:t>
+        </w:r>
+      </w:hyperlink>
+    </w:p>
+    <w:bookmarkEnd w:id="142"/>
+    <w:bookmarkStart w:id="144" w:name="ref-lehtonen2011towards"/>
+    <w:p>
+      <w:pPr>
+        <w:pStyle w:val="Bibliography"/>
+      </w:pPr>
+      <w:r>
         <w:t xml:space="preserve">Lehtonen, S. (2011). Towards resolving the complete fern tree of life.</w:t>
       </w:r>
       <w:r>
@@ -5888,7 +6994,7 @@
       <w:r>
         <w:t xml:space="preserve">(10). doi:</w:t>
       </w:r>
-      <w:hyperlink r:id="rId124">
+      <w:hyperlink r:id="rId143">
         <w:r>
           <w:rPr>
             <w:rStyle w:val="Hyperlink"/>
@@ -5897,8 +7003,8 @@
         </w:r>
       </w:hyperlink>
     </w:p>
-    <w:bookmarkEnd w:id="125"/>
-    <w:bookmarkStart w:id="127" w:name="ref-lehtonen2016sensitive"/>
+    <w:bookmarkEnd w:id="144"/>
+    <w:bookmarkStart w:id="146" w:name="ref-lehtonen2016sensitive"/>
     <w:p>
       <w:pPr>
         <w:pStyle w:val="Bibliography"/>
@@ -5930,7 +7036,7 @@
       <w:r>
         <w:t xml:space="preserve">(4), 825–867. doi:</w:t>
       </w:r>
-      <w:hyperlink r:id="rId126">
+      <w:hyperlink r:id="rId145">
         <w:r>
           <w:rPr>
             <w:rStyle w:val="Hyperlink"/>
@@ -5939,8 +7045,8 @@
         </w:r>
       </w:hyperlink>
     </w:p>
-    <w:bookmarkEnd w:id="127"/>
-    <w:bookmarkStart w:id="129" w:name="ref-lehtonen2017environmentally"/>
+    <w:bookmarkEnd w:id="146"/>
+    <w:bookmarkStart w:id="148" w:name="ref-lehtonen2017environmentally"/>
     <w:p>
       <w:pPr>
         <w:pStyle w:val="Bibliography"/>
@@ -5972,7 +7078,7 @@
       <w:r>
         <w:t xml:space="preserve">(1), 1–12. doi:</w:t>
       </w:r>
-      <w:hyperlink r:id="rId128">
+      <w:hyperlink r:id="rId147">
         <w:r>
           <w:rPr>
             <w:rStyle w:val="Hyperlink"/>
@@ -5981,8 +7087,8 @@
         </w:r>
       </w:hyperlink>
     </w:p>
-    <w:bookmarkEnd w:id="129"/>
-    <w:bookmarkStart w:id="131" w:name="ref-martin2011trophic"/>
+    <w:bookmarkEnd w:id="148"/>
+    <w:bookmarkStart w:id="150" w:name="ref-martin2011trophic"/>
     <w:p>
       <w:pPr>
         <w:pStyle w:val="Bibliography"/>
@@ -6014,7 +7120,7 @@
       <w:r>
         <w:t xml:space="preserve">(8), 2197–2212. doi:</w:t>
       </w:r>
-      <w:hyperlink r:id="rId130">
+      <w:hyperlink r:id="rId149">
         <w:r>
           <w:rPr>
             <w:rStyle w:val="Hyperlink"/>
@@ -6023,13 +7129,55 @@
         </w:r>
       </w:hyperlink>
     </w:p>
-    <w:bookmarkEnd w:id="131"/>
-    <w:bookmarkStart w:id="133" w:name="ref-mctavish2015phylesystem"/>
+    <w:bookmarkEnd w:id="150"/>
+    <w:bookmarkStart w:id="152" w:name="ref-mcmahon2015stbase"/>
     <w:p>
       <w:pPr>
         <w:pStyle w:val="Bibliography"/>
       </w:pPr>
       <w:r>
+        <w:t xml:space="preserve">McMahon, M. M., Deepak, A., Fernández-Baca, D., Boss, D., &amp; Sanderson, M. J. (2015). STBase: One million species trees for comparative biology.</w:t>
+      </w:r>
+      <w:r>
+        <w:t xml:space="preserve"> </w:t>
+      </w:r>
+      <w:r>
+        <w:rPr>
+          <w:i/>
+        </w:rPr>
+        <w:t xml:space="preserve">PloS one</w:t>
+      </w:r>
+      <w:r>
+        <w:t xml:space="preserve">,</w:t>
+      </w:r>
+      <w:r>
+        <w:t xml:space="preserve"> </w:t>
+      </w:r>
+      <w:r>
+        <w:rPr>
+          <w:i/>
+        </w:rPr>
+        <w:t xml:space="preserve">10</w:t>
+      </w:r>
+      <w:r>
+        <w:t xml:space="preserve">(2). doi:</w:t>
+      </w:r>
+      <w:hyperlink r:id="rId151">
+        <w:r>
+          <w:rPr>
+            <w:rStyle w:val="Hyperlink"/>
+          </w:rPr>
+          <w:t xml:space="preserve">10.1371/journal.pone.0117987</w:t>
+        </w:r>
+      </w:hyperlink>
+    </w:p>
+    <w:bookmarkEnd w:id="152"/>
+    <w:bookmarkStart w:id="154" w:name="ref-mctavish2015phylesystem"/>
+    <w:p>
+      <w:pPr>
+        <w:pStyle w:val="Bibliography"/>
+      </w:pPr>
+      <w:r>
         <w:t xml:space="preserve">McTavish, E. J., Hinchliff, C. E., Allman, J. F., Brown, J. W., Cranston, K. A., Holder, M. T., Rees, J. A., et al. (2015). Phylesystem: A git-based data store for community-curated phylogenetic estimates.</w:t>
       </w:r>
       <w:r>
@@ -6056,7 +7204,7 @@
       <w:r>
         <w:t xml:space="preserve">(17), 2794–2800. doi:</w:t>
       </w:r>
-      <w:hyperlink r:id="rId132">
+      <w:hyperlink r:id="rId153">
         <w:r>
           <w:rPr>
             <w:rStyle w:val="Hyperlink"/>
@@ -6065,8 +7213,8 @@
         </w:r>
       </w:hyperlink>
     </w:p>
-    <w:bookmarkEnd w:id="133"/>
-    <w:bookmarkStart w:id="135" w:name="ref-meng2015darwintree"/>
+    <w:bookmarkEnd w:id="154"/>
+    <w:bookmarkStart w:id="156" w:name="ref-meng2015darwintree"/>
     <w:p>
       <w:pPr>
         <w:pStyle w:val="Bibliography"/>
@@ -6098,7 +7246,7 @@
       <w:r>
         <w:t xml:space="preserve">. doi:</w:t>
       </w:r>
-      <w:hyperlink r:id="rId134">
+      <w:hyperlink r:id="rId155">
         <w:r>
           <w:rPr>
             <w:rStyle w:val="Hyperlink"/>
@@ -6107,8 +7255,8 @@
         </w:r>
       </w:hyperlink>
     </w:p>
-    <w:bookmarkEnd w:id="135"/>
-    <w:bookmarkStart w:id="137" w:name="ref-morrison2009apicomplexa"/>
+    <w:bookmarkEnd w:id="156"/>
+    <w:bookmarkStart w:id="158" w:name="ref-morrison2009apicomplexa"/>
     <w:p>
       <w:pPr>
         <w:pStyle w:val="Bibliography"/>
@@ -6140,7 +7288,7 @@
       <w:r>
         <w:t xml:space="preserve">(8), 375–382. doi:</w:t>
       </w:r>
-      <w:hyperlink r:id="rId136">
+      <w:hyperlink r:id="rId157">
         <w:r>
           <w:rPr>
             <w:rStyle w:val="Hyperlink"/>
@@ -6149,8 +7297,8 @@
         </w:r>
       </w:hyperlink>
     </w:p>
-    <w:bookmarkEnd w:id="137"/>
-    <w:bookmarkStart w:id="139" w:name="ref-nazaire2012broad"/>
+    <w:bookmarkEnd w:id="158"/>
+    <w:bookmarkStart w:id="160" w:name="ref-nazaire2012broad"/>
     <w:p>
       <w:pPr>
         <w:pStyle w:val="Bibliography"/>
@@ -6182,7 +7330,7 @@
       <w:r>
         <w:t xml:space="preserve">(3), 758–783. doi:</w:t>
       </w:r>
-      <w:hyperlink r:id="rId138">
+      <w:hyperlink r:id="rId159">
         <w:r>
           <w:rPr>
             <w:rStyle w:val="Hyperlink"/>
@@ -6191,13 +7339,55 @@
         </w:r>
       </w:hyperlink>
     </w:p>
-    <w:bookmarkEnd w:id="139"/>
-    <w:bookmarkStart w:id="141" w:name="ref-page2013bionames"/>
+    <w:bookmarkEnd w:id="160"/>
+    <w:bookmarkStart w:id="162" w:name="ref-page2011linking"/>
     <w:p>
       <w:pPr>
         <w:pStyle w:val="Bibliography"/>
       </w:pPr>
       <w:r>
+        <w:t xml:space="preserve">Page, R. D. (2011). Linking ncbi to wikipedia: A wiki-based approach.</w:t>
+      </w:r>
+      <w:r>
+        <w:t xml:space="preserve"> </w:t>
+      </w:r>
+      <w:r>
+        <w:rPr>
+          <w:i/>
+        </w:rPr>
+        <w:t xml:space="preserve">PLoS currents</w:t>
+      </w:r>
+      <w:r>
+        <w:t xml:space="preserve">,</w:t>
+      </w:r>
+      <w:r>
+        <w:t xml:space="preserve"> </w:t>
+      </w:r>
+      <w:r>
+        <w:rPr>
+          <w:i/>
+        </w:rPr>
+        <w:t xml:space="preserve">3</w:t>
+      </w:r>
+      <w:r>
+        <w:t xml:space="preserve">. doi:</w:t>
+      </w:r>
+      <w:hyperlink r:id="rId161">
+        <w:r>
+          <w:rPr>
+            <w:rStyle w:val="Hyperlink"/>
+          </w:rPr>
+          <w:t xml:space="preserve">10.1371/currents.RRN1228</w:t>
+        </w:r>
+      </w:hyperlink>
+    </w:p>
+    <w:bookmarkEnd w:id="162"/>
+    <w:bookmarkStart w:id="164" w:name="ref-page2013bionames"/>
+    <w:p>
+      <w:pPr>
+        <w:pStyle w:val="Bibliography"/>
+      </w:pPr>
+      <w:r>
         <w:t xml:space="preserve">Page, R. D. (2013). BioNames: Linking taxonomy, texts, and trees.</w:t>
       </w:r>
       <w:r>
@@ -6224,7 +7414,7 @@
       <w:r>
         <w:t xml:space="preserve">, e190. doi:</w:t>
       </w:r>
-      <w:hyperlink r:id="rId140">
+      <w:hyperlink r:id="rId163">
         <w:r>
           <w:rPr>
             <w:rStyle w:val="Hyperlink"/>
@@ -6233,8 +7423,8 @@
         </w:r>
       </w:hyperlink>
     </w:p>
-    <w:bookmarkEnd w:id="141"/>
-    <w:bookmarkStart w:id="143" w:name="ref-peters2011taming"/>
+    <w:bookmarkEnd w:id="164"/>
+    <w:bookmarkStart w:id="166" w:name="ref-peters2011taming"/>
     <w:p>
       <w:pPr>
         <w:pStyle w:val="Bibliography"/>
@@ -6266,7 +7456,7 @@
       <w:r>
         <w:t xml:space="preserve">(1), 55. doi:</w:t>
       </w:r>
-      <w:hyperlink r:id="rId142">
+      <w:hyperlink r:id="rId165">
         <w:r>
           <w:rPr>
             <w:rStyle w:val="Hyperlink"/>
@@ -6275,8 +7465,8 @@
         </w:r>
       </w:hyperlink>
     </w:p>
-    <w:bookmarkEnd w:id="143"/>
-    <w:bookmarkStart w:id="144" w:name="ref-piel2009treebase"/>
+    <w:bookmarkEnd w:id="166"/>
+    <w:bookmarkStart w:id="167" w:name="ref-piel2009treebase"/>
     <w:p>
       <w:pPr>
         <w:pStyle w:val="Bibliography"/>
@@ -6285,8 +7475,8 @@
         <w:t xml:space="preserve">Piel, W., Chan, L., Dominus, M., Ruan, J., Vos, R., &amp; Tannen, V. (2009). Treebase v. 2: A database of phylogenetic knowledge. E-biosphere. London.</w:t>
       </w:r>
     </w:p>
-    <w:bookmarkEnd w:id="144"/>
-    <w:bookmarkStart w:id="146" w:name="ref-rabosky2011species"/>
+    <w:bookmarkEnd w:id="167"/>
+    <w:bookmarkStart w:id="169" w:name="ref-rabosky2011species"/>
     <w:p>
       <w:pPr>
         <w:pStyle w:val="Bibliography"/>
@@ -6318,7 +7508,7 @@
       <w:r>
         <w:t xml:space="preserve">(5), 579–595. doi:</w:t>
       </w:r>
-      <w:hyperlink r:id="rId145">
+      <w:hyperlink r:id="rId168">
         <w:r>
           <w:rPr>
             <w:rStyle w:val="Hyperlink"/>
@@ -6327,8 +7517,8 @@
         </w:r>
       </w:hyperlink>
     </w:p>
-    <w:bookmarkEnd w:id="146"/>
-    <w:bookmarkStart w:id="148" w:name="ref-ranwez2009phyloexplorer"/>
+    <w:bookmarkEnd w:id="169"/>
+    <w:bookmarkStart w:id="171" w:name="ref-ranwez2009phyloexplorer"/>
     <w:p>
       <w:pPr>
         <w:pStyle w:val="Bibliography"/>
@@ -6360,7 +7550,7 @@
       <w:r>
         <w:t xml:space="preserve">(1), 108. doi:</w:t>
       </w:r>
-      <w:hyperlink r:id="rId147">
+      <w:hyperlink r:id="rId170">
         <w:r>
           <w:rPr>
             <w:rStyle w:val="Hyperlink"/>
@@ -6369,8 +7559,8 @@
         </w:r>
       </w:hyperlink>
     </w:p>
-    <w:bookmarkEnd w:id="148"/>
-    <w:bookmarkStart w:id="150" w:name="ref-roalson2016distinct"/>
+    <w:bookmarkEnd w:id="171"/>
+    <w:bookmarkStart w:id="173" w:name="ref-roalson2016distinct"/>
     <w:p>
       <w:pPr>
         <w:pStyle w:val="Bibliography"/>
@@ -6402,7 +7592,7 @@
       <w:r>
         <w:t xml:space="preserve">(4), 662–684. doi:</w:t>
       </w:r>
-      <w:hyperlink r:id="rId149">
+      <w:hyperlink r:id="rId172">
         <w:r>
           <w:rPr>
             <w:rStyle w:val="Hyperlink"/>
@@ -6411,8 +7601,8 @@
         </w:r>
       </w:hyperlink>
     </w:p>
-    <w:bookmarkEnd w:id="150"/>
-    <w:bookmarkStart w:id="152" w:name="ref-roquet2013building"/>
+    <w:bookmarkEnd w:id="173"/>
+    <w:bookmarkStart w:id="175" w:name="ref-roquet2013building"/>
     <w:p>
       <w:pPr>
         <w:pStyle w:val="Bibliography"/>
@@ -6444,7 +7634,7 @@
       <w:r>
         <w:t xml:space="preserve">(1), 13–26. doi:</w:t>
       </w:r>
-      <w:hyperlink r:id="rId151">
+      <w:hyperlink r:id="rId174">
         <w:r>
           <w:rPr>
             <w:rStyle w:val="Hyperlink"/>
@@ -6453,8 +7643,8 @@
         </w:r>
       </w:hyperlink>
     </w:p>
-    <w:bookmarkEnd w:id="152"/>
-    <w:bookmarkStart w:id="154" w:name="ref-ross2013large"/>
+    <w:bookmarkEnd w:id="175"/>
+    <w:bookmarkStart w:id="177" w:name="ref-ross2013large"/>
     <w:p>
       <w:pPr>
         <w:pStyle w:val="Bibliography"/>
@@ -6486,7 +7676,7 @@
       <w:r>
         <w:t xml:space="preserve">(1), 196–206. doi:</w:t>
       </w:r>
-      <w:hyperlink r:id="rId153">
+      <w:hyperlink r:id="rId176">
         <w:r>
           <w:rPr>
             <w:rStyle w:val="Hyperlink"/>
@@ -6495,8 +7685,8 @@
         </w:r>
       </w:hyperlink>
     </w:p>
-    <w:bookmarkEnd w:id="154"/>
-    <w:bookmarkStart w:id="156" w:name="ref-sanderson2008phylota"/>
+    <w:bookmarkEnd w:id="177"/>
+    <w:bookmarkStart w:id="179" w:name="ref-sanderson2008phylota"/>
     <w:p>
       <w:pPr>
         <w:pStyle w:val="Bibliography"/>
@@ -6528,7 +7718,7 @@
       <w:r>
         <w:t xml:space="preserve">(3), 335–346. doi:</w:t>
       </w:r>
-      <w:hyperlink r:id="rId155">
+      <w:hyperlink r:id="rId178">
         <w:r>
           <w:rPr>
             <w:rStyle w:val="Hyperlink"/>
@@ -6537,8 +7727,8 @@
         </w:r>
       </w:hyperlink>
     </w:p>
-    <w:bookmarkEnd w:id="156"/>
-    <w:bookmarkStart w:id="158" w:name="ref-sanderson2010phylogenomics"/>
+    <w:bookmarkEnd w:id="179"/>
+    <w:bookmarkStart w:id="181" w:name="ref-sanderson2010phylogenomics"/>
     <w:p>
       <w:pPr>
         <w:pStyle w:val="Bibliography"/>
@@ -6570,7 +7760,7 @@
       <w:r>
         <w:t xml:space="preserve">(1), 155. doi:</w:t>
       </w:r>
-      <w:hyperlink r:id="rId157">
+      <w:hyperlink r:id="rId180">
         <w:r>
           <w:rPr>
             <w:rStyle w:val="Hyperlink"/>
@@ -6579,8 +7769,8 @@
         </w:r>
       </w:hyperlink>
     </w:p>
-    <w:bookmarkEnd w:id="158"/>
-    <w:bookmarkStart w:id="160" w:name="ref-san2010molecular"/>
+    <w:bookmarkEnd w:id="181"/>
+    <w:bookmarkStart w:id="183" w:name="ref-san2010molecular"/>
     <w:p>
       <w:pPr>
         <w:pStyle w:val="Bibliography"/>
@@ -6612,7 +7802,7 @@
       <w:r>
         <w:t xml:space="preserve">(2), 311. doi:</w:t>
       </w:r>
-      <w:hyperlink r:id="rId159">
+      <w:hyperlink r:id="rId182">
         <w:r>
           <w:rPr>
             <w:rStyle w:val="Hyperlink"/>
@@ -6621,8 +7811,8 @@
         </w:r>
       </w:hyperlink>
     </w:p>
-    <w:bookmarkEnd w:id="160"/>
-    <w:bookmarkStart w:id="162" w:name="ref-santini2014first"/>
+    <w:bookmarkEnd w:id="183"/>
+    <w:bookmarkStart w:id="185" w:name="ref-santini2014first"/>
     <w:p>
       <w:pPr>
         <w:pStyle w:val="Bibliography"/>
@@ -6654,7 +7844,7 @@
       <w:r>
         <w:t xml:space="preserve">(1), 55–71. doi:</w:t>
       </w:r>
-      <w:hyperlink r:id="rId161">
+      <w:hyperlink r:id="rId184">
         <w:r>
           <w:rPr>
             <w:rStyle w:val="Hyperlink"/>
@@ -6663,13 +7853,55 @@
         </w:r>
       </w:hyperlink>
     </w:p>
-    <w:bookmarkEnd w:id="162"/>
-    <w:bookmarkStart w:id="164" w:name="ref-santini2013first"/>
+    <w:bookmarkEnd w:id="185"/>
+    <w:bookmarkStart w:id="187" w:name="ref-santini2015first"/>
     <w:p>
       <w:pPr>
         <w:pStyle w:val="Bibliography"/>
       </w:pPr>
       <w:r>
+        <w:t xml:space="preserve">Santini, F., Carnevale, G., &amp; Sorenson, L. (2015). First timetree of sphyraenidae (percomorpha) reveals a middle eocene crown age and an oligo–miocene radiation of barracudas.</w:t>
+      </w:r>
+      <w:r>
+        <w:t xml:space="preserve"> </w:t>
+      </w:r>
+      <w:r>
+        <w:rPr>
+          <w:i/>
+        </w:rPr>
+        <w:t xml:space="preserve">Italian Journal of Zoology</w:t>
+      </w:r>
+      <w:r>
+        <w:t xml:space="preserve">,</w:t>
+      </w:r>
+      <w:r>
+        <w:t xml:space="preserve"> </w:t>
+      </w:r>
+      <w:r>
+        <w:rPr>
+          <w:i/>
+        </w:rPr>
+        <w:t xml:space="preserve">82</w:t>
+      </w:r>
+      <w:r>
+        <w:t xml:space="preserve">(1), 133–142. doi:</w:t>
+      </w:r>
+      <w:hyperlink r:id="rId186">
+        <w:r>
+          <w:rPr>
+            <w:rStyle w:val="Hyperlink"/>
+          </w:rPr>
+          <w:t xml:space="preserve">10.1080/11250003.2014.962630</w:t>
+        </w:r>
+      </w:hyperlink>
+    </w:p>
+    <w:bookmarkEnd w:id="187"/>
+    <w:bookmarkStart w:id="189" w:name="ref-santini2013first"/>
+    <w:p>
+      <w:pPr>
+        <w:pStyle w:val="Bibliography"/>
+      </w:pPr>
+      <w:r>
         <w:t xml:space="preserve">Santini, F., &amp; Sorenson, L. (2013). First molecular timetree of billfishes (istiophoriformes: Acanthomorpha) shows a late miocene radiation of marlins and allies.</w:t>
       </w:r>
       <w:r>
@@ -6696,7 +7928,7 @@
       <w:r>
         <w:t xml:space="preserve">(4), 481–489. doi:</w:t>
       </w:r>
-      <w:hyperlink r:id="rId163">
+      <w:hyperlink r:id="rId188">
         <w:r>
           <w:rPr>
             <w:rStyle w:val="Hyperlink"/>
@@ -6705,8 +7937,8 @@
         </w:r>
       </w:hyperlink>
     </w:p>
-    <w:bookmarkEnd w:id="164"/>
-    <w:bookmarkStart w:id="165" w:name="ref-sarkinen2013solanaceae"/>
+    <w:bookmarkEnd w:id="189"/>
+    <w:bookmarkStart w:id="190" w:name="ref-sarkinen2013solanaceae"/>
     <w:p>
       <w:pPr>
         <w:pStyle w:val="Bibliography"/>
@@ -6739,8 +7971,8 @@
         <w:t xml:space="preserve">(1), 214.</w:t>
       </w:r>
     </w:p>
-    <w:bookmarkEnd w:id="165"/>
-    <w:bookmarkStart w:id="166" w:name="ref-schoch2009ascomycota"/>
+    <w:bookmarkEnd w:id="190"/>
+    <w:bookmarkStart w:id="191" w:name="ref-schoch2009ascomycota"/>
     <w:p>
       <w:pPr>
         <w:pStyle w:val="Bibliography"/>
@@ -6773,8 +8005,8 @@
         <w:t xml:space="preserve">(2), 224–239.</w:t>
       </w:r>
     </w:p>
-    <w:bookmarkEnd w:id="166"/>
-    <w:bookmarkStart w:id="168" w:name="ref-selvatti2015paleogene"/>
+    <w:bookmarkEnd w:id="191"/>
+    <w:bookmarkStart w:id="193" w:name="ref-selvatti2015paleogene"/>
     <w:p>
       <w:pPr>
         <w:pStyle w:val="Bibliography"/>
@@ -6806,7 +8038,7 @@
       <w:r>
         <w:t xml:space="preserve">, 1–15. doi:</w:t>
       </w:r>
-      <w:hyperlink r:id="rId167">
+      <w:hyperlink r:id="rId192">
         <w:r>
           <w:rPr>
             <w:rStyle w:val="Hyperlink"/>
@@ -6815,8 +8047,8 @@
         </w:r>
       </w:hyperlink>
     </w:p>
-    <w:bookmarkEnd w:id="168"/>
-    <w:bookmarkStart w:id="170" w:name="ref-shi2015speciation"/>
+    <w:bookmarkEnd w:id="193"/>
+    <w:bookmarkStart w:id="195" w:name="ref-shi2015speciation"/>
     <w:p>
       <w:pPr>
         <w:pStyle w:val="Bibliography"/>
@@ -6848,7 +8080,7 @@
       <w:r>
         <w:t xml:space="preserve">(6), 1528–1545. doi:</w:t>
       </w:r>
-      <w:hyperlink r:id="rId169">
+      <w:hyperlink r:id="rId194">
         <w:r>
           <w:rPr>
             <w:rStyle w:val="Hyperlink"/>
@@ -6857,8 +8089,8 @@
         </w:r>
       </w:hyperlink>
     </w:p>
-    <w:bookmarkEnd w:id="170"/>
-    <w:bookmarkStart w:id="172" w:name="ref-simon2012cerrado"/>
+    <w:bookmarkEnd w:id="195"/>
+    <w:bookmarkStart w:id="197" w:name="ref-simon2012cerrado"/>
     <w:p>
       <w:pPr>
         <w:pStyle w:val="Bibliography"/>
@@ -6890,7 +8122,7 @@
       <w:r>
         <w:t xml:space="preserve">(6), 711–723. doi:</w:t>
       </w:r>
-      <w:hyperlink r:id="rId171">
+      <w:hyperlink r:id="rId196">
         <w:r>
           <w:rPr>
             <w:rStyle w:val="Hyperlink"/>
@@ -6899,8 +8131,8 @@
         </w:r>
       </w:hyperlink>
     </w:p>
-    <w:bookmarkEnd w:id="172"/>
-    <w:bookmarkStart w:id="173" w:name="ref-smith2009mega"/>
+    <w:bookmarkEnd w:id="197"/>
+    <w:bookmarkStart w:id="198" w:name="ref-smith2009mega"/>
     <w:p>
       <w:pPr>
         <w:pStyle w:val="Bibliography"/>
@@ -6933,8 +8165,8 @@
         <w:t xml:space="preserve">(1), 37.</w:t>
       </w:r>
     </w:p>
-    <w:bookmarkEnd w:id="173"/>
-    <w:bookmarkStart w:id="175" w:name="ref-smith2018constructing"/>
+    <w:bookmarkEnd w:id="198"/>
+    <w:bookmarkStart w:id="200" w:name="ref-smith2018constructing"/>
     <w:p>
       <w:pPr>
         <w:pStyle w:val="Bibliography"/>
@@ -6966,7 +8198,7 @@
       <w:r>
         <w:t xml:space="preserve">(3), 302–314. doi:</w:t>
       </w:r>
-      <w:hyperlink r:id="rId174">
+      <w:hyperlink r:id="rId199">
         <w:r>
           <w:rPr>
             <w:rStyle w:val="Hyperlink"/>
@@ -6975,8 +8207,8 @@
         </w:r>
       </w:hyperlink>
     </w:p>
-    <w:bookmarkEnd w:id="175"/>
-    <w:bookmarkStart w:id="176" w:name="ref-smith2019pyphlawd"/>
+    <w:bookmarkEnd w:id="200"/>
+    <w:bookmarkStart w:id="201" w:name="ref-smith2019pyphlawd"/>
     <w:p>
       <w:pPr>
         <w:pStyle w:val="Bibliography"/>
@@ -7009,8 +8241,8 @@
         <w:t xml:space="preserve">(1), 104–108.</w:t>
       </w:r>
     </w:p>
-    <w:bookmarkEnd w:id="176"/>
-    <w:bookmarkStart w:id="178" w:name="ref-sorenson2014effect"/>
+    <w:bookmarkEnd w:id="201"/>
+    <w:bookmarkStart w:id="203" w:name="ref-sorenson2014effect"/>
     <w:p>
       <w:pPr>
         <w:pStyle w:val="Bibliography"/>
@@ -7042,7 +8274,7 @@
       <w:r>
         <w:t xml:space="preserve">(8), 1536–1548. doi:</w:t>
       </w:r>
-      <w:hyperlink r:id="rId177">
+      <w:hyperlink r:id="rId202">
         <w:r>
           <w:rPr>
             <w:rStyle w:val="Hyperlink"/>
@@ -7051,8 +8283,8 @@
         </w:r>
       </w:hyperlink>
     </w:p>
-    <w:bookmarkEnd w:id="178"/>
-    <w:bookmarkStart w:id="180" w:name="ref-steppan2017muroid"/>
+    <w:bookmarkEnd w:id="203"/>
+    <w:bookmarkStart w:id="205" w:name="ref-steppan2017muroid"/>
     <w:p>
       <w:pPr>
         <w:pStyle w:val="Bibliography"/>
@@ -7084,7 +8316,7 @@
       <w:r>
         <w:t xml:space="preserve">(8). doi:</w:t>
       </w:r>
-      <w:hyperlink r:id="rId179">
+      <w:hyperlink r:id="rId204">
         <w:r>
           <w:rPr>
             <w:rStyle w:val="Hyperlink"/>
@@ -7093,8 +8325,8 @@
         </w:r>
       </w:hyperlink>
     </w:p>
-    <w:bookmarkEnd w:id="180"/>
-    <w:bookmarkStart w:id="182" w:name="ref-stoltzfus2013phylotastic"/>
+    <w:bookmarkEnd w:id="205"/>
+    <w:bookmarkStart w:id="207" w:name="ref-stoltzfus2013phylotastic"/>
     <w:p>
       <w:pPr>
         <w:pStyle w:val="Bibliography"/>
@@ -7126,7 +8358,7 @@
       <w:r>
         <w:t xml:space="preserve">(1), 158. doi:</w:t>
       </w:r>
-      <w:hyperlink r:id="rId181">
+      <w:hyperlink r:id="rId206">
         <w:r>
           <w:rPr>
             <w:rStyle w:val="Hyperlink"/>
@@ -7135,13 +8367,55 @@
         </w:r>
       </w:hyperlink>
     </w:p>
-    <w:bookmarkEnd w:id="182"/>
-    <w:bookmarkStart w:id="183" w:name="ref-thomson2010sparse"/>
+    <w:bookmarkEnd w:id="207"/>
+    <w:bookmarkStart w:id="209" w:name="ref-strecker2014fish"/>
     <w:p>
       <w:pPr>
         <w:pStyle w:val="Bibliography"/>
       </w:pPr>
       <w:r>
+        <w:t xml:space="preserve">Strecker, A. L., &amp; Olden, J. D. (2014). Fish species introductions provide novel insights into the patterns and drivers of phylogenetic structure in freshwaters.</w:t>
+      </w:r>
+      <w:r>
+        <w:t xml:space="preserve"> </w:t>
+      </w:r>
+      <w:r>
+        <w:rPr>
+          <w:i/>
+        </w:rPr>
+        <w:t xml:space="preserve">Proceedings of the Royal Society B: Biological Sciences</w:t>
+      </w:r>
+      <w:r>
+        <w:t xml:space="preserve">,</w:t>
+      </w:r>
+      <w:r>
+        <w:t xml:space="preserve"> </w:t>
+      </w:r>
+      <w:r>
+        <w:rPr>
+          <w:i/>
+        </w:rPr>
+        <w:t xml:space="preserve">281</w:t>
+      </w:r>
+      <w:r>
+        <w:t xml:space="preserve">(1778), 20133003. doi:</w:t>
+      </w:r>
+      <w:hyperlink r:id="rId208">
+        <w:r>
+          <w:rPr>
+            <w:rStyle w:val="Hyperlink"/>
+          </w:rPr>
+          <w:t xml:space="preserve">10.1098/rspb.2013.3003</w:t>
+        </w:r>
+      </w:hyperlink>
+    </w:p>
+    <w:bookmarkEnd w:id="209"/>
+    <w:bookmarkStart w:id="210" w:name="ref-thomson2010sparse"/>
+    <w:p>
+      <w:pPr>
+        <w:pStyle w:val="Bibliography"/>
+      </w:pPr>
+      <w:r>
         <w:t xml:space="preserve">Thomson, R. C., &amp; Shaffer, H. B. (2010). Sparse supermatrices for phylogenetic inference: Taxonomy, alignment, rogue taxa, and the phylogeny of living turtles.</w:t>
       </w:r>
       <w:r>
@@ -7169,8 +8443,8 @@
         <w:t xml:space="preserve">(1), 42–58.</w:t>
       </w:r>
     </w:p>
-    <w:bookmarkEnd w:id="183"/>
-    <w:bookmarkStart w:id="185" w:name="ref-tucker2012incorporating"/>
+    <w:bookmarkEnd w:id="210"/>
+    <w:bookmarkStart w:id="212" w:name="ref-tucker2012incorporating"/>
     <w:p>
       <w:pPr>
         <w:pStyle w:val="Bibliography"/>
@@ -7202,7 +8476,7 @@
       <w:r>
         <w:t xml:space="preserve">(4), 593–601. doi:</w:t>
       </w:r>
-      <w:hyperlink r:id="rId184">
+      <w:hyperlink r:id="rId211">
         <w:r>
           <w:rPr>
             <w:rStyle w:val="Hyperlink"/>
@@ -7211,8 +8485,8 @@
         </w:r>
       </w:hyperlink>
     </w:p>
-    <w:bookmarkEnd w:id="185"/>
-    <w:bookmarkStart w:id="187" w:name="ref-verbruggen2010data"/>
+    <w:bookmarkEnd w:id="212"/>
+    <w:bookmarkStart w:id="214" w:name="ref-verbruggen2010data"/>
     <w:p>
       <w:pPr>
         <w:pStyle w:val="Bibliography"/>
@@ -7244,7 +8518,7 @@
       <w:r>
         <w:t xml:space="preserve">(1), 16. doi:</w:t>
       </w:r>
-      <w:hyperlink r:id="rId186">
+      <w:hyperlink r:id="rId213">
         <w:r>
           <w:rPr>
             <w:rStyle w:val="Hyperlink"/>
@@ -7253,8 +8527,8 @@
         </w:r>
       </w:hyperlink>
     </w:p>
-    <w:bookmarkEnd w:id="187"/>
-    <w:bookmarkStart w:id="189" w:name="ref-vos2012nexml"/>
+    <w:bookmarkEnd w:id="214"/>
+    <w:bookmarkStart w:id="216" w:name="ref-vos2012nexml"/>
     <w:p>
       <w:pPr>
         <w:pStyle w:val="Bibliography"/>
@@ -7286,7 +8560,7 @@
       <w:r>
         <w:t xml:space="preserve">(4), 675–689. doi:</w:t>
       </w:r>
-      <w:hyperlink r:id="rId188">
+      <w:hyperlink r:id="rId215">
         <w:r>
           <w:rPr>
             <w:rStyle w:val="Hyperlink"/>
@@ -7295,8 +8569,8 @@
         </w:r>
       </w:hyperlink>
     </w:p>
-    <w:bookmarkEnd w:id="189"/>
-    <w:bookmarkStart w:id="191" w:name="ref-webb2010biodiversity"/>
+    <w:bookmarkEnd w:id="216"/>
+    <w:bookmarkStart w:id="218" w:name="ref-webb2010biodiversity"/>
     <w:p>
       <w:pPr>
         <w:pStyle w:val="Bibliography"/>
@@ -7328,7 +8602,7 @@
       <w:r>
         <w:t xml:space="preserve">(4), 955–972. doi:</w:t>
       </w:r>
-      <w:hyperlink r:id="rId190">
+      <w:hyperlink r:id="rId217">
         <w:r>
           <w:rPr>
             <w:rStyle w:val="Hyperlink"/>
@@ -7337,8 +8611,8 @@
         </w:r>
       </w:hyperlink>
     </w:p>
-    <w:bookmarkEnd w:id="191"/>
-    <w:bookmarkStart w:id="193" w:name="ref-weber2014defense"/>
+    <w:bookmarkEnd w:id="218"/>
+    <w:bookmarkStart w:id="220" w:name="ref-weber2014defense"/>
     <w:p>
       <w:pPr>
         <w:pStyle w:val="Bibliography"/>
@@ -7370,7 +8644,7 @@
       <w:r>
         <w:t xml:space="preserve">(46), 16442–16447. doi:</w:t>
       </w:r>
-      <w:hyperlink r:id="rId192">
+      <w:hyperlink r:id="rId219">
         <w:r>
           <w:rPr>
             <w:rStyle w:val="Hyperlink"/>
@@ -7379,8 +8653,8 @@
         </w:r>
       </w:hyperlink>
     </w:p>
-    <w:bookmarkEnd w:id="193"/>
-    <w:bookmarkStart w:id="195" w:name="ref-xu2015ncbiminer"/>
+    <w:bookmarkEnd w:id="220"/>
+    <w:bookmarkStart w:id="222" w:name="ref-xu2015ncbiminer"/>
     <w:p>
       <w:pPr>
         <w:pStyle w:val="Bibliography"/>
@@ -7412,7 +8686,7 @@
       <w:r>
         <w:t xml:space="preserve">(4), 426–430. doi:</w:t>
       </w:r>
-      <w:hyperlink r:id="rId194">
+      <w:hyperlink r:id="rId221">
         <w:r>
           <w:rPr>
             <w:rStyle w:val="Hyperlink"/>
@@ -7421,8 +8695,41 @@
         </w:r>
       </w:hyperlink>
     </w:p>
-    <w:bookmarkEnd w:id="195"/>
-    <w:bookmarkEnd w:id="196"/>
+    <w:bookmarkEnd w:id="222"/>
+    <w:bookmarkStart w:id="224" w:name="ref-yong2010screening"/>
+    <w:p>
+      <w:pPr>
+        <w:pStyle w:val="Bibliography"/>
+      </w:pPr>
+      <w:r>
+        <w:t xml:space="preserve">Yong, L., Zhen, M., Qi, L., Yanping, G., Yuanchun, Z., &amp; Jianhui, L. (2010). Screening data for phylogenetic analysis of land plants: A parallel approach. In</w:t>
+      </w:r>
+      <w:r>
+        <w:t xml:space="preserve"> </w:t>
+      </w:r>
+      <w:r>
+        <w:rPr>
+          <w:i/>
+        </w:rPr>
+        <w:t xml:space="preserve">2010 first international conference on networking and distributed computing</w:t>
+      </w:r>
+      <w:r>
+        <w:t xml:space="preserve"> </w:t>
+      </w:r>
+      <w:r>
+        <w:t xml:space="preserve">(pp. 305–308). IEEE. doi:</w:t>
+      </w:r>
+      <w:hyperlink r:id="rId223">
+        <w:r>
+          <w:rPr>
+            <w:rStyle w:val="Hyperlink"/>
+          </w:rPr>
+          <w:t xml:space="preserve">doi:10.1109/icndc.2010.66</w:t>
+        </w:r>
+      </w:hyperlink>
+    </w:p>
+    <w:bookmarkEnd w:id="224"/>
+    <w:bookmarkEnd w:id="225"/>
     <w:sectPr/>
   </w:body>
 </w:document>
@@ -8659,13 +9966,13 @@
     <w:basedOn w:val="BodyTextChar"/>
     <w:hidden/>
   </w:style>
-  <w:style w:type="character" w:customStyle="1" w:styleId="redoc-citation-10">
-    <w:name w:val="redoc-citation-10"/>
+  <w:style w:type="character" w:customStyle="1" w:styleId="redoc-citation-11">
+    <w:name w:val="redoc-citation-11"/>
     <w:basedOn w:val="BodyTextChar"/>
     <w:hidden/>
   </w:style>
-  <w:style w:type="character" w:customStyle="1" w:styleId="redoc-citation-11">
-    <w:name w:val="redoc-citation-11"/>
+  <w:style w:type="character" w:customStyle="1" w:styleId="redoc-citation-12">
+    <w:name w:val="redoc-citation-12"/>
     <w:basedOn w:val="BodyTextChar"/>
     <w:hidden/>
   </w:style>
@@ -8694,8 +10001,23 @@
     <w:basedOn w:val="BodyTextChar"/>
     <w:hidden/>
   </w:style>
+  <w:style w:type="character" w:customStyle="1" w:styleId="redoc-citation-18">
+    <w:name w:val="redoc-citation-18"/>
+    <w:basedOn w:val="BodyTextChar"/>
+    <w:hidden/>
+  </w:style>
+  <w:style w:type="character" w:customStyle="1" w:styleId="redoc-citation-19">
+    <w:name w:val="redoc-citation-19"/>
+    <w:basedOn w:val="BodyTextChar"/>
+    <w:hidden/>
+  </w:style>
   <w:style w:type="character" w:customStyle="1" w:styleId="redoc-citation-2">
     <w:name w:val="redoc-citation-2"/>
+    <w:basedOn w:val="BodyTextChar"/>
+    <w:hidden/>
+  </w:style>
+  <w:style w:type="character" w:customStyle="1" w:styleId="redoc-citation-20">
+    <w:name w:val="redoc-citation-20"/>
     <w:basedOn w:val="BodyTextChar"/>
     <w:hidden/>
   </w:style>

</xml_diff>

<commit_message>
finished reviewing phylota citations :tada:
</commit_message>
<xml_diff>
--- a/physcraper_ms.docx
+++ b/physcraper_ms.docx
@@ -4359,13 +4359,13 @@
         <w:t xml:space="preserve"> </w:t>
       </w:r>
       <w:r>
-        <w:t xml:space="preserve">cites phylota as its predecessor and inspiration. the authors mention that phylotaR</w:t>
-      </w:r>
-      <w:r>
-        <w:t xml:space="preserve"> </w:t>
-      </w:r>
-      <w:r>
-        <w:t xml:space="preserve">pipeline mimics phylota’s pipeline but with improvememnts.</w:t>
+        <w:t xml:space="preserve">cites phylota as its predecessor and inspiration. The authors mention that phylotaR</w:t>
+      </w:r>
+      <w:r>
+        <w:t xml:space="preserve"> </w:t>
+      </w:r>
+      <w:r>
+        <w:t xml:space="preserve">pipeline mimics phylota’s pipeline but with improvements.</w:t>
       </w:r>
     </w:p>
     <w:p>
@@ -4574,7 +4574,7 @@
         <w:t xml:space="preserve">(Meng, Dong, et al., 2015)</w:t>
       </w:r>
       <w:r>
-        <w:t xml:space="preserve">, the study</w:t>
+        <w:t xml:space="preserve">, and all derived studies: the study</w:t>
       </w:r>
       <w:r>
         <w:t xml:space="preserve"> </w:t>
@@ -4625,7 +4625,16 @@
         <w:t xml:space="preserve"> </w:t>
       </w:r>
       <w:r>
-        <w:t xml:space="preserve">Meng et al. (2015)</w:t>
+        <w:t xml:space="preserve">Meng et al. (2014)</w:t>
+      </w:r>
+      <w:r>
+        <w:t xml:space="preserve">,</w:t>
+      </w:r>
+      <w:r>
+        <w:t xml:space="preserve"> </w:t>
+      </w:r>
+      <w:r>
+        <w:t xml:space="preserve">Meng et al. (2015b)</w:t>
       </w:r>
       <w:r>
         <w:t xml:space="preserve">, and</w:t>
@@ -4634,7 +4643,7 @@
         <w:t xml:space="preserve"> </w:t>
       </w:r>
       <w:r>
-        <w:t xml:space="preserve">Meng et al. (2014)</w:t>
+        <w:t xml:space="preserve">Meng et al. (2015a)</w:t>
       </w:r>
       <w:r>
         <w:t xml:space="preserve">, all cite phylota using the exact same</w:t>
@@ -4915,6 +4924,64 @@
       </w:r>
       <w:r>
         <w:t xml:space="preserve">cites phylota as the inspiration and fundament of phylotaR.</w:t>
+      </w:r>
+    </w:p>
+    <w:p>
+      <w:pPr>
+        <w:pStyle w:val="Compact"/>
+        <w:pStyle w:val="redoc-codechunk-5"/>
+        <w:numPr>
+          <w:numId w:val="1012"/>
+          <w:ilvl w:val="1"/>
+        </w:numPr>
+      </w:pPr>
+      <w:r>
+        <w:t xml:space="preserve">A phylogenetic revision of the Gymnotidae fish (Teleostei: Gymnotiformes),</w:t>
+      </w:r>
+      <w:r>
+        <w:t xml:space="preserve"> </w:t>
+      </w:r>
+      <w:r>
+        <w:t xml:space="preserve">uses phylotaR to retrieve seqeunces, but cites phylota as</w:t>
+      </w:r>
+      <w:r>
+        <w:t xml:space="preserve"> </w:t>
+      </w:r>
+      <w:r>
+        <w:t xml:space="preserve">“</w:t>
+      </w:r>
+      <w:r>
+        <w:t xml:space="preserve">a pipeline that implements</w:t>
+      </w:r>
+      <w:r>
+        <w:t xml:space="preserve"> </w:t>
+      </w:r>
+      <w:r>
+        <w:t xml:space="preserve">BLAST searches to both identify and download sequence clusters for listed taxonomic</w:t>
+      </w:r>
+      <w:r>
+        <w:t xml:space="preserve"> </w:t>
+      </w:r>
+      <w:r>
+        <w:t xml:space="preserve">groups to assemble a robust collection of sequences in a reproducible way based</w:t>
+      </w:r>
+      <w:r>
+        <w:t xml:space="preserve"> </w:t>
+      </w:r>
+      <w:r>
+        <w:t xml:space="preserve">on publicly-available gene sequences while avoiding selection bias on the part</w:t>
+      </w:r>
+      <w:r>
+        <w:t xml:space="preserve"> </w:t>
+      </w:r>
+      <w:r>
+        <w:t xml:space="preserve">of the assembler</w:t>
+      </w:r>
+      <w:r>
+        <w:t xml:space="preserve">”</w:t>
+      </w:r>
+      <w:r>
+        <w:t xml:space="preserve">.</w:t>
       </w:r>
     </w:p>
     <w:p>
@@ -5222,7 +5289,13 @@
         <w:t xml:space="preserve">”</w:t>
       </w:r>
       <w:r>
-        <w:t xml:space="preserve">, along with its R version</w:t>
+        <w:t xml:space="preserve">,</w:t>
+      </w:r>
+      <w:r>
+        <w:t xml:space="preserve"> </w:t>
+      </w:r>
+      <w:r>
+        <w:t xml:space="preserve">along with its R version</w:t>
       </w:r>
       <w:r>
         <w:t xml:space="preserve"> </w:t>
@@ -5256,6 +5329,64 @@
         <w:pStyle w:val="Compact"/>
         <w:pStyle w:val="redoc-codechunk-5"/>
         <w:numPr>
+          <w:numId w:val="1012"/>
+          <w:ilvl w:val="1"/>
+        </w:numPr>
+      </w:pPr>
+      <w:r>
+        <w:t xml:space="preserve">The phylotastic project</w:t>
+      </w:r>
+      <w:r>
+        <w:t xml:space="preserve"> </w:t>
+      </w:r>
+      <w:r>
+        <w:t xml:space="preserve">(Stoltzfus et al., 2013)</w:t>
+      </w:r>
+      <w:r>
+        <w:t xml:space="preserve"> </w:t>
+      </w:r>
+      <w:r>
+        <w:t xml:space="preserve">cites phylota as a</w:t>
+      </w:r>
+      <w:r>
+        <w:t xml:space="preserve"> </w:t>
+      </w:r>
+      <w:r>
+        <w:t xml:space="preserve">“</w:t>
+      </w:r>
+      <w:r>
+        <w:t xml:space="preserve">phylogeny-related resource providing ways to generate custom species trees</w:t>
+      </w:r>
+      <w:r>
+        <w:t xml:space="preserve"> </w:t>
+      </w:r>
+      <w:r>
+        <w:rPr>
+          <w:i/>
+        </w:rPr>
+        <w:t xml:space="preserve">de novo</w:t>
+      </w:r>
+      <w:r>
+        <w:t xml:space="preserve"> </w:t>
+      </w:r>
+      <w:r>
+        <w:t xml:space="preserve">for downstream use</w:t>
+      </w:r>
+      <w:r>
+        <w:t xml:space="preserve">”</w:t>
+      </w:r>
+      <w:r>
+        <w:t xml:space="preserve"> </w:t>
+      </w:r>
+      <w:r>
+        <w:t xml:space="preserve">along with CIPRES.</w:t>
+      </w:r>
+    </w:p>
+    <w:p>
+      <w:pPr>
+        <w:pStyle w:val="Compact"/>
+        <w:pStyle w:val="redoc-codechunk-5"/>
+        <w:numPr>
           <w:numId w:val="1011"/>
           <w:ilvl w:val="0"/>
         </w:numPr>
@@ -7183,7 +7314,7 @@
       </w:r>
       <w:bookmarkEnd w:id="85"/>
     </w:p>
-    <w:bookmarkStart w:id="300" w:name="refs"/>
+    <w:bookmarkStart w:id="302" w:name="refs"/>
     <w:bookmarkStart w:id="87" w:name="ref-anacker2011origins"/>
     <w:p>
       <w:pPr>
@@ -9762,13 +9893,46 @@
       </w:hyperlink>
     </w:p>
     <w:bookmarkEnd w:id="211"/>
-    <w:bookmarkStart w:id="213" w:name="ref-meng2015sotree"/>
+    <w:bookmarkStart w:id="213" w:name="ref-meng2015solution"/>
     <w:p>
       <w:pPr>
         <w:pStyle w:val="Bibliography"/>
       </w:pPr>
       <w:r>
-        <w:t xml:space="preserve">Meng, Z., Li, J., Yang, T., Lin, L., &amp; Chen, Z. (2015). SoTree: An automated phylogeny assembly tool for ecologists from big tree. In</w:t>
+        <w:t xml:space="preserve">Meng, Z., Li, J., &amp; Chen, Z. (2015a). A solution to phylogeny assembly for ecologists. In</w:t>
+      </w:r>
+      <w:r>
+        <w:t xml:space="preserve"> </w:t>
+      </w:r>
+      <w:r>
+        <w:rPr>
+          <w:i/>
+        </w:rPr>
+        <w:t xml:space="preserve">2015 12th international conference on fuzzy systems and knowledge discovery (fskd)</w:t>
+      </w:r>
+      <w:r>
+        <w:t xml:space="preserve"> </w:t>
+      </w:r>
+      <w:r>
+        <w:t xml:space="preserve">(pp. 1103–1107). IEEE. doi:</w:t>
+      </w:r>
+      <w:hyperlink r:id="rId212">
+        <w:r>
+          <w:rPr>
+            <w:rStyle w:val="Hyperlink"/>
+          </w:rPr>
+          <w:t xml:space="preserve">10.1109/FSKD.2015.7382096</w:t>
+        </w:r>
+      </w:hyperlink>
+    </w:p>
+    <w:bookmarkEnd w:id="213"/>
+    <w:bookmarkStart w:id="215" w:name="ref-meng2015sotree"/>
+    <w:p>
+      <w:pPr>
+        <w:pStyle w:val="Bibliography"/>
+      </w:pPr>
+      <w:r>
+        <w:t xml:space="preserve">Meng, Z., Li, J., Yang, T., Lin, L., &amp; Chen, Z. (2015b). SoTree: An automated phylogeny assembly tool for ecologists from big tree. In</w:t>
       </w:r>
       <w:r>
         <w:t xml:space="preserve"> </w:t>
@@ -9785,7 +9949,7 @@
       <w:r>
         <w:t xml:space="preserve">(pp. 792–797). IEEE. doi:</w:t>
       </w:r>
-      <w:hyperlink r:id="rId212">
+      <w:hyperlink r:id="rId214">
         <w:r>
           <w:rPr>
             <w:rStyle w:val="Hyperlink"/>
@@ -9794,8 +9958,8 @@
         </w:r>
       </w:hyperlink>
     </w:p>
-    <w:bookmarkEnd w:id="213"/>
-    <w:bookmarkStart w:id="215" w:name="ref-meng2012gsqct"/>
+    <w:bookmarkEnd w:id="215"/>
+    <w:bookmarkStart w:id="217" w:name="ref-meng2012gsqct"/>
     <w:p>
       <w:pPr>
         <w:pStyle w:val="Bibliography"/>
@@ -9818,7 +9982,7 @@
       <w:r>
         <w:t xml:space="preserve">(pp. 2929–2933). IEEE. doi:</w:t>
       </w:r>
-      <w:hyperlink r:id="rId214">
+      <w:hyperlink r:id="rId216">
         <w:r>
           <w:rPr>
             <w:rStyle w:val="Hyperlink"/>
@@ -9827,8 +9991,8 @@
         </w:r>
       </w:hyperlink>
     </w:p>
-    <w:bookmarkEnd w:id="215"/>
-    <w:bookmarkStart w:id="217" w:name="ref-meng2014rapidtree"/>
+    <w:bookmarkEnd w:id="217"/>
+    <w:bookmarkStart w:id="219" w:name="ref-meng2014rapidtree"/>
     <w:p>
       <w:pPr>
         <w:pStyle w:val="Bibliography"/>
@@ -9851,7 +10015,7 @@
       <w:r>
         <w:t xml:space="preserve">(pp. 513–517). IEEE. doi:</w:t>
       </w:r>
-      <w:hyperlink r:id="rId216">
+      <w:hyperlink r:id="rId218">
         <w:r>
           <w:rPr>
             <w:rStyle w:val="Hyperlink"/>
@@ -9860,8 +10024,8 @@
         </w:r>
       </w:hyperlink>
     </w:p>
-    <w:bookmarkEnd w:id="217"/>
-    <w:bookmarkStart w:id="218" w:name="ref-meng2012cloud"/>
+    <w:bookmarkEnd w:id="219"/>
+    <w:bookmarkStart w:id="220" w:name="ref-meng2012cloud"/>
     <w:p>
       <w:pPr>
         <w:pStyle w:val="Bibliography"/>
@@ -9885,8 +10049,8 @@
         <w:t xml:space="preserve">(pp. 660–663). IEEE.</w:t>
       </w:r>
     </w:p>
-    <w:bookmarkEnd w:id="218"/>
-    <w:bookmarkStart w:id="220" w:name="ref-morrison2009apicomplexa"/>
+    <w:bookmarkEnd w:id="220"/>
+    <w:bookmarkStart w:id="222" w:name="ref-morrison2009apicomplexa"/>
     <w:p>
       <w:pPr>
         <w:pStyle w:val="Bibliography"/>
@@ -9918,7 +10082,7 @@
       <w:r>
         <w:t xml:space="preserve">(8), 375–382. doi:</w:t>
       </w:r>
-      <w:hyperlink r:id="rId219">
+      <w:hyperlink r:id="rId221">
         <w:r>
           <w:rPr>
             <w:rStyle w:val="Hyperlink"/>
@@ -9927,8 +10091,8 @@
         </w:r>
       </w:hyperlink>
     </w:p>
-    <w:bookmarkEnd w:id="220"/>
-    <w:bookmarkStart w:id="222" w:name="ref-nazaire2012broad"/>
+    <w:bookmarkEnd w:id="222"/>
+    <w:bookmarkStart w:id="224" w:name="ref-nazaire2012broad"/>
     <w:p>
       <w:pPr>
         <w:pStyle w:val="Bibliography"/>
@@ -9960,7 +10124,7 @@
       <w:r>
         <w:t xml:space="preserve">(3), 758–783. doi:</w:t>
       </w:r>
-      <w:hyperlink r:id="rId221">
+      <w:hyperlink r:id="rId223">
         <w:r>
           <w:rPr>
             <w:rStyle w:val="Hyperlink"/>
@@ -9969,8 +10133,8 @@
         </w:r>
       </w:hyperlink>
     </w:p>
-    <w:bookmarkEnd w:id="222"/>
-    <w:bookmarkStart w:id="224" w:name="ref-page2011linking"/>
+    <w:bookmarkEnd w:id="224"/>
+    <w:bookmarkStart w:id="226" w:name="ref-page2011linking"/>
     <w:p>
       <w:pPr>
         <w:pStyle w:val="Bibliography"/>
@@ -10002,7 +10166,7 @@
       <w:r>
         <w:t xml:space="preserve">. doi:</w:t>
       </w:r>
-      <w:hyperlink r:id="rId223">
+      <w:hyperlink r:id="rId225">
         <w:r>
           <w:rPr>
             <w:rStyle w:val="Hyperlink"/>
@@ -10011,8 +10175,8 @@
         </w:r>
       </w:hyperlink>
     </w:p>
-    <w:bookmarkEnd w:id="224"/>
-    <w:bookmarkStart w:id="226" w:name="ref-page2013bionames"/>
+    <w:bookmarkEnd w:id="226"/>
+    <w:bookmarkStart w:id="228" w:name="ref-page2013bionames"/>
     <w:p>
       <w:pPr>
         <w:pStyle w:val="Bibliography"/>
@@ -10044,7 +10208,7 @@
       <w:r>
         <w:t xml:space="preserve">, e190. doi:</w:t>
       </w:r>
-      <w:hyperlink r:id="rId225">
+      <w:hyperlink r:id="rId227">
         <w:r>
           <w:rPr>
             <w:rStyle w:val="Hyperlink"/>
@@ -10053,8 +10217,8 @@
         </w:r>
       </w:hyperlink>
     </w:p>
-    <w:bookmarkEnd w:id="226"/>
-    <w:bookmarkStart w:id="228" w:name="ref-papadopoulou2015automated"/>
+    <w:bookmarkEnd w:id="228"/>
+    <w:bookmarkStart w:id="230" w:name="ref-papadopoulou2015automated"/>
     <w:p>
       <w:pPr>
         <w:pStyle w:val="Bibliography"/>
@@ -10086,7 +10250,7 @@
       <w:r>
         <w:t xml:space="preserve">(1), 136–152. doi:</w:t>
       </w:r>
-      <w:hyperlink r:id="rId227">
+      <w:hyperlink r:id="rId229">
         <w:r>
           <w:rPr>
             <w:rStyle w:val="Hyperlink"/>
@@ -10095,8 +10259,8 @@
         </w:r>
       </w:hyperlink>
     </w:p>
-    <w:bookmarkEnd w:id="228"/>
-    <w:bookmarkStart w:id="230" w:name="ref-pereira2013padroes"/>
+    <w:bookmarkEnd w:id="230"/>
+    <w:bookmarkStart w:id="232" w:name="ref-pereira2013padroes"/>
     <w:p>
       <w:pPr>
         <w:pStyle w:val="Bibliography"/>
@@ -10122,7 +10286,7 @@
       <w:r>
         <w:t xml:space="preserve"> </w:t>
       </w:r>
-      <w:hyperlink r:id="rId229">
+      <w:hyperlink r:id="rId231">
         <w:r>
           <w:rPr>
             <w:rStyle w:val="Hyperlink"/>
@@ -10131,8 +10295,8 @@
         </w:r>
       </w:hyperlink>
     </w:p>
-    <w:bookmarkEnd w:id="230"/>
-    <w:bookmarkStart w:id="232" w:name="ref-peters2011taming"/>
+    <w:bookmarkEnd w:id="232"/>
+    <w:bookmarkStart w:id="234" w:name="ref-peters2011taming"/>
     <w:p>
       <w:pPr>
         <w:pStyle w:val="Bibliography"/>
@@ -10164,7 +10328,7 @@
       <w:r>
         <w:t xml:space="preserve">(1), 55. doi:</w:t>
       </w:r>
-      <w:hyperlink r:id="rId231">
+      <w:hyperlink r:id="rId233">
         <w:r>
           <w:rPr>
             <w:rStyle w:val="Hyperlink"/>
@@ -10173,8 +10337,8 @@
         </w:r>
       </w:hyperlink>
     </w:p>
-    <w:bookmarkEnd w:id="232"/>
-    <w:bookmarkStart w:id="233" w:name="ref-piel2009treebase"/>
+    <w:bookmarkEnd w:id="234"/>
+    <w:bookmarkStart w:id="235" w:name="ref-piel2009treebase"/>
     <w:p>
       <w:pPr>
         <w:pStyle w:val="Bibliography"/>
@@ -10183,8 +10347,8 @@
         <w:t xml:space="preserve">Piel, W., Chan, L., Dominus, M., Ruan, J., Vos, R., &amp; Tannen, V. (2009). Treebase v. 2: A database of phylogenetic knowledge. E-biosphere. London.</w:t>
       </w:r>
     </w:p>
-    <w:bookmarkEnd w:id="233"/>
-    <w:bookmarkStart w:id="235" w:name="ref-rabosky2011species"/>
+    <w:bookmarkEnd w:id="235"/>
+    <w:bookmarkStart w:id="237" w:name="ref-rabosky2011species"/>
     <w:p>
       <w:pPr>
         <w:pStyle w:val="Bibliography"/>
@@ -10216,7 +10380,7 @@
       <w:r>
         <w:t xml:space="preserve">(5), 579–595. doi:</w:t>
       </w:r>
-      <w:hyperlink r:id="rId234">
+      <w:hyperlink r:id="rId236">
         <w:r>
           <w:rPr>
             <w:rStyle w:val="Hyperlink"/>
@@ -10225,8 +10389,8 @@
         </w:r>
       </w:hyperlink>
     </w:p>
-    <w:bookmarkEnd w:id="235"/>
-    <w:bookmarkStart w:id="237" w:name="ref-ranwez2009phyloexplorer"/>
+    <w:bookmarkEnd w:id="237"/>
+    <w:bookmarkStart w:id="239" w:name="ref-ranwez2009phyloexplorer"/>
     <w:p>
       <w:pPr>
         <w:pStyle w:val="Bibliography"/>
@@ -10258,7 +10422,7 @@
       <w:r>
         <w:t xml:space="preserve">(1), 108. doi:</w:t>
       </w:r>
-      <w:hyperlink r:id="rId236">
+      <w:hyperlink r:id="rId238">
         <w:r>
           <w:rPr>
             <w:rStyle w:val="Hyperlink"/>
@@ -10267,8 +10431,8 @@
         </w:r>
       </w:hyperlink>
     </w:p>
-    <w:bookmarkEnd w:id="237"/>
-    <w:bookmarkStart w:id="239" w:name="ref-roalson2016distinct"/>
+    <w:bookmarkEnd w:id="239"/>
+    <w:bookmarkStart w:id="241" w:name="ref-roalson2016distinct"/>
     <w:p>
       <w:pPr>
         <w:pStyle w:val="Bibliography"/>
@@ -10300,7 +10464,7 @@
       <w:r>
         <w:t xml:space="preserve">(4), 662–684. doi:</w:t>
       </w:r>
-      <w:hyperlink r:id="rId238">
+      <w:hyperlink r:id="rId240">
         <w:r>
           <w:rPr>
             <w:rStyle w:val="Hyperlink"/>
@@ -10309,8 +10473,8 @@
         </w:r>
       </w:hyperlink>
     </w:p>
-    <w:bookmarkEnd w:id="239"/>
-    <w:bookmarkStart w:id="241" w:name="ref-roquet2013building"/>
+    <w:bookmarkEnd w:id="241"/>
+    <w:bookmarkStart w:id="243" w:name="ref-roquet2013building"/>
     <w:p>
       <w:pPr>
         <w:pStyle w:val="Bibliography"/>
@@ -10342,7 +10506,7 @@
       <w:r>
         <w:t xml:space="preserve">(1), 13–26. doi:</w:t>
       </w:r>
-      <w:hyperlink r:id="rId240">
+      <w:hyperlink r:id="rId242">
         <w:r>
           <w:rPr>
             <w:rStyle w:val="Hyperlink"/>
@@ -10351,8 +10515,8 @@
         </w:r>
       </w:hyperlink>
     </w:p>
-    <w:bookmarkEnd w:id="241"/>
-    <w:bookmarkStart w:id="243" w:name="ref-ross2013large"/>
+    <w:bookmarkEnd w:id="243"/>
+    <w:bookmarkStart w:id="245" w:name="ref-ross2013large"/>
     <w:p>
       <w:pPr>
         <w:pStyle w:val="Bibliography"/>
@@ -10384,7 +10548,7 @@
       <w:r>
         <w:t xml:space="preserve">(1), 196–206. doi:</w:t>
       </w:r>
-      <w:hyperlink r:id="rId242">
+      <w:hyperlink r:id="rId244">
         <w:r>
           <w:rPr>
             <w:rStyle w:val="Hyperlink"/>
@@ -10393,8 +10557,8 @@
         </w:r>
       </w:hyperlink>
     </w:p>
-    <w:bookmarkEnd w:id="243"/>
-    <w:bookmarkStart w:id="245" w:name="ref-ruiz2019datataxa"/>
+    <w:bookmarkEnd w:id="245"/>
+    <w:bookmarkStart w:id="247" w:name="ref-ruiz2019datataxa"/>
     <w:p>
       <w:pPr>
         <w:pStyle w:val="Bibliography"/>
@@ -10426,7 +10590,7 @@
       <w:r>
         <w:t xml:space="preserve">(4), 754–760. doi:</w:t>
       </w:r>
-      <w:hyperlink r:id="rId244">
+      <w:hyperlink r:id="rId246">
         <w:r>
           <w:rPr>
             <w:rStyle w:val="Hyperlink"/>
@@ -10435,8 +10599,8 @@
         </w:r>
       </w:hyperlink>
     </w:p>
-    <w:bookmarkEnd w:id="245"/>
-    <w:bookmarkStart w:id="247" w:name="ref-salariato2010filogenia"/>
+    <w:bookmarkEnd w:id="247"/>
+    <w:bookmarkStart w:id="249" w:name="ref-salariato2010filogenia"/>
     <w:p>
       <w:pPr>
         <w:pStyle w:val="Bibliography"/>
@@ -10462,7 +10626,7 @@
       <w:r>
         <w:t xml:space="preserve"> </w:t>
       </w:r>
-      <w:hyperlink r:id="rId246">
+      <w:hyperlink r:id="rId248">
         <w:r>
           <w:rPr>
             <w:rStyle w:val="Hyperlink"/>
@@ -10471,8 +10635,8 @@
         </w:r>
       </w:hyperlink>
     </w:p>
-    <w:bookmarkEnd w:id="247"/>
-    <w:bookmarkStart w:id="249" w:name="ref-salariato2010molecular"/>
+    <w:bookmarkEnd w:id="249"/>
+    <w:bookmarkStart w:id="251" w:name="ref-salariato2010molecular"/>
     <w:p>
       <w:pPr>
         <w:pStyle w:val="Bibliography"/>
@@ -10504,7 +10668,7 @@
       <w:r>
         <w:t xml:space="preserve">(1), 355–369. doi:</w:t>
       </w:r>
-      <w:hyperlink r:id="rId248">
+      <w:hyperlink r:id="rId250">
         <w:r>
           <w:rPr>
             <w:rStyle w:val="Hyperlink"/>
@@ -10513,8 +10677,8 @@
         </w:r>
       </w:hyperlink>
     </w:p>
-    <w:bookmarkEnd w:id="249"/>
-    <w:bookmarkStart w:id="251" w:name="ref-sanderson2008phylota"/>
+    <w:bookmarkEnd w:id="251"/>
+    <w:bookmarkStart w:id="253" w:name="ref-sanderson2008phylota"/>
     <w:p>
       <w:pPr>
         <w:pStyle w:val="Bibliography"/>
@@ -10546,7 +10710,7 @@
       <w:r>
         <w:t xml:space="preserve">(3), 335–346. doi:</w:t>
       </w:r>
-      <w:hyperlink r:id="rId250">
+      <w:hyperlink r:id="rId252">
         <w:r>
           <w:rPr>
             <w:rStyle w:val="Hyperlink"/>
@@ -10555,8 +10719,8 @@
         </w:r>
       </w:hyperlink>
     </w:p>
-    <w:bookmarkEnd w:id="251"/>
-    <w:bookmarkStart w:id="253" w:name="ref-sanderson2010phylogenomics"/>
+    <w:bookmarkEnd w:id="253"/>
+    <w:bookmarkStart w:id="255" w:name="ref-sanderson2010phylogenomics"/>
     <w:p>
       <w:pPr>
         <w:pStyle w:val="Bibliography"/>
@@ -10588,7 +10752,7 @@
       <w:r>
         <w:t xml:space="preserve">(1), 155. doi:</w:t>
       </w:r>
-      <w:hyperlink r:id="rId252">
+      <w:hyperlink r:id="rId254">
         <w:r>
           <w:rPr>
             <w:rStyle w:val="Hyperlink"/>
@@ -10597,8 +10761,8 @@
         </w:r>
       </w:hyperlink>
     </w:p>
-    <w:bookmarkEnd w:id="253"/>
-    <w:bookmarkStart w:id="254" w:name="ref-sanderson2016perspective"/>
+    <w:bookmarkEnd w:id="255"/>
+    <w:bookmarkStart w:id="256" w:name="ref-sanderson2016perspective"/>
     <w:p>
       <w:pPr>
         <w:pStyle w:val="Bibliography"/>
@@ -10627,8 +10791,8 @@
         </w:r>
       </w:hyperlink>
     </w:p>
-    <w:bookmarkEnd w:id="254"/>
-    <w:bookmarkStart w:id="256" w:name="ref-san2010molecular"/>
+    <w:bookmarkEnd w:id="256"/>
+    <w:bookmarkStart w:id="258" w:name="ref-san2010molecular"/>
     <w:p>
       <w:pPr>
         <w:pStyle w:val="Bibliography"/>
@@ -10660,7 +10824,7 @@
       <w:r>
         <w:t xml:space="preserve">(2), 311. doi:</w:t>
       </w:r>
-      <w:hyperlink r:id="rId255">
+      <w:hyperlink r:id="rId257">
         <w:r>
           <w:rPr>
             <w:rStyle w:val="Hyperlink"/>
@@ -10669,8 +10833,8 @@
         </w:r>
       </w:hyperlink>
     </w:p>
-    <w:bookmarkEnd w:id="256"/>
-    <w:bookmarkStart w:id="258" w:name="ref-santini2014first"/>
+    <w:bookmarkEnd w:id="258"/>
+    <w:bookmarkStart w:id="260" w:name="ref-santini2014first"/>
     <w:p>
       <w:pPr>
         <w:pStyle w:val="Bibliography"/>
@@ -10702,7 +10866,7 @@
       <w:r>
         <w:t xml:space="preserve">(1), 55–71. doi:</w:t>
       </w:r>
-      <w:hyperlink r:id="rId257">
+      <w:hyperlink r:id="rId259">
         <w:r>
           <w:rPr>
             <w:rStyle w:val="Hyperlink"/>
@@ -10711,8 +10875,8 @@
         </w:r>
       </w:hyperlink>
     </w:p>
-    <w:bookmarkEnd w:id="258"/>
-    <w:bookmarkStart w:id="260" w:name="ref-santini2015first"/>
+    <w:bookmarkEnd w:id="260"/>
+    <w:bookmarkStart w:id="262" w:name="ref-santini2015first"/>
     <w:p>
       <w:pPr>
         <w:pStyle w:val="Bibliography"/>
@@ -10744,7 +10908,7 @@
       <w:r>
         <w:t xml:space="preserve">(1), 133–142. doi:</w:t>
       </w:r>
-      <w:hyperlink r:id="rId259">
+      <w:hyperlink r:id="rId261">
         <w:r>
           <w:rPr>
             <w:rStyle w:val="Hyperlink"/>
@@ -10753,8 +10917,8 @@
         </w:r>
       </w:hyperlink>
     </w:p>
-    <w:bookmarkEnd w:id="260"/>
-    <w:bookmarkStart w:id="262" w:name="ref-santini2013first"/>
+    <w:bookmarkEnd w:id="262"/>
+    <w:bookmarkStart w:id="264" w:name="ref-santini2013first"/>
     <w:p>
       <w:pPr>
         <w:pStyle w:val="Bibliography"/>
@@ -10786,7 +10950,7 @@
       <w:r>
         <w:t xml:space="preserve">(4), 481–489. doi:</w:t>
       </w:r>
-      <w:hyperlink r:id="rId261">
+      <w:hyperlink r:id="rId263">
         <w:r>
           <w:rPr>
             <w:rStyle w:val="Hyperlink"/>
@@ -10795,8 +10959,8 @@
         </w:r>
       </w:hyperlink>
     </w:p>
-    <w:bookmarkEnd w:id="262"/>
-    <w:bookmarkStart w:id="263" w:name="ref-sarkinen2013solanaceae"/>
+    <w:bookmarkEnd w:id="264"/>
+    <w:bookmarkStart w:id="265" w:name="ref-sarkinen2013solanaceae"/>
     <w:p>
       <w:pPr>
         <w:pStyle w:val="Bibliography"/>
@@ -10829,8 +10993,8 @@
         <w:t xml:space="preserve">(1), 214.</w:t>
       </w:r>
     </w:p>
-    <w:bookmarkEnd w:id="263"/>
-    <w:bookmarkStart w:id="264" w:name="ref-schoch2009ascomycota"/>
+    <w:bookmarkEnd w:id="265"/>
+    <w:bookmarkStart w:id="266" w:name="ref-schoch2009ascomycota"/>
     <w:p>
       <w:pPr>
         <w:pStyle w:val="Bibliography"/>
@@ -10863,8 +11027,8 @@
         <w:t xml:space="preserve">(2), 224–239.</w:t>
       </w:r>
     </w:p>
-    <w:bookmarkEnd w:id="264"/>
-    <w:bookmarkStart w:id="266" w:name="ref-selvatti2015paleogene"/>
+    <w:bookmarkEnd w:id="266"/>
+    <w:bookmarkStart w:id="268" w:name="ref-selvatti2015paleogene"/>
     <w:p>
       <w:pPr>
         <w:pStyle w:val="Bibliography"/>
@@ -10896,7 +11060,7 @@
       <w:r>
         <w:t xml:space="preserve">, 1–15. doi:</w:t>
       </w:r>
-      <w:hyperlink r:id="rId265">
+      <w:hyperlink r:id="rId267">
         <w:r>
           <w:rPr>
             <w:rStyle w:val="Hyperlink"/>
@@ -10905,8 +11069,8 @@
         </w:r>
       </w:hyperlink>
     </w:p>
-    <w:bookmarkEnd w:id="266"/>
-    <w:bookmarkStart w:id="268" w:name="ref-shi2015speciation"/>
+    <w:bookmarkEnd w:id="268"/>
+    <w:bookmarkStart w:id="270" w:name="ref-shi2015speciation"/>
     <w:p>
       <w:pPr>
         <w:pStyle w:val="Bibliography"/>
@@ -10938,7 +11102,7 @@
       <w:r>
         <w:t xml:space="preserve">(6), 1528–1545. doi:</w:t>
       </w:r>
-      <w:hyperlink r:id="rId267">
+      <w:hyperlink r:id="rId269">
         <w:r>
           <w:rPr>
             <w:rStyle w:val="Hyperlink"/>
@@ -10947,8 +11111,8 @@
         </w:r>
       </w:hyperlink>
     </w:p>
-    <w:bookmarkEnd w:id="268"/>
-    <w:bookmarkStart w:id="270" w:name="ref-simon2012cerrado"/>
+    <w:bookmarkEnd w:id="270"/>
+    <w:bookmarkStart w:id="272" w:name="ref-simon2012cerrado"/>
     <w:p>
       <w:pPr>
         <w:pStyle w:val="Bibliography"/>
@@ -10980,7 +11144,7 @@
       <w:r>
         <w:t xml:space="preserve">(6), 711–723. doi:</w:t>
       </w:r>
-      <w:hyperlink r:id="rId269">
+      <w:hyperlink r:id="rId271">
         <w:r>
           <w:rPr>
             <w:rStyle w:val="Hyperlink"/>
@@ -10989,8 +11153,8 @@
         </w:r>
       </w:hyperlink>
     </w:p>
-    <w:bookmarkEnd w:id="270"/>
-    <w:bookmarkStart w:id="271" w:name="ref-smith2009mega"/>
+    <w:bookmarkEnd w:id="272"/>
+    <w:bookmarkStart w:id="273" w:name="ref-smith2009mega"/>
     <w:p>
       <w:pPr>
         <w:pStyle w:val="Bibliography"/>
@@ -11023,8 +11187,8 @@
         <w:t xml:space="preserve">(1), 37.</w:t>
       </w:r>
     </w:p>
-    <w:bookmarkEnd w:id="271"/>
-    <w:bookmarkStart w:id="273" w:name="ref-smith2018constructing"/>
+    <w:bookmarkEnd w:id="273"/>
+    <w:bookmarkStart w:id="275" w:name="ref-smith2018constructing"/>
     <w:p>
       <w:pPr>
         <w:pStyle w:val="Bibliography"/>
@@ -11056,7 +11220,7 @@
       <w:r>
         <w:t xml:space="preserve">(3), 302–314. doi:</w:t>
       </w:r>
-      <w:hyperlink r:id="rId272">
+      <w:hyperlink r:id="rId274">
         <w:r>
           <w:rPr>
             <w:rStyle w:val="Hyperlink"/>
@@ -11065,8 +11229,8 @@
         </w:r>
       </w:hyperlink>
     </w:p>
-    <w:bookmarkEnd w:id="273"/>
-    <w:bookmarkStart w:id="274" w:name="ref-smith2019pyphlawd"/>
+    <w:bookmarkEnd w:id="275"/>
+    <w:bookmarkStart w:id="276" w:name="ref-smith2019pyphlawd"/>
     <w:p>
       <w:pPr>
         <w:pStyle w:val="Bibliography"/>
@@ -11099,8 +11263,8 @@
         <w:t xml:space="preserve">(1), 104–108.</w:t>
       </w:r>
     </w:p>
-    <w:bookmarkEnd w:id="274"/>
-    <w:bookmarkStart w:id="276" w:name="ref-sorenson2014evolution"/>
+    <w:bookmarkEnd w:id="276"/>
+    <w:bookmarkStart w:id="278" w:name="ref-sorenson2014evolution"/>
     <w:p>
       <w:pPr>
         <w:pStyle w:val="Bibliography"/>
@@ -11126,7 +11290,7 @@
       <w:r>
         <w:t xml:space="preserve"> </w:t>
       </w:r>
-      <w:hyperlink r:id="rId275">
+      <w:hyperlink r:id="rId277">
         <w:r>
           <w:rPr>
             <w:rStyle w:val="Hyperlink"/>
@@ -11135,8 +11299,8 @@
         </w:r>
       </w:hyperlink>
     </w:p>
-    <w:bookmarkEnd w:id="276"/>
-    <w:bookmarkStart w:id="278" w:name="ref-sorenson2014effect"/>
+    <w:bookmarkEnd w:id="278"/>
+    <w:bookmarkStart w:id="280" w:name="ref-sorenson2014effect"/>
     <w:p>
       <w:pPr>
         <w:pStyle w:val="Bibliography"/>
@@ -11168,7 +11332,7 @@
       <w:r>
         <w:t xml:space="preserve">(8), 1536–1548. doi:</w:t>
       </w:r>
-      <w:hyperlink r:id="rId277">
+      <w:hyperlink r:id="rId279">
         <w:r>
           <w:rPr>
             <w:rStyle w:val="Hyperlink"/>
@@ -11177,8 +11341,8 @@
         </w:r>
       </w:hyperlink>
     </w:p>
-    <w:bookmarkEnd w:id="278"/>
-    <w:bookmarkStart w:id="280" w:name="ref-steppan2017muroid"/>
+    <w:bookmarkEnd w:id="280"/>
+    <w:bookmarkStart w:id="282" w:name="ref-steppan2017muroid"/>
     <w:p>
       <w:pPr>
         <w:pStyle w:val="Bibliography"/>
@@ -11210,7 +11374,7 @@
       <w:r>
         <w:t xml:space="preserve">(8). doi:</w:t>
       </w:r>
-      <w:hyperlink r:id="rId279">
+      <w:hyperlink r:id="rId281">
         <w:r>
           <w:rPr>
             <w:rStyle w:val="Hyperlink"/>
@@ -11219,8 +11383,8 @@
         </w:r>
       </w:hyperlink>
     </w:p>
-    <w:bookmarkEnd w:id="280"/>
-    <w:bookmarkStart w:id="282" w:name="ref-stoltzfus2013phylotastic"/>
+    <w:bookmarkEnd w:id="282"/>
+    <w:bookmarkStart w:id="284" w:name="ref-stoltzfus2013phylotastic"/>
     <w:p>
       <w:pPr>
         <w:pStyle w:val="Bibliography"/>
@@ -11252,7 +11416,7 @@
       <w:r>
         <w:t xml:space="preserve">(1), 158. doi:</w:t>
       </w:r>
-      <w:hyperlink r:id="rId281">
+      <w:hyperlink r:id="rId283">
         <w:r>
           <w:rPr>
             <w:rStyle w:val="Hyperlink"/>
@@ -11261,8 +11425,8 @@
         </w:r>
       </w:hyperlink>
     </w:p>
-    <w:bookmarkEnd w:id="282"/>
-    <w:bookmarkStart w:id="284" w:name="ref-strecker2014fish"/>
+    <w:bookmarkEnd w:id="284"/>
+    <w:bookmarkStart w:id="286" w:name="ref-strecker2014fish"/>
     <w:p>
       <w:pPr>
         <w:pStyle w:val="Bibliography"/>
@@ -11294,7 +11458,7 @@
       <w:r>
         <w:t xml:space="preserve">(1778), 20133003. doi:</w:t>
       </w:r>
-      <w:hyperlink r:id="rId283">
+      <w:hyperlink r:id="rId285">
         <w:r>
           <w:rPr>
             <w:rStyle w:val="Hyperlink"/>
@@ -11303,8 +11467,8 @@
         </w:r>
       </w:hyperlink>
     </w:p>
-    <w:bookmarkEnd w:id="284"/>
-    <w:bookmarkStart w:id="285" w:name="ref-thomson2010sparse"/>
+    <w:bookmarkEnd w:id="286"/>
+    <w:bookmarkStart w:id="287" w:name="ref-thomson2010sparse"/>
     <w:p>
       <w:pPr>
         <w:pStyle w:val="Bibliography"/>
@@ -11337,8 +11501,8 @@
         <w:t xml:space="preserve">(1), 42–58.</w:t>
       </w:r>
     </w:p>
-    <w:bookmarkEnd w:id="285"/>
-    <w:bookmarkStart w:id="287" w:name="ref-tucker2012incorporating"/>
+    <w:bookmarkEnd w:id="287"/>
+    <w:bookmarkStart w:id="289" w:name="ref-tucker2012incorporating"/>
     <w:p>
       <w:pPr>
         <w:pStyle w:val="Bibliography"/>
@@ -11370,7 +11534,7 @@
       <w:r>
         <w:t xml:space="preserve">(4), 593–601. doi:</w:t>
       </w:r>
-      <w:hyperlink r:id="rId286">
+      <w:hyperlink r:id="rId288">
         <w:r>
           <w:rPr>
             <w:rStyle w:val="Hyperlink"/>
@@ -11379,8 +11543,8 @@
         </w:r>
       </w:hyperlink>
     </w:p>
-    <w:bookmarkEnd w:id="287"/>
-    <w:bookmarkStart w:id="289" w:name="ref-verbruggen2010data"/>
+    <w:bookmarkEnd w:id="289"/>
+    <w:bookmarkStart w:id="291" w:name="ref-verbruggen2010data"/>
     <w:p>
       <w:pPr>
         <w:pStyle w:val="Bibliography"/>
@@ -11412,7 +11576,7 @@
       <w:r>
         <w:t xml:space="preserve">(1), 16. doi:</w:t>
       </w:r>
-      <w:hyperlink r:id="rId288">
+      <w:hyperlink r:id="rId290">
         <w:r>
           <w:rPr>
             <w:rStyle w:val="Hyperlink"/>
@@ -11421,8 +11585,8 @@
         </w:r>
       </w:hyperlink>
     </w:p>
-    <w:bookmarkEnd w:id="289"/>
-    <w:bookmarkStart w:id="291" w:name="ref-vos2012nexml"/>
+    <w:bookmarkEnd w:id="291"/>
+    <w:bookmarkStart w:id="293" w:name="ref-vos2012nexml"/>
     <w:p>
       <w:pPr>
         <w:pStyle w:val="Bibliography"/>
@@ -11454,7 +11618,7 @@
       <w:r>
         <w:t xml:space="preserve">(4), 675–689. doi:</w:t>
       </w:r>
-      <w:hyperlink r:id="rId290">
+      <w:hyperlink r:id="rId292">
         <w:r>
           <w:rPr>
             <w:rStyle w:val="Hyperlink"/>
@@ -11463,8 +11627,8 @@
         </w:r>
       </w:hyperlink>
     </w:p>
-    <w:bookmarkEnd w:id="291"/>
-    <w:bookmarkStart w:id="293" w:name="ref-webb2010biodiversity"/>
+    <w:bookmarkEnd w:id="293"/>
+    <w:bookmarkStart w:id="295" w:name="ref-webb2010biodiversity"/>
     <w:p>
       <w:pPr>
         <w:pStyle w:val="Bibliography"/>
@@ -11496,7 +11660,7 @@
       <w:r>
         <w:t xml:space="preserve">(4), 955–972. doi:</w:t>
       </w:r>
-      <w:hyperlink r:id="rId292">
+      <w:hyperlink r:id="rId294">
         <w:r>
           <w:rPr>
             <w:rStyle w:val="Hyperlink"/>
@@ -11505,8 +11669,8 @@
         </w:r>
       </w:hyperlink>
     </w:p>
-    <w:bookmarkEnd w:id="293"/>
-    <w:bookmarkStart w:id="295" w:name="ref-weber2014defense"/>
+    <w:bookmarkEnd w:id="295"/>
+    <w:bookmarkStart w:id="297" w:name="ref-weber2014defense"/>
     <w:p>
       <w:pPr>
         <w:pStyle w:val="Bibliography"/>
@@ -11538,7 +11702,7 @@
       <w:r>
         <w:t xml:space="preserve">(46), 16442–16447. doi:</w:t>
       </w:r>
-      <w:hyperlink r:id="rId294">
+      <w:hyperlink r:id="rId296">
         <w:r>
           <w:rPr>
             <w:rStyle w:val="Hyperlink"/>
@@ -11547,8 +11711,8 @@
         </w:r>
       </w:hyperlink>
     </w:p>
-    <w:bookmarkEnd w:id="295"/>
-    <w:bookmarkStart w:id="297" w:name="ref-xu2015ncbiminer"/>
+    <w:bookmarkEnd w:id="297"/>
+    <w:bookmarkStart w:id="299" w:name="ref-xu2015ncbiminer"/>
     <w:p>
       <w:pPr>
         <w:pStyle w:val="Bibliography"/>
@@ -11580,7 +11744,7 @@
       <w:r>
         <w:t xml:space="preserve">(4), 426–430. doi:</w:t>
       </w:r>
-      <w:hyperlink r:id="rId296">
+      <w:hyperlink r:id="rId298">
         <w:r>
           <w:rPr>
             <w:rStyle w:val="Hyperlink"/>
@@ -11589,8 +11753,8 @@
         </w:r>
       </w:hyperlink>
     </w:p>
-    <w:bookmarkEnd w:id="297"/>
-    <w:bookmarkStart w:id="299" w:name="ref-yong2010screening"/>
+    <w:bookmarkEnd w:id="299"/>
+    <w:bookmarkStart w:id="301" w:name="ref-yong2010screening"/>
     <w:p>
       <w:pPr>
         <w:pStyle w:val="Bibliography"/>
@@ -11613,7 +11777,7 @@
       <w:r>
         <w:t xml:space="preserve">(pp. 305–308). IEEE. doi:</w:t>
       </w:r>
-      <w:hyperlink r:id="rId298">
+      <w:hyperlink r:id="rId300">
         <w:r>
           <w:rPr>
             <w:rStyle w:val="Hyperlink"/>
@@ -11622,8 +11786,8 @@
         </w:r>
       </w:hyperlink>
     </w:p>
-    <w:bookmarkEnd w:id="299"/>
-    <w:bookmarkEnd w:id="300"/>
+    <w:bookmarkEnd w:id="301"/>
+    <w:bookmarkEnd w:id="302"/>
     <w:sectPr/>
   </w:body>
 </w:document>

</xml_diff>

<commit_message>
summarizing phylota papers for discussion
</commit_message>
<xml_diff>
--- a/physcraper_ms.docx
+++ b/physcraper_ms.docx
@@ -153,7 +153,7 @@
         <w:rPr>
           <w:rStyle w:val="redoc-inlinecode-1"/>
         </w:rPr>
-        <w:t xml:space="preserve">22</w:t>
+        <w:t xml:space="preserve">26</w:t>
       </w:r>
       <w:r>
         <w:rPr>
@@ -683,15 +683,27 @@
         <w:t xml:space="preserve"> </w:t>
       </w:r>
       <w:bookmarkStart w:id="25" w:name="redoc-citation-1"/>
-      <w:bookmarkStart w:id="24" w:name="redoc-citation-9"/>
-      <w:r>
-        <w:rPr>
-          <w:rStyle w:val="redoc-citation-9"/>
+      <w:r>
+        <w:rPr>
           <w:rStyle w:val="redoc-citation-1"/>
         </w:rPr>
-        <w:t xml:space="preserve">(Sanderson, Boss, Chen, Cranston, &amp; Wehe, 2008)</w:t>
+        <w:t xml:space="preserve">[</w:t>
+      </w:r>
+      <w:bookmarkStart w:id="24" w:name="redoc-citation-8"/>
+      <w:r>
+        <w:rPr>
+          <w:rStyle w:val="redoc-citation-8"/>
+          <w:rStyle w:val="redoc-citation-1"/>
+        </w:rPr>
+        <w:t xml:space="preserve">Sanderson, Boss, Chen, Cranston, &amp; Wehe (2008)</w:t>
       </w:r>
       <w:bookmarkEnd w:id="24"/>
+      <w:r>
+        <w:rPr>
+          <w:rStyle w:val="redoc-citation-1"/>
+        </w:rPr>
+        <w:t xml:space="preserve">]</w:t>
+      </w:r>
       <w:bookmarkEnd w:id="25"/>
       <w:r>
         <w:t xml:space="preserve">.</w:t>
@@ -2615,19 +2627,25 @@
         <w:t xml:space="preserve"> </w:t>
       </w:r>
       <w:r>
-        <w:t xml:space="preserve">DNA data bases have been the focus for long time, but phylogenetic knowledge is</w:t>
-      </w:r>
-      <w:r>
-        <w:t xml:space="preserve"> </w:t>
-      </w:r>
-      <w:r>
-        <w:t xml:space="preserve">also accumulating fast in open repositories.</w:t>
-      </w:r>
-      <w:r>
-        <w:t xml:space="preserve"> </w:t>
-      </w:r>
-      <w:r>
-        <w:t xml:space="preserve">Certainly, parts of other tools that might work faster in some ways could be incorporated into the physcraper pipeline.</w:t>
+        <w:t xml:space="preserve">Taking advantage of public DNA data bases have been the main focus. However, phylogenetic knowledge is</w:t>
+      </w:r>
+      <w:r>
+        <w:t xml:space="preserve"> </w:t>
+      </w:r>
+      <w:r>
+        <w:t xml:space="preserve">also accumulating fast in public and open repositories.</w:t>
+      </w:r>
+      <w:r>
+        <w:t xml:space="preserve"> </w:t>
+      </w:r>
+      <w:r>
+        <w:t xml:space="preserve">In this way, the physcraper pipeline can be complemented with other tools that have</w:t>
+      </w:r>
+      <w:r>
+        <w:t xml:space="preserve"> </w:t>
+      </w:r>
+      <w:r>
+        <w:t xml:space="preserve">been developed for other purposes.</w:t>
       </w:r>
     </w:p>
     <w:p>
@@ -2641,7 +2659,13 @@
         <w:t xml:space="preserve"> </w:t>
       </w:r>
       <w:r>
-        <w:t xml:space="preserve">community to build upon this phylogenetic knowledge, using not only data accumulated in DNA repositories, but phylogenetic knowledge accumulated in tree repositories.</w:t>
+        <w:t xml:space="preserve">community to build upon phylogenetic knowledge, using not only data accumulated in</w:t>
+      </w:r>
+      <w:r>
+        <w:t xml:space="preserve"> </w:t>
+      </w:r>
+      <w:r>
+        <w:t xml:space="preserve">DNA repositories, but phylogenetic knowledge accumulated in tree repositories.</w:t>
       </w:r>
       <w:r>
         <w:t xml:space="preserve"> </w:t>
@@ -2658,6 +2682,9 @@
         </w:rPr>
         <w:t xml:space="preserve">de novo</w:t>
       </w:r>
+      <w:r>
+        <w:t xml:space="preserve">.</w:t>
+      </w:r>
     </w:p>
     <w:p>
       <w:pPr>
@@ -2676,10 +2703,10 @@
         <w:t xml:space="preserve"> </w:t>
       </w:r>
       <w:bookmarkStart w:id="55" w:name="redoc-citation-7"/>
-      <w:bookmarkStart w:id="54" w:name="redoc-citation-13"/>
-      <w:r>
-        <w:rPr>
-          <w:rStyle w:val="redoc-citation-13"/>
+      <w:bookmarkStart w:id="54" w:name="redoc-citation-26"/>
+      <w:r>
+        <w:rPr>
+          <w:rStyle w:val="redoc-citation-26"/>
           <w:rStyle w:val="redoc-citation-7"/>
         </w:rPr>
         <w:t xml:space="preserve">(Ranwez et al., 2009)</w:t>
@@ -2700,7 +2727,7 @@
       <w:pPr>
         <w:pStyle w:val="Heading2"/>
       </w:pPr>
-      <w:bookmarkStart w:id="56" w:name="Xb95978e112c81ce68f89a3b41bc606f42eb062e"/>
+      <w:bookmarkStart w:id="56" w:name="tools-that-do-similar-things-at-different-levels"/>
       <w:r>
         <w:t xml:space="preserve">Tools that do similar things at different levels</w:t>
       </w:r>
@@ -2708,6 +2735,1237 @@
     </w:p>
     <w:p>
       <w:pPr>
+        <w:pStyle w:val="Heading3"/>
+      </w:pPr>
+      <w:bookmarkStart w:id="57" w:name="mining-dna-databases-to-generate-datasets-suitable-for-phylogenetic-reconstruction"/>
+      <w:r>
+        <w:t xml:space="preserve">1. Mining DNA databases to generate datasets suitable for phylogenetic reconstruction</w:t>
+      </w:r>
+      <w:bookmarkEnd w:id="57"/>
+    </w:p>
+    <w:tbl>
+      <w:tblPr>
+        <w:tblStyle w:val="Table"/>
+        <w:tblW w:type="pct" w:w="4999.999999999999"/>
+        <w:tblLook w:firstRow="1"/>
+      </w:tblPr>
+      <w:tblGrid>
+        <w:gridCol w:w="1131"/>
+        <w:gridCol w:w="1357"/>
+        <w:gridCol w:w="1810"/>
+        <w:gridCol w:w="1810"/>
+        <w:gridCol w:w="1810"/>
+      </w:tblGrid>
+      <w:tr>
+        <w:trPr>
+          <w:cnfStyle w:firstRow="1"/>
+        </w:trPr>
+        <w:tc>
+          <w:tcPr>
+            <w:tcBorders>
+              <w:bottom w:val="single"/>
+            </w:tcBorders>
+            <w:vAlign w:val="bottom"/>
+          </w:tcPr>
+          <w:p>
+            <w:pPr>
+              <w:pStyle w:val="Compact"/>
+              <w:jc w:val="left"/>
+            </w:pPr>
+            <w:r>
+              <w:t xml:space="preserve">Tool</w:t>
+            </w:r>
+          </w:p>
+        </w:tc>
+        <w:tc>
+          <w:tcPr>
+            <w:tcBorders>
+              <w:bottom w:val="single"/>
+            </w:tcBorders>
+            <w:vAlign w:val="bottom"/>
+          </w:tcPr>
+          <w:p>
+            <w:pPr>
+              <w:pStyle w:val="Compact"/>
+              <w:jc w:val="left"/>
+            </w:pPr>
+            <w:r>
+              <w:t xml:space="preserve">Citation</w:t>
+            </w:r>
+          </w:p>
+        </w:tc>
+        <w:tc>
+          <w:tcPr>
+            <w:tcBorders>
+              <w:bottom w:val="single"/>
+            </w:tcBorders>
+            <w:vAlign w:val="bottom"/>
+          </w:tcPr>
+          <w:p>
+            <w:pPr>
+              <w:pStyle w:val="Compact"/>
+              <w:jc w:val="center"/>
+            </w:pPr>
+            <w:r>
+              <w:t xml:space="preserve">Cited by</w:t>
+            </w:r>
+          </w:p>
+        </w:tc>
+        <w:tc>
+          <w:tcPr>
+            <w:tcBorders>
+              <w:bottom w:val="single"/>
+            </w:tcBorders>
+            <w:vAlign w:val="bottom"/>
+          </w:tcPr>
+          <w:p>
+            <w:pPr>
+              <w:pStyle w:val="Compact"/>
+              <w:jc w:val="center"/>
+            </w:pPr>
+            <w:r>
+              <w:t xml:space="preserve">Description</w:t>
+            </w:r>
+          </w:p>
+        </w:tc>
+        <w:tc>
+          <w:tcPr>
+            <w:tcBorders>
+              <w:bottom w:val="single"/>
+            </w:tcBorders>
+            <w:vAlign w:val="bottom"/>
+          </w:tcPr>
+          <w:p>
+            <w:pPr>
+              <w:pStyle w:val="Compact"/>
+              <w:jc w:val="center"/>
+            </w:pPr>
+            <w:r>
+              <w:t xml:space="preserve">Supermatrix/gene tree/species tree</w:t>
+            </w:r>
+          </w:p>
+        </w:tc>
+      </w:tr>
+      <w:tr>
+        <w:tc>
+          <w:p>
+            <w:pPr>
+              <w:pStyle w:val="Compact"/>
+              <w:jc w:val="left"/>
+            </w:pPr>
+            <w:r>
+              <w:t xml:space="preserve">Phylota</w:t>
+            </w:r>
+          </w:p>
+        </w:tc>
+        <w:tc>
+          <w:p>
+            <w:pPr>
+              <w:pStyle w:val="Compact"/>
+              <w:jc w:val="left"/>
+            </w:pPr>
+            <w:r>
+              <w:t xml:space="preserve">Sanderson et al. (2008)</w:t>
+            </w:r>
+          </w:p>
+        </w:tc>
+        <w:tc>
+          <w:p>
+            <w:pPr>
+              <w:pStyle w:val="Compact"/>
+              <w:jc w:val="center"/>
+            </w:pPr>
+            <w:r>
+              <w:t xml:space="preserve">122 studies</w:t>
+            </w:r>
+          </w:p>
+        </w:tc>
+        <w:tc>
+          <w:p>
+            <w:pPr>
+              <w:pStyle w:val="Compact"/>
+              <w:jc w:val="center"/>
+            </w:pPr>
+            <w:r>
+              <w:t xml:space="preserve">finding homologs on GenBank database</w:t>
+            </w:r>
+          </w:p>
+        </w:tc>
+        <w:tc>
+          <w:p>
+            <w:pPr>
+              <w:pStyle w:val="Compact"/>
+              <w:jc w:val="center"/>
+            </w:pPr>
+            <w:r>
+              <w:t xml:space="preserve">Supermatrix</w:t>
+            </w:r>
+          </w:p>
+        </w:tc>
+      </w:tr>
+      <w:tr>
+        <w:tc>
+          <w:p>
+            <w:pPr>
+              <w:pStyle w:val="Compact"/>
+              <w:jc w:val="left"/>
+            </w:pPr>
+            <w:r>
+              <w:t xml:space="preserve">AMPHORA</w:t>
+            </w:r>
+          </w:p>
+        </w:tc>
+        <w:tc>
+          <w:p>
+            <w:pPr>
+              <w:pStyle w:val="Compact"/>
+              <w:jc w:val="left"/>
+            </w:pPr>
+            <w:bookmarkStart w:id="58" w:name="redoc-citation-9"/>
+            <w:r>
+              <w:rPr>
+                <w:rStyle w:val="redoc-citation-9"/>
+              </w:rPr>
+              <w:t xml:space="preserve">Wu &amp; Eisen (2008)</w:t>
+            </w:r>
+            <w:bookmarkEnd w:id="58"/>
+          </w:p>
+        </w:tc>
+        <w:tc>
+          <w:p>
+            <w:pPr>
+              <w:pStyle w:val="Compact"/>
+              <w:jc w:val="center"/>
+            </w:pPr>
+            <w:r>
+              <w:t xml:space="preserve">458 studies</w:t>
+            </w:r>
+          </w:p>
+        </w:tc>
+        <w:tc>
+          <w:p>
+            <w:pPr>
+              <w:pStyle w:val="Compact"/>
+              <w:jc w:val="center"/>
+            </w:pPr>
+            <w:r>
+              <w:t xml:space="preserve">mines public genomic data and constructs phylogenies using whole genomic data</w:t>
+            </w:r>
+          </w:p>
+        </w:tc>
+        <w:tc>
+          <w:p>
+            <w:pPr>
+              <w:pStyle w:val="Compact"/>
+              <w:jc w:val="center"/>
+            </w:pPr>
+            <w:r>
+              <w:t xml:space="preserve">Supermatrix??</w:t>
+            </w:r>
+          </w:p>
+        </w:tc>
+      </w:tr>
+      <w:tr>
+        <w:tc>
+          <w:p>
+            <w:pPr>
+              <w:pStyle w:val="Compact"/>
+              <w:jc w:val="left"/>
+            </w:pPr>
+            <w:r>
+              <w:t xml:space="preserve">PHLAWD</w:t>
+            </w:r>
+          </w:p>
+        </w:tc>
+        <w:tc>
+          <w:p>
+            <w:pPr>
+              <w:pStyle w:val="Compact"/>
+              <w:jc w:val="left"/>
+            </w:pPr>
+            <w:bookmarkStart w:id="59" w:name="redoc-citation-10"/>
+            <w:r>
+              <w:rPr>
+                <w:rStyle w:val="redoc-citation-10"/>
+              </w:rPr>
+              <w:t xml:space="preserve">Smith, Beaulieu, &amp; Donoghue (2009)</w:t>
+            </w:r>
+            <w:bookmarkEnd w:id="59"/>
+          </w:p>
+        </w:tc>
+        <w:tc>
+          <w:p>
+            <w:pPr>
+              <w:pStyle w:val="Compact"/>
+              <w:jc w:val="center"/>
+            </w:pPr>
+            <w:r>
+              <w:t xml:space="preserve">234 studies</w:t>
+            </w:r>
+          </w:p>
+        </w:tc>
+        <w:tc>
+          <w:p>
+            <w:pPr>
+              <w:pStyle w:val="Compact"/>
+              <w:jc w:val="center"/>
+            </w:pPr>
+            <w:r>
+              <w:t xml:space="preserve">Baited search</w:t>
+            </w:r>
+          </w:p>
+        </w:tc>
+        <w:tc>
+          <w:p>
+            <w:pPr>
+              <w:pStyle w:val="Compact"/>
+              <w:jc w:val="center"/>
+            </w:pPr>
+            <w:r>
+              <w:t xml:space="preserve">Supermatrix</w:t>
+            </w:r>
+          </w:p>
+        </w:tc>
+      </w:tr>
+      <w:tr>
+        <w:tc>
+          <w:p>
+            <w:pPr>
+              <w:pStyle w:val="Compact"/>
+              <w:jc w:val="left"/>
+            </w:pPr>
+            <w:r>
+              <w:t xml:space="preserve">Unnamed</w:t>
+            </w:r>
+            <w:r>
+              <w:t xml:space="preserve"> </w:t>
+            </w:r>
+            <w:hyperlink r:id="rId60">
+              <w:r>
+                <w:rPr>
+                  <w:rStyle w:val="Hyperlink"/>
+                </w:rPr>
+                <w:t xml:space="preserve">ruby pipeline</w:t>
+              </w:r>
+            </w:hyperlink>
+            <w:r>
+              <w:t xml:space="preserve">, only available from</w:t>
+            </w:r>
+            <w:r>
+              <w:t xml:space="preserve"> </w:t>
+            </w:r>
+            <w:hyperlink r:id="rId61">
+              <w:r>
+                <w:rPr>
+                  <w:rStyle w:val="Hyperlink"/>
+                </w:rPr>
+                <w:t xml:space="preserve">supplementary data</w:t>
+              </w:r>
+            </w:hyperlink>
+            <w:r>
+              <w:t xml:space="preserve"> </w:t>
+            </w:r>
+            <w:r>
+              <w:t xml:space="preserve">of the journal</w:t>
+            </w:r>
+          </w:p>
+        </w:tc>
+        <w:tc>
+          <w:p>
+            <w:pPr>
+              <w:pStyle w:val="Compact"/>
+              <w:jc w:val="left"/>
+            </w:pPr>
+            <w:bookmarkStart w:id="62" w:name="redoc-citation-11"/>
+            <w:r>
+              <w:rPr>
+                <w:rStyle w:val="redoc-citation-11"/>
+              </w:rPr>
+              <w:t xml:space="preserve">Peters et al. (2011)</w:t>
+            </w:r>
+            <w:bookmarkEnd w:id="62"/>
+          </w:p>
+        </w:tc>
+        <w:tc>
+          <w:p>
+            <w:pPr>
+              <w:pStyle w:val="Compact"/>
+              <w:jc w:val="center"/>
+            </w:pPr>
+            <w:r>
+              <w:t xml:space="preserve">64 studies</w:t>
+            </w:r>
+          </w:p>
+        </w:tc>
+        <w:tc>
+          <w:p>
+            <w:pPr>
+              <w:pStyle w:val="Compact"/>
+              <w:jc w:val="center"/>
+            </w:pPr>
+            <w:r>
+              <w:t xml:space="preserve">mining public DNA databases, focuses on filtering massive amounts of mined sequences by using established</w:t>
+            </w:r>
+            <w:r>
+              <w:t xml:space="preserve"> </w:t>
+            </w:r>
+            <w:r>
+              <w:t xml:space="preserve">“</w:t>
+            </w:r>
+            <w:r>
+              <w:t xml:space="preserve">criteria of compositional homogeneity and defined levels of density and overlap</w:t>
+            </w:r>
+            <w:r>
+              <w:t xml:space="preserve">”</w:t>
+            </w:r>
+          </w:p>
+        </w:tc>
+        <w:tc>
+          <w:p>
+            <w:pPr>
+              <w:pStyle w:val="Compact"/>
+              <w:jc w:val="center"/>
+            </w:pPr>
+            <w:r>
+              <w:t xml:space="preserve">Supermatrix</w:t>
+            </w:r>
+          </w:p>
+        </w:tc>
+      </w:tr>
+      <w:tr>
+        <w:tc>
+          <w:p>
+            <w:pPr>
+              <w:pStyle w:val="Compact"/>
+              <w:jc w:val="left"/>
+            </w:pPr>
+            <w:r>
+              <w:t xml:space="preserve">Unnamed</w:t>
+            </w:r>
+          </w:p>
+        </w:tc>
+        <w:tc>
+          <w:p>
+            <w:pPr>
+              <w:pStyle w:val="Compact"/>
+              <w:jc w:val="left"/>
+            </w:pPr>
+            <w:bookmarkStart w:id="63" w:name="redoc-citation-12"/>
+            <w:r>
+              <w:rPr>
+                <w:rStyle w:val="redoc-citation-12"/>
+              </w:rPr>
+              <w:t xml:space="preserve">Chesters &amp; Zhu (2014)</w:t>
+            </w:r>
+            <w:bookmarkEnd w:id="63"/>
+          </w:p>
+        </w:tc>
+        <w:tc>
+          <w:p>
+            <w:pPr>
+              <w:pStyle w:val="Compact"/>
+              <w:jc w:val="center"/>
+            </w:pPr>
+            <w:r>
+              <w:t xml:space="preserve">10 studies</w:t>
+            </w:r>
+          </w:p>
+        </w:tc>
+        <w:tc>
+          <w:p>
+            <w:pPr>
+              <w:pStyle w:val="Compact"/>
+              <w:jc w:val="center"/>
+            </w:pPr>
+            <w:r>
+              <w:t xml:space="preserve">algorithm that mines GenBank data to delineate species in the insecta. The authors present a nice comparison with the phylota algorithm</w:t>
+            </w:r>
+          </w:p>
+        </w:tc>
+        <w:tc>
+          <w:p>
+            <w:pPr>
+              <w:pStyle w:val="Compact"/>
+              <w:jc w:val="center"/>
+            </w:pPr>
+            <w:r>
+              <w:t xml:space="preserve">Species trees??</w:t>
+            </w:r>
+          </w:p>
+        </w:tc>
+      </w:tr>
+      <w:tr>
+        <w:tc>
+          <w:p>
+            <w:pPr>
+              <w:pStyle w:val="Compact"/>
+              <w:jc w:val="left"/>
+            </w:pPr>
+            <w:r>
+              <w:t xml:space="preserve">PUmPER</w:t>
+            </w:r>
+          </w:p>
+        </w:tc>
+        <w:tc>
+          <w:p>
+            <w:pPr>
+              <w:pStyle w:val="Compact"/>
+              <w:jc w:val="left"/>
+            </w:pPr>
+            <w:bookmarkStart w:id="64" w:name="redoc-citation-13"/>
+            <w:r>
+              <w:rPr>
+                <w:rStyle w:val="redoc-citation-13"/>
+              </w:rPr>
+              <w:t xml:space="preserve">Izquierdo-Carrasco, Cazes, Smith, &amp; Stamatakis (2014)</w:t>
+            </w:r>
+            <w:bookmarkEnd w:id="64"/>
+          </w:p>
+        </w:tc>
+        <w:tc>
+          <w:p>
+            <w:pPr>
+              <w:pStyle w:val="Compact"/>
+              <w:jc w:val="center"/>
+            </w:pPr>
+            <w:r>
+              <w:t xml:space="preserve">14 studies</w:t>
+            </w:r>
+          </w:p>
+        </w:tc>
+        <w:tc>
+          <w:p>
+            <w:pPr>
+              <w:pStyle w:val="Compact"/>
+              <w:jc w:val="center"/>
+            </w:pPr>
+            <w:r>
+              <w:t xml:space="preserve">perpetual updating with newly added sequences to GenBank</w:t>
+            </w:r>
+          </w:p>
+        </w:tc>
+        <w:tc>
+          <w:p>
+            <w:pPr>
+              <w:pStyle w:val="Compact"/>
+              <w:jc w:val="center"/>
+            </w:pPr>
+            <w:r>
+              <w:t xml:space="preserve">not sure yet</w:t>
+            </w:r>
+          </w:p>
+        </w:tc>
+      </w:tr>
+      <w:tr>
+        <w:tc>
+          <w:p>
+            <w:pPr>
+              <w:pStyle w:val="Compact"/>
+              <w:jc w:val="left"/>
+            </w:pPr>
+            <w:r>
+              <w:t xml:space="preserve">DarwinTree</w:t>
+            </w:r>
+          </w:p>
+        </w:tc>
+        <w:tc>
+          <w:p>
+            <w:pPr>
+              <w:pStyle w:val="Compact"/>
+              <w:jc w:val="left"/>
+            </w:pPr>
+            <w:bookmarkStart w:id="65" w:name="redoc-citation-14"/>
+            <w:r>
+              <w:rPr>
+                <w:rStyle w:val="redoc-citation-14"/>
+              </w:rPr>
+              <w:t xml:space="preserve">Meng, Dong, et al. (2015)</w:t>
+            </w:r>
+            <w:bookmarkEnd w:id="65"/>
+          </w:p>
+        </w:tc>
+        <w:tc>
+          <w:p>
+            <w:pPr>
+              <w:pStyle w:val="Compact"/>
+              <w:jc w:val="center"/>
+            </w:pPr>
+            <w:r>
+              <w:t xml:space="preserve">6 studies</w:t>
+            </w:r>
+          </w:p>
+        </w:tc>
+        <w:tc>
+          <w:p>
+            <w:pPr>
+              <w:pStyle w:val="Compact"/>
+              <w:jc w:val="center"/>
+            </w:pPr>
+            <w:r>
+              <w:t xml:space="preserve">predecessor is Phylogenetic Analysis of Land Plants Platform (PALPP), takes data from GenBank, EMBL and DDBJ for land plants only</w:t>
+            </w:r>
+          </w:p>
+        </w:tc>
+        <w:tc>
+          <w:p>
+            <w:pPr>
+              <w:pStyle w:val="Compact"/>
+              <w:jc w:val="center"/>
+            </w:pPr>
+            <w:r>
+              <w:t xml:space="preserve">not sure</w:t>
+            </w:r>
+          </w:p>
+        </w:tc>
+      </w:tr>
+      <w:tr>
+        <w:tc>
+          <w:p>
+            <w:pPr>
+              <w:pStyle w:val="Compact"/>
+              <w:jc w:val="left"/>
+            </w:pPr>
+            <w:r>
+              <w:t xml:space="preserve">NCBIminer</w:t>
+            </w:r>
+          </w:p>
+        </w:tc>
+        <w:tc>
+          <w:p>
+            <w:pPr>
+              <w:pStyle w:val="Compact"/>
+              <w:jc w:val="left"/>
+            </w:pPr>
+            <w:bookmarkStart w:id="66" w:name="redoc-citation-15"/>
+            <w:r>
+              <w:rPr>
+                <w:rStyle w:val="redoc-citation-15"/>
+              </w:rPr>
+              <w:t xml:space="preserve">Xu, Dimitrov, Rahbek, &amp; Wang (2015)</w:t>
+            </w:r>
+            <w:bookmarkEnd w:id="66"/>
+          </w:p>
+        </w:tc>
+        <w:tc>
+          <w:p>
+            <w:pPr>
+              <w:pStyle w:val="Compact"/>
+              <w:jc w:val="center"/>
+            </w:pPr>
+            <w:r>
+              <w:t xml:space="preserve">4 studies</w:t>
+            </w:r>
+          </w:p>
+        </w:tc>
+        <w:tc>
+          <w:p>
+            <w:pPr>
+              <w:pStyle w:val="Compact"/>
+              <w:jc w:val="center"/>
+            </w:pPr>
+            <w:r>
+              <w:t xml:space="preserve">part of darwintree</w:t>
+            </w:r>
+          </w:p>
+        </w:tc>
+        <w:tc>
+          <w:p>
+            <w:pPr>
+              <w:pStyle w:val="Compact"/>
+              <w:jc w:val="center"/>
+            </w:pPr>
+            <w:r>
+              <w:t xml:space="preserve">not sure</w:t>
+            </w:r>
+          </w:p>
+        </w:tc>
+      </w:tr>
+      <w:tr>
+        <w:tc>
+          <w:p>
+            <w:pPr>
+              <w:pStyle w:val="Compact"/>
+              <w:jc w:val="left"/>
+            </w:pPr>
+            <w:r>
+              <w:t xml:space="preserve">SUMAC</w:t>
+            </w:r>
+          </w:p>
+        </w:tc>
+        <w:tc>
+          <w:p>
+            <w:pPr>
+              <w:pStyle w:val="Compact"/>
+              <w:jc w:val="left"/>
+            </w:pPr>
+            <w:bookmarkStart w:id="67" w:name="redoc-citation-16"/>
+            <w:r>
+              <w:rPr>
+                <w:rStyle w:val="redoc-citation-16"/>
+              </w:rPr>
+              <w:t xml:space="preserve">Freyman (2015)</w:t>
+            </w:r>
+            <w:bookmarkEnd w:id="67"/>
+          </w:p>
+        </w:tc>
+        <w:tc>
+          <w:p>
+            <w:pPr>
+              <w:pStyle w:val="Compact"/>
+              <w:jc w:val="center"/>
+            </w:pPr>
+            <w:r>
+              <w:t xml:space="preserve">19 studies</w:t>
+            </w:r>
+          </w:p>
+        </w:tc>
+        <w:tc>
+          <w:p>
+            <w:pPr>
+              <w:pStyle w:val="Compact"/>
+              <w:jc w:val="center"/>
+            </w:pPr>
+            <w:r>
+              <w:t xml:space="preserve">both</w:t>
+            </w:r>
+            <w:r>
+              <w:t xml:space="preserve"> </w:t>
+            </w:r>
+            <w:r>
+              <w:t xml:space="preserve">“</w:t>
+            </w:r>
+            <w:r>
+              <w:t xml:space="preserve">baited</w:t>
+            </w:r>
+            <w:r>
+              <w:t xml:space="preserve">”</w:t>
+            </w:r>
+            <w:r>
+              <w:t xml:space="preserve"> </w:t>
+            </w:r>
+            <w:r>
+              <w:t xml:space="preserve">analyses and single‐linkage clustering methods, as well as a novel means of determining when there are enough overlapping data in the DNA matrix</w:t>
+            </w:r>
+          </w:p>
+        </w:tc>
+        <w:tc>
+          <w:p>
+            <w:pPr>
+              <w:pStyle w:val="Compact"/>
+              <w:jc w:val="center"/>
+            </w:pPr>
+            <w:r>
+              <w:t xml:space="preserve">not sure</w:t>
+            </w:r>
+          </w:p>
+        </w:tc>
+      </w:tr>
+      <w:tr>
+        <w:tc>
+          <w:p>
+            <w:pPr>
+              <w:pStyle w:val="Compact"/>
+              <w:jc w:val="left"/>
+            </w:pPr>
+            <w:r>
+              <w:t xml:space="preserve">STBase</w:t>
+            </w:r>
+          </w:p>
+        </w:tc>
+        <w:tc>
+          <w:p>
+            <w:pPr>
+              <w:pStyle w:val="Compact"/>
+              <w:jc w:val="left"/>
+            </w:pPr>
+            <w:bookmarkStart w:id="68" w:name="redoc-citation-17"/>
+            <w:r>
+              <w:rPr>
+                <w:rStyle w:val="redoc-citation-17"/>
+              </w:rPr>
+              <w:t xml:space="preserve">McMahon, Deepak, Fernández-Baca, Boss, &amp; Sanderson (2015)</w:t>
+            </w:r>
+            <w:bookmarkEnd w:id="68"/>
+          </w:p>
+        </w:tc>
+        <w:tc>
+          <w:p>
+            <w:pPr>
+              <w:pStyle w:val="Compact"/>
+              <w:jc w:val="center"/>
+            </w:pPr>
+            <w:r>
+              <w:t xml:space="preserve">7 studies</w:t>
+            </w:r>
+          </w:p>
+        </w:tc>
+        <w:tc>
+          <w:p>
+            <w:pPr>
+              <w:pStyle w:val="Compact"/>
+              <w:jc w:val="center"/>
+            </w:pPr>
+            <w:r>
+              <w:t xml:space="preserve">pipeline for species tree construction and the public database of one million precomputed species trees</w:t>
+            </w:r>
+          </w:p>
+        </w:tc>
+        <w:tc>
+          <w:p>
+            <w:pPr>
+              <w:pStyle w:val="Compact"/>
+              <w:jc w:val="center"/>
+            </w:pPr>
+            <w:r>
+              <w:t xml:space="preserve">species trees</w:t>
+            </w:r>
+          </w:p>
+        </w:tc>
+      </w:tr>
+      <w:tr>
+        <w:tc>
+          <w:p>
+            <w:pPr>
+              <w:pStyle w:val="Compact"/>
+              <w:jc w:val="left"/>
+            </w:pPr>
+            <w:r>
+              <w:t xml:space="preserve">Unnamed</w:t>
+            </w:r>
+          </w:p>
+        </w:tc>
+        <w:tc>
+          <w:p>
+            <w:pPr>
+              <w:pStyle w:val="Compact"/>
+              <w:jc w:val="left"/>
+            </w:pPr>
+            <w:bookmarkStart w:id="69" w:name="redoc-citation-18"/>
+            <w:r>
+              <w:rPr>
+                <w:rStyle w:val="redoc-citation-18"/>
+              </w:rPr>
+              <w:t xml:space="preserve">Papadopoulou et al. (2015)</w:t>
+            </w:r>
+            <w:bookmarkEnd w:id="69"/>
+          </w:p>
+        </w:tc>
+        <w:tc>
+          <w:p>
+            <w:pPr>
+              <w:pStyle w:val="Compact"/>
+              <w:jc w:val="center"/>
+            </w:pPr>
+            <w:r>
+              <w:t xml:space="preserve">17 studies</w:t>
+            </w:r>
+          </w:p>
+        </w:tc>
+        <w:tc>
+          <w:p>
+            <w:pPr>
+              <w:pStyle w:val="Compact"/>
+              <w:jc w:val="center"/>
+            </w:pPr>
+            <w:r>
+              <w:t xml:space="preserve">Automated DNA-based plant identification for large-scale biodiversity assessment</w:t>
+            </w:r>
+          </w:p>
+        </w:tc>
+        <w:tc>
+          <w:p>
+            <w:pPr>
+              <w:pStyle w:val="Compact"/>
+              <w:jc w:val="center"/>
+            </w:pPr>
+            <w:r>
+              <w:t xml:space="preserve">not sure</w:t>
+            </w:r>
+          </w:p>
+        </w:tc>
+      </w:tr>
+      <w:tr>
+        <w:tc>
+          <w:p>
+            <w:pPr>
+              <w:pStyle w:val="Compact"/>
+              <w:jc w:val="left"/>
+            </w:pPr>
+            <w:r>
+              <w:t xml:space="preserve">SUPERSMART</w:t>
+            </w:r>
+          </w:p>
+        </w:tc>
+        <w:tc>
+          <w:p>
+            <w:pPr>
+              <w:pStyle w:val="Compact"/>
+              <w:jc w:val="left"/>
+            </w:pPr>
+            <w:bookmarkStart w:id="70" w:name="redoc-citation-19"/>
+            <w:r>
+              <w:rPr>
+                <w:rStyle w:val="redoc-citation-19"/>
+              </w:rPr>
+              <w:t xml:space="preserve">Antonelli et al. (2017)</w:t>
+            </w:r>
+            <w:bookmarkEnd w:id="70"/>
+          </w:p>
+        </w:tc>
+        <w:tc>
+          <w:p>
+            <w:pPr>
+              <w:pStyle w:val="Compact"/>
+              <w:jc w:val="center"/>
+            </w:pPr>
+            <w:r>
+              <w:t xml:space="preserve">35 studies</w:t>
+            </w:r>
+          </w:p>
+        </w:tc>
+        <w:tc>
+          <w:p>
+            <w:pPr>
+              <w:pStyle w:val="Compact"/>
+              <w:jc w:val="center"/>
+            </w:pPr>
+            <w:r>
+              <w:t xml:space="preserve">baited analyses up to bayesian divergence time estimation</w:t>
+            </w:r>
+          </w:p>
+        </w:tc>
+        <w:tc>
+          <w:p>
+            <w:pPr>
+              <w:pStyle w:val="Compact"/>
+              <w:jc w:val="center"/>
+            </w:pPr>
+            <w:r>
+              <w:t xml:space="preserve">supermatrix</w:t>
+            </w:r>
+          </w:p>
+        </w:tc>
+      </w:tr>
+      <w:tr>
+        <w:tc>
+          <w:p>
+            <w:pPr>
+              <w:pStyle w:val="Compact"/>
+              <w:jc w:val="left"/>
+            </w:pPr>
+            <w:r>
+              <w:t xml:space="preserve">SOPHI</w:t>
+            </w:r>
+          </w:p>
+        </w:tc>
+        <w:tc>
+          <w:p>
+            <w:pPr>
+              <w:pStyle w:val="Compact"/>
+              <w:jc w:val="left"/>
+            </w:pPr>
+            <w:r>
+              <w:t xml:space="preserve">[</w:t>
+            </w:r>
+            <w:bookmarkStart w:id="71" w:name="redoc-citation-20"/>
+            <w:r>
+              <w:rPr>
+                <w:rStyle w:val="redoc-citation-20"/>
+              </w:rPr>
+              <w:t xml:space="preserve">Chesters (2017)</w:t>
+            </w:r>
+            <w:bookmarkEnd w:id="71"/>
+          </w:p>
+        </w:tc>
+        <w:tc>
+          <w:p>
+            <w:pPr>
+              <w:pStyle w:val="Compact"/>
+              <w:jc w:val="center"/>
+            </w:pPr>
+            <w:r>
+              <w:t xml:space="preserve">17 studies</w:t>
+            </w:r>
+          </w:p>
+        </w:tc>
+        <w:tc>
+          <w:p>
+            <w:pPr>
+              <w:pStyle w:val="Compact"/>
+              <w:jc w:val="center"/>
+            </w:pPr>
+            <w:r>
+              <w:t xml:space="preserve">Searches DNA sequence data from repos other than GenBank, such as transcriptomic and barcoding repos</w:t>
+            </w:r>
+          </w:p>
+        </w:tc>
+        <w:tc>
+          <w:p>
+            <w:pPr>
+              <w:pStyle w:val="Compact"/>
+              <w:jc w:val="center"/>
+            </w:pPr>
+            <w:r>
+              <w:t xml:space="preserve">not sure</w:t>
+            </w:r>
+          </w:p>
+        </w:tc>
+      </w:tr>
+      <w:tr>
+        <w:tc>
+          <w:p>
+            <w:pPr>
+              <w:pStyle w:val="Compact"/>
+              <w:jc w:val="left"/>
+            </w:pPr>
+            <w:r>
+              <w:t xml:space="preserve">OneTwoTree</w:t>
+            </w:r>
+          </w:p>
+        </w:tc>
+        <w:tc>
+          <w:p>
+            <w:pPr>
+              <w:pStyle w:val="Compact"/>
+              <w:jc w:val="left"/>
+            </w:pPr>
+            <w:bookmarkStart w:id="72" w:name="redoc-citation-21"/>
+            <w:r>
+              <w:rPr>
+                <w:rStyle w:val="redoc-citation-21"/>
+              </w:rPr>
+              <w:t xml:space="preserve">Drori et al. (2018)</w:t>
+            </w:r>
+            <w:bookmarkEnd w:id="72"/>
+          </w:p>
+        </w:tc>
+        <w:tc>
+          <w:p>
+            <w:pPr>
+              <w:pStyle w:val="Compact"/>
+              <w:jc w:val="center"/>
+            </w:pPr>
+            <w:r>
+              <w:t xml:space="preserve">7 studies</w:t>
+            </w:r>
+          </w:p>
+        </w:tc>
+        <w:tc>
+          <w:p>
+            <w:pPr>
+              <w:pStyle w:val="Compact"/>
+              <w:jc w:val="center"/>
+            </w:pPr>
+            <w:r>
+              <w:t xml:space="preserve">Web‐based, user-friendly, online tool for species-tree reconstruction, based on the</w:t>
+            </w:r>
+            <w:r>
+              <w:t xml:space="preserve"> </w:t>
+            </w:r>
+            <w:r>
+              <w:rPr>
+                <w:i/>
+              </w:rPr>
+              <w:t xml:space="preserve">supermatrix paradigm</w:t>
+            </w:r>
+            <w:r>
+              <w:t xml:space="preserve"> </w:t>
+            </w:r>
+            <w:r>
+              <w:t xml:space="preserve">and retrieves all available sequence data from NCBI GenBank</w:t>
+            </w:r>
+          </w:p>
+        </w:tc>
+        <w:tc>
+          <w:p>
+            <w:pPr>
+              <w:pStyle w:val="Compact"/>
+              <w:jc w:val="center"/>
+            </w:pPr>
+            <w:r>
+              <w:t xml:space="preserve">supermatrix</w:t>
+            </w:r>
+          </w:p>
+        </w:tc>
+      </w:tr>
+      <w:tr>
+        <w:tc>
+          <w:p>
+            <w:pPr>
+              <w:pStyle w:val="Compact"/>
+              <w:jc w:val="left"/>
+            </w:pPr>
+            <w:r>
+              <w:t xml:space="preserve">pyPhlawd</w:t>
+            </w:r>
+          </w:p>
+        </w:tc>
+        <w:tc>
+          <w:p>
+            <w:pPr>
+              <w:pStyle w:val="Compact"/>
+              <w:jc w:val="left"/>
+            </w:pPr>
+            <w:bookmarkStart w:id="73" w:name="redoc-citation-22"/>
+            <w:r>
+              <w:rPr>
+                <w:rStyle w:val="redoc-citation-22"/>
+              </w:rPr>
+              <w:t xml:space="preserve">Smith &amp; Walker (2019)</w:t>
+            </w:r>
+            <w:bookmarkEnd w:id="73"/>
+          </w:p>
+        </w:tc>
+        <w:tc>
+          <w:p>
+            <w:pPr>
+              <w:pStyle w:val="Compact"/>
+              <w:jc w:val="center"/>
+            </w:pPr>
+            <w:r>
+              <w:t xml:space="preserve">6 studies</w:t>
+            </w:r>
+          </w:p>
+        </w:tc>
+        <w:tc>
+          <w:p>
+            <w:pPr>
+              <w:pStyle w:val="Compact"/>
+              <w:jc w:val="center"/>
+            </w:pPr>
+            <w:r>
+              <w:t xml:space="preserve">baited analyses</w:t>
+            </w:r>
+          </w:p>
+        </w:tc>
+        <w:tc>
+          <w:p>
+            <w:pPr>
+              <w:pStyle w:val="Compact"/>
+              <w:jc w:val="center"/>
+            </w:pPr>
+            <w:r>
+              <w:t xml:space="preserve">Supermatrix or gene tree</w:t>
+            </w:r>
+          </w:p>
+        </w:tc>
+      </w:tr>
+      <w:tr>
+        <w:tc>
+          <w:p>
+            <w:pPr>
+              <w:pStyle w:val="Compact"/>
+              <w:jc w:val="left"/>
+            </w:pPr>
+            <w:r>
+              <w:t xml:space="preserve">Phylotol</w:t>
+            </w:r>
+          </w:p>
+        </w:tc>
+        <w:tc>
+          <w:p>
+            <w:pPr>
+              <w:pStyle w:val="Compact"/>
+              <w:jc w:val="left"/>
+            </w:pPr>
+            <w:bookmarkStart w:id="75" w:name="redoc-citation-23"/>
+            <w:bookmarkStart w:id="74" w:name="redoc-citation-24"/>
+            <w:r>
+              <w:rPr>
+                <w:rStyle w:val="redoc-citation-24"/>
+                <w:rStyle w:val="redoc-citation-23"/>
+              </w:rPr>
+              <w:t xml:space="preserve">Cerón-Romero et al. (2019)</w:t>
+            </w:r>
+            <w:bookmarkEnd w:id="74"/>
+            <w:bookmarkEnd w:id="75"/>
+          </w:p>
+        </w:tc>
+        <w:tc>
+          <w:p>
+            <w:pPr>
+              <w:pStyle w:val="Compact"/>
+              <w:jc w:val="center"/>
+            </w:pPr>
+            <w:r>
+              <w:t xml:space="preserve">5 studies</w:t>
+            </w:r>
+          </w:p>
+        </w:tc>
+        <w:tc>
+          <w:p>
+            <w:pPr>
+              <w:pStyle w:val="Compact"/>
+              <w:jc w:val="center"/>
+            </w:pPr>
+            <w:r>
+              <w:t xml:space="preserve">“</w:t>
+            </w:r>
+            <w:r>
+              <w:t xml:space="preserve">phylogenomic pipeline to allow easy incorporation of data from high-throughput sequencing studies, to automate production of both multiple sequence alignments and gene trees, and to identify and remove contaminants. PhyloToL is designed for phylogenomic analyses of diverse lineages across the tree of life</w:t>
+            </w:r>
+            <w:r>
+              <w:t xml:space="preserve">”</w:t>
+            </w:r>
+            <w:r>
+              <w:t xml:space="preserve">, i.e., bacteria and unicellular eukaryotes</w:t>
+            </w:r>
+          </w:p>
+        </w:tc>
+        <w:tc>
+          <w:p>
+            <w:pPr>
+              <w:pStyle w:val="Compact"/>
+              <w:jc w:val="center"/>
+            </w:pPr>
+            <w:r>
+              <w:t xml:space="preserve">supermatrix and gene trees</w:t>
+            </w:r>
+          </w:p>
+        </w:tc>
+      </w:tr>
+    </w:tbl>
+    <w:p>
+      <w:pPr>
+        <w:pStyle w:val="BodyText"/>
+      </w:pPr>
+      <w:r>
+        <w:t xml:space="preserve">According to</w:t>
+      </w:r>
+      <w:r>
+        <w:t xml:space="preserve"> </w:t>
+      </w:r>
+      <w:r>
+        <w:t xml:space="preserve">Cerón-Romero et al. (2019)</w:t>
+      </w:r>
+      <w:r>
+        <w:t xml:space="preserve">, both AMPHORA and PHLAWD</w:t>
+      </w:r>
+      <w:r>
+        <w:t xml:space="preserve"> </w:t>
+      </w:r>
+      <w:r>
+        <w:t xml:space="preserve">“</w:t>
+      </w:r>
+      <w:r>
+        <w:t xml:space="preserve">focus on the construction and refinement of robust alignments rather than the collection of homologs.</w:t>
+      </w:r>
+      <w:r>
+        <w:t xml:space="preserve">”</w:t>
+      </w:r>
+    </w:p>
+    <w:p>
+      <w:pPr>
+        <w:pStyle w:val="Heading3"/>
+      </w:pPr>
+      <w:bookmarkStart w:id="76" w:name="searching-phylogenetic-tree-databases"/>
+      <w:r>
+        <w:t xml:space="preserve">2. Searching phylogenetic tree databases</w:t>
+      </w:r>
+      <w:bookmarkEnd w:id="76"/>
+    </w:p>
+    <w:p>
+      <w:pPr>
         <w:pStyle w:val="FirstParagraph"/>
       </w:pPr>
       <w:r>
@@ -2716,19 +3974,19 @@
       <w:r>
         <w:t xml:space="preserve"> </w:t>
       </w:r>
-      <w:bookmarkStart w:id="57" w:name="redoc-citation-8"/>
-      <w:r>
-        <w:rPr>
-          <w:rStyle w:val="redoc-citation-8"/>
+      <w:bookmarkStart w:id="77" w:name="redoc-citation-25"/>
+      <w:r>
+        <w:rPr>
+          <w:rStyle w:val="redoc-citation-25"/>
         </w:rPr>
         <w:t xml:space="preserve">(Chen, Burleigh, Bansal, &amp; Fernández-Baca, 2008)</w:t>
       </w:r>
-      <w:bookmarkEnd w:id="57"/>
-      <w:r>
-        <w:t xml:space="preserve"> </w:t>
-      </w:r>
-      <w:r>
-        <w:t xml:space="preserve">- a search engine for phylogenetic databases using</w:t>
+      <w:bookmarkEnd w:id="77"/>
+      <w:r>
+        <w:t xml:space="preserve"> </w:t>
+      </w:r>
+      <w:r>
+        <w:t xml:space="preserve">- cited by 18: a search engine for phylogenetic databases, using</w:t>
       </w:r>
       <w:r>
         <w:t xml:space="preserve"> </w:t>
@@ -2739,86 +3997,38 @@
     </w:p>
     <w:p>
       <w:pPr>
-        <w:pStyle w:val="BodyText"/>
-      </w:pPr>
-      <w:r>
-        <w:t xml:space="preserve">Phylota</w:t>
-      </w:r>
-      <w:r>
-        <w:t xml:space="preserve"> </w:t>
-      </w:r>
-      <w:r>
-        <w:t xml:space="preserve">(Sanderson et al., 2008)</w:t>
-      </w:r>
-      <w:r>
-        <w:t xml:space="preserve"> </w:t>
-      </w:r>
-      <w:r>
-        <w:t xml:space="preserve">- cited by 122 studies.</w:t>
-      </w:r>
-    </w:p>
-    <w:p>
-      <w:pPr>
-        <w:pStyle w:val="BodyText"/>
-      </w:pPr>
-      <w:r>
-        <w:t xml:space="preserve">PHLAWD</w:t>
-      </w:r>
-      <w:r>
-        <w:t xml:space="preserve"> </w:t>
-      </w:r>
-      <w:bookmarkStart w:id="58" w:name="redoc-citation-10"/>
-      <w:r>
-        <w:rPr>
-          <w:rStyle w:val="redoc-citation-10"/>
-        </w:rPr>
-        <w:t xml:space="preserve">(Smith, Beaulieu, &amp; Donoghue, 2009)</w:t>
-      </w:r>
-      <w:bookmarkEnd w:id="58"/>
-      <w:r>
-        <w:t xml:space="preserve"> </w:t>
-      </w:r>
-      <w:r>
-        <w:t xml:space="preserve">and pyPhlawd</w:t>
-      </w:r>
-      <w:r>
-        <w:t xml:space="preserve"> </w:t>
-      </w:r>
-      <w:bookmarkStart w:id="59" w:name="redoc-citation-11"/>
-      <w:r>
-        <w:rPr>
-          <w:rStyle w:val="redoc-citation-11"/>
-        </w:rPr>
-        <w:t xml:space="preserve">(Smith &amp; Walker, 2019)</w:t>
-      </w:r>
-      <w:bookmarkEnd w:id="59"/>
-      <w:r>
-        <w:t xml:space="preserve"> </w:t>
-      </w:r>
-      <w:r>
-        <w:t xml:space="preserve">- baited analyses</w:t>
-      </w:r>
-    </w:p>
-    <w:p>
-      <w:pPr>
-        <w:pStyle w:val="BodyText"/>
-      </w:pPr>
-      <w:r>
-        <w:t xml:space="preserve">in</w:t>
-      </w:r>
-      <w:r>
-        <w:t xml:space="preserve"> </w:t>
-      </w:r>
-      <w:bookmarkStart w:id="60" w:name="redoc-citation-12"/>
-      <w:r>
-        <w:rPr>
-          <w:rStyle w:val="redoc-citation-12"/>
-        </w:rPr>
-        <w:t xml:space="preserve">Cerón-Romero et al. (2019)</w:t>
-      </w:r>
-      <w:bookmarkEnd w:id="60"/>
-      <w:r>
-        <w:t xml:space="preserve">:</w:t>
+        <w:pStyle w:val="Heading3"/>
+      </w:pPr>
+      <w:bookmarkStart w:id="78" w:name="mining-phylogenetic-tree-databases"/>
+      <w:r>
+        <w:t xml:space="preserve">3. Mining phylogenetic tree databases</w:t>
+      </w:r>
+      <w:bookmarkEnd w:id="78"/>
+    </w:p>
+    <w:p>
+      <w:pPr>
+        <w:pStyle w:val="FirstParagraph"/>
+      </w:pPr>
+      <w:r>
+        <w:t xml:space="preserve">PhyloExplorer</w:t>
+      </w:r>
+      <w:r>
+        <w:t xml:space="preserve"> </w:t>
+      </w:r>
+      <w:r>
+        <w:t xml:space="preserve">(Ranwez et al., 2009)</w:t>
+      </w:r>
+      <w:r>
+        <w:t xml:space="preserve"> </w:t>
+      </w:r>
+      <w:r>
+        <w:t xml:space="preserve">- cited by 21: a python and MySQL based website to facilitate</w:t>
+      </w:r>
+      <w:r>
+        <w:t xml:space="preserve"> </w:t>
+      </w:r>
+      <w:r>
+        <w:t xml:space="preserve">assessment and management of phylogenetic tree collections. It provides</w:t>
       </w:r>
       <w:r>
         <w:t xml:space="preserve"> </w:t>
@@ -2827,437 +4037,40 @@
         <w:t xml:space="preserve">“</w:t>
       </w:r>
       <w:r>
-        <w:t xml:space="preserve">pipelines such as AMPHORA (Wu and Eisen 2008) and Mega-phylogeny (Smith et al. 2009) focus on the construction and refinement of robust alignments rather than the collection of homologs</w:t>
+        <w:t xml:space="preserve">statistics describing the collection,</w:t>
+      </w:r>
+      <w:r>
+        <w:t xml:space="preserve"> </w:t>
+      </w:r>
+      <w:r>
+        <w:t xml:space="preserve">correcting invalid taxon names, extracting taxonomically relevant parts of the collection</w:t>
+      </w:r>
+      <w:r>
+        <w:t xml:space="preserve"> </w:t>
+      </w:r>
+      <w:r>
+        <w:t xml:space="preserve">using a dedicated query language, and identifying related trees in the TreeBASE database</w:t>
       </w:r>
       <w:r>
         <w:t xml:space="preserve">”</w:t>
       </w:r>
-    </w:p>
-    <w:p>
-      <w:pPr>
-        <w:pStyle w:val="BodyText"/>
-      </w:pPr>
-      <w:r>
-        <w:t xml:space="preserve">PhyloExplorer</w:t>
-      </w:r>
-      <w:r>
-        <w:t xml:space="preserve"> </w:t>
-      </w:r>
-      <w:r>
-        <w:t xml:space="preserve">(Ranwez et al., 2009)</w:t>
-      </w:r>
-      <w:r>
-        <w:t xml:space="preserve"> </w:t>
-      </w:r>
-      <w:r>
-        <w:t xml:space="preserve">- a python and MySQL based website to facilitate</w:t>
-      </w:r>
-      <w:r>
-        <w:t xml:space="preserve"> </w:t>
-      </w:r>
-      <w:r>
-        <w:t xml:space="preserve">assessment and management of phylogenetic tree collections. It provides</w:t>
-      </w:r>
-      <w:r>
-        <w:t xml:space="preserve"> </w:t>
-      </w:r>
-      <w:r>
-        <w:t xml:space="preserve">“</w:t>
-      </w:r>
-      <w:r>
-        <w:t xml:space="preserve">statistics describing the collection,</w:t>
-      </w:r>
-      <w:r>
-        <w:t xml:space="preserve"> </w:t>
-      </w:r>
-      <w:r>
-        <w:t xml:space="preserve">correcting invalid taxon names, extracting taxonomically relevant parts of the collection</w:t>
-      </w:r>
-      <w:r>
-        <w:t xml:space="preserve"> </w:t>
-      </w:r>
-      <w:r>
-        <w:t xml:space="preserve">using a dedicated query language, and identifying related trees in the TreeBASE database</w:t>
-      </w:r>
-      <w:r>
-        <w:t xml:space="preserve">”</w:t>
-      </w:r>
       <w:r>
         <w:t xml:space="preserve">.</w:t>
       </w:r>
     </w:p>
     <w:p>
       <w:pPr>
-        <w:pStyle w:val="BodyText"/>
-      </w:pPr>
-      <w:r>
-        <w:t xml:space="preserve">A</w:t>
-      </w:r>
-      <w:r>
-        <w:t xml:space="preserve"> </w:t>
-      </w:r>
-      <w:hyperlink r:id="rId61">
-        <w:r>
-          <w:rPr>
-            <w:rStyle w:val="Hyperlink"/>
-          </w:rPr>
-          <w:t xml:space="preserve">ruby pipeline</w:t>
-        </w:r>
-      </w:hyperlink>
-      <w:r>
-        <w:t xml:space="preserve">,</w:t>
-      </w:r>
-      <w:r>
-        <w:t xml:space="preserve"> </w:t>
-      </w:r>
-      <w:r>
-        <w:t xml:space="preserve">only available from the</w:t>
-      </w:r>
-      <w:r>
-        <w:t xml:space="preserve"> </w:t>
-      </w:r>
-      <w:hyperlink r:id="rId62">
-        <w:r>
-          <w:rPr>
-            <w:rStyle w:val="Hyperlink"/>
-          </w:rPr>
-          <w:t xml:space="preserve">supplementary data</w:t>
-        </w:r>
-      </w:hyperlink>
-      <w:r>
-        <w:t xml:space="preserve"> </w:t>
-      </w:r>
-      <w:r>
-        <w:t xml:space="preserve">of the journal</w:t>
-      </w:r>
-      <w:r>
-        <w:t xml:space="preserve"> </w:t>
-      </w:r>
-      <w:hyperlink r:id="rId63">
-        <w:r>
-          <w:rPr>
-            <w:rStyle w:val="Hyperlink"/>
-          </w:rPr>
-          <w:t xml:space="preserve">(Peters et al., 2011)</w:t>
-        </w:r>
-      </w:hyperlink>
-    </w:p>
-    <w:p>
-      <w:pPr>
-        <w:pStyle w:val="BodyText"/>
-      </w:pPr>
-      <w:bookmarkStart w:id="64" w:name="redoc-citation-15"/>
-      <w:r>
-        <w:rPr>
-          <w:rStyle w:val="redoc-citation-15"/>
-        </w:rPr>
-        <w:t xml:space="preserve">Chesters &amp; Zhu (2014)</w:t>
-      </w:r>
-      <w:bookmarkEnd w:id="64"/>
-      <w:r>
-        <w:t xml:space="preserve"> </w:t>
-      </w:r>
-      <w:r>
-        <w:t xml:space="preserve">presents an algorithm that mines GenBank data to delineate species in the insecta.</w:t>
-      </w:r>
-      <w:r>
-        <w:t xml:space="preserve"> </w:t>
-      </w:r>
-      <w:r>
-        <w:t xml:space="preserve">The authors present a nice comparison with the phylota algorithm.</w:t>
-      </w:r>
-    </w:p>
-    <w:p>
-      <w:pPr>
-        <w:pStyle w:val="BodyText"/>
-      </w:pPr>
-      <w:r>
-        <w:t xml:space="preserve">PUmPER</w:t>
-      </w:r>
-      <w:r>
-        <w:t xml:space="preserve"> </w:t>
-      </w:r>
-      <w:bookmarkStart w:id="65" w:name="redoc-citation-16"/>
-      <w:r>
-        <w:rPr>
-          <w:rStyle w:val="redoc-citation-16"/>
-        </w:rPr>
-        <w:t xml:space="preserve">(Izquierdo-Carrasco, Cazes, Smith, &amp; Stamatakis, 2014)</w:t>
-      </w:r>
-      <w:bookmarkEnd w:id="65"/>
-      <w:r>
-        <w:t xml:space="preserve"> </w:t>
-      </w:r>
-      <w:r>
-        <w:t xml:space="preserve">- perpetual updating with newly added sequences to</w:t>
-      </w:r>
-      <w:r>
-        <w:t xml:space="preserve"> </w:t>
-      </w:r>
-      <w:r>
-        <w:t xml:space="preserve">GenBank</w:t>
-      </w:r>
-    </w:p>
-    <w:p>
-      <w:pPr>
-        <w:pStyle w:val="BodyText"/>
-      </w:pPr>
-      <w:r>
-        <w:t xml:space="preserve">DarwinTree</w:t>
-      </w:r>
-      <w:r>
-        <w:t xml:space="preserve"> </w:t>
-      </w:r>
-      <w:bookmarkStart w:id="66" w:name="redoc-citation-17"/>
-      <w:r>
-        <w:rPr>
-          <w:rStyle w:val="redoc-citation-17"/>
-        </w:rPr>
-        <w:t xml:space="preserve">(Meng, Dong, et al., 2015)</w:t>
-      </w:r>
-      <w:bookmarkEnd w:id="66"/>
-      <w:r>
-        <w:t xml:space="preserve"> </w:t>
-      </w:r>
-      <w:r>
-        <w:t xml:space="preserve">predecessor is Phylogenetic Analysis of Land Plants Platform (PALPP) - takes data from GenBank, EMBL and DDBJ for land plants only.</w:t>
-      </w:r>
-    </w:p>
-    <w:p>
-      <w:pPr>
-        <w:pStyle w:val="BodyText"/>
-      </w:pPr>
-      <w:r>
-        <w:t xml:space="preserve">NCBIminer</w:t>
-      </w:r>
-      <w:r>
-        <w:t xml:space="preserve"> </w:t>
-      </w:r>
-      <w:bookmarkStart w:id="67" w:name="redoc-citation-18"/>
-      <w:r>
-        <w:rPr>
-          <w:rStyle w:val="redoc-citation-18"/>
-        </w:rPr>
-        <w:t xml:space="preserve">(Xu, Dimitrov, Rahbek, &amp; Wang, 2015)</w:t>
-      </w:r>
-      <w:bookmarkEnd w:id="67"/>
-    </w:p>
-    <w:p>
-      <w:pPr>
-        <w:pStyle w:val="BodyText"/>
-      </w:pPr>
-      <w:r>
-        <w:t xml:space="preserve">SUMAC</w:t>
-      </w:r>
-      <w:r>
-        <w:t xml:space="preserve"> </w:t>
-      </w:r>
-      <w:bookmarkStart w:id="68" w:name="redoc-citation-19"/>
-      <w:r>
-        <w:rPr>
-          <w:rStyle w:val="redoc-citation-19"/>
-        </w:rPr>
-        <w:t xml:space="preserve">(Freyman, 2015)</w:t>
-      </w:r>
-      <w:bookmarkEnd w:id="68"/>
-      <w:r>
-        <w:t xml:space="preserve"> </w:t>
-      </w:r>
-      <w:r>
-        <w:t xml:space="preserve">- both</w:t>
-      </w:r>
-      <w:r>
-        <w:t xml:space="preserve"> </w:t>
-      </w:r>
-      <w:r>
-        <w:t xml:space="preserve">“</w:t>
-      </w:r>
-      <w:r>
-        <w:t xml:space="preserve">baited</w:t>
-      </w:r>
-      <w:r>
-        <w:t xml:space="preserve">”</w:t>
-      </w:r>
-      <w:r>
-        <w:t xml:space="preserve"> </w:t>
-      </w:r>
-      <w:r>
-        <w:t xml:space="preserve">analyses and single‐linkage clustering</w:t>
-      </w:r>
-      <w:r>
-        <w:t xml:space="preserve"> </w:t>
-      </w:r>
-      <w:r>
-        <w:t xml:space="preserve">methods, as well as a novel means of determining when there are enough overlapping data in the DNA matrix</w:t>
-      </w:r>
-    </w:p>
-    <w:p>
-      <w:pPr>
-        <w:pStyle w:val="BodyText"/>
-      </w:pPr>
-      <w:r>
-        <w:t xml:space="preserve">STBase -</w:t>
-      </w:r>
-      <w:r>
-        <w:t xml:space="preserve"> </w:t>
-      </w:r>
-      <w:bookmarkStart w:id="69" w:name="redoc-citation-20"/>
-      <w:r>
-        <w:rPr>
-          <w:rStyle w:val="redoc-citation-20"/>
-        </w:rPr>
-        <w:t xml:space="preserve">McMahon, Deepak, Fernández-Baca, Boss, &amp; Sanderson (2015)</w:t>
-      </w:r>
-      <w:bookmarkEnd w:id="69"/>
-      <w:r>
-        <w:t xml:space="preserve"> </w:t>
-      </w:r>
-      <w:r>
-        <w:t xml:space="preserve">present a pipeline for species tree construction and</w:t>
-      </w:r>
-      <w:r>
-        <w:t xml:space="preserve"> </w:t>
-      </w:r>
-      <w:r>
-        <w:t xml:space="preserve">the public database of one million precomputed species trees</w:t>
-      </w:r>
-    </w:p>
-    <w:p>
-      <w:pPr>
-        <w:pStyle w:val="BodyText"/>
-      </w:pPr>
-      <w:bookmarkStart w:id="70" w:name="redoc-citation-21"/>
-      <w:r>
-        <w:rPr>
-          <w:rStyle w:val="redoc-citation-21"/>
-        </w:rPr>
-        <w:t xml:space="preserve">Papadopoulou et al. (2015)</w:t>
-      </w:r>
-      <w:bookmarkEnd w:id="70"/>
-      <w:r>
-        <w:t xml:space="preserve"> </w:t>
-      </w:r>
-      <w:r>
-        <w:t xml:space="preserve">- Automated DNA-based plant identification for large-scale biodiversity assessment</w:t>
-      </w:r>
-    </w:p>
-    <w:p>
-      <w:pPr>
-        <w:pStyle w:val="BodyText"/>
-      </w:pPr>
-      <w:r>
-        <w:t xml:space="preserve">SUPERSMART</w:t>
-      </w:r>
-      <w:r>
-        <w:t xml:space="preserve"> </w:t>
-      </w:r>
-      <w:bookmarkStart w:id="71" w:name="redoc-citation-22"/>
-      <w:r>
-        <w:rPr>
-          <w:rStyle w:val="redoc-citation-22"/>
-        </w:rPr>
-        <w:t xml:space="preserve">(Antonelli et al., 2017)</w:t>
-      </w:r>
-      <w:bookmarkEnd w:id="71"/>
-      <w:r>
-        <w:t xml:space="preserve"> </w:t>
-      </w:r>
-      <w:r>
-        <w:t xml:space="preserve">- baited analyses up to bayesian divergence time</w:t>
-      </w:r>
-      <w:r>
-        <w:t xml:space="preserve"> </w:t>
-      </w:r>
-      <w:r>
-        <w:t xml:space="preserve">estimation</w:t>
-      </w:r>
-    </w:p>
-    <w:p>
-      <w:pPr>
-        <w:pStyle w:val="BodyText"/>
-      </w:pPr>
-      <w:r>
-        <w:t xml:space="preserve">SOPHI -</w:t>
-      </w:r>
-      <w:r>
-        <w:t xml:space="preserve"> </w:t>
-      </w:r>
-      <w:bookmarkStart w:id="72" w:name="redoc-citation-23"/>
-      <w:r>
-        <w:rPr>
-          <w:rStyle w:val="redoc-citation-23"/>
-        </w:rPr>
-        <w:t xml:space="preserve">(Chesters, 2017)</w:t>
-      </w:r>
-      <w:bookmarkEnd w:id="72"/>
-      <w:r>
-        <w:t xml:space="preserve"> </w:t>
-      </w:r>
-      <w:r>
-        <w:t xml:space="preserve">- Searches DNA sequence data from repos other</w:t>
-      </w:r>
-      <w:r>
-        <w:t xml:space="preserve"> </w:t>
-      </w:r>
-      <w:r>
-        <w:t xml:space="preserve">than GenBank, such as transcriptomic and barcoding repos.</w:t>
-      </w:r>
-    </w:p>
-    <w:p>
-      <w:pPr>
-        <w:pStyle w:val="BodyText"/>
-      </w:pPr>
-      <w:r>
-        <w:t xml:space="preserve">OneTwoTree</w:t>
-      </w:r>
-      <w:r>
-        <w:t xml:space="preserve"> </w:t>
-      </w:r>
-      <w:bookmarkStart w:id="73" w:name="redoc-citation-24"/>
-      <w:r>
-        <w:rPr>
-          <w:rStyle w:val="redoc-citation-24"/>
-        </w:rPr>
-        <w:t xml:space="preserve">(Drori et al., 2018)</w:t>
-      </w:r>
-      <w:bookmarkEnd w:id="73"/>
-      <w:r>
-        <w:t xml:space="preserve"> </w:t>
-      </w:r>
-      <w:r>
-        <w:t xml:space="preserve">present a Web‐based, user-friendly, online tool for species-tree</w:t>
-      </w:r>
-      <w:r>
-        <w:t xml:space="preserve"> </w:t>
-      </w:r>
-      <w:r>
-        <w:t xml:space="preserve">reconstruction, based on the</w:t>
-      </w:r>
-      <w:r>
-        <w:t xml:space="preserve"> </w:t>
-      </w:r>
-      <w:r>
-        <w:rPr>
-          <w:i/>
-        </w:rPr>
-        <w:t xml:space="preserve">supermatrix paradigm</w:t>
-      </w:r>
-      <w:r>
-        <w:t xml:space="preserve"> </w:t>
-      </w:r>
-      <w:r>
-        <w:t xml:space="preserve">and retrieves all available</w:t>
-      </w:r>
-      <w:r>
-        <w:t xml:space="preserve"> </w:t>
-      </w:r>
-      <w:r>
-        <w:t xml:space="preserve">sequence data from NCBI GenBank.</w:t>
-      </w:r>
-    </w:p>
-    <w:p>
-      <w:pPr>
-        <w:pStyle w:val="BodyText"/>
+        <w:pStyle w:val="Heading3"/>
+      </w:pPr>
+      <w:bookmarkStart w:id="79" w:name="pipeline-for-phylogenetic-reconstruction"/>
+      <w:r>
+        <w:t xml:space="preserve">4. Pipeline for phylogenetic reconstruction</w:t>
+      </w:r>
+      <w:bookmarkEnd w:id="79"/>
+    </w:p>
+    <w:p>
+      <w:pPr>
+        <w:pStyle w:val="FirstParagraph"/>
       </w:pPr>
       <w:r>
         <w:t xml:space="preserve">PhySpeTre</w:t>
@@ -3265,19 +4078,19 @@
       <w:r>
         <w:t xml:space="preserve"> </w:t>
       </w:r>
-      <w:bookmarkStart w:id="74" w:name="redoc-citation-25"/>
-      <w:r>
-        <w:rPr>
-          <w:rStyle w:val="redoc-citation-25"/>
+      <w:bookmarkStart w:id="80" w:name="redoc-citation-27"/>
+      <w:r>
+        <w:rPr>
+          <w:rStyle w:val="redoc-citation-27"/>
         </w:rPr>
         <w:t xml:space="preserve">(Fang et al., 2019)</w:t>
       </w:r>
-      <w:bookmarkEnd w:id="74"/>
-      <w:r>
-        <w:t xml:space="preserve"> </w:t>
-      </w:r>
-      <w:r>
-        <w:t xml:space="preserve">- no sequence retrieval, just phylogenetic reconstruction</w:t>
+      <w:bookmarkEnd w:id="80"/>
+      <w:r>
+        <w:t xml:space="preserve"> </w:t>
+      </w:r>
+      <w:r>
+        <w:t xml:space="preserve">- no citations yet - no sequence retrieval, just phylogenetic reconstruction</w:t>
       </w:r>
       <w:r>
         <w:t xml:space="preserve"> </w:t>
@@ -3288,71 +4101,17 @@
     </w:p>
     <w:p>
       <w:pPr>
-        <w:pStyle w:val="BodyText"/>
-      </w:pPr>
-      <w:r>
-        <w:t xml:space="preserve">Phylotol</w:t>
-      </w:r>
-      <w:r>
-        <w:t xml:space="preserve"> </w:t>
-      </w:r>
-      <w:bookmarkStart w:id="75" w:name="redoc-citation-26"/>
-      <w:r>
-        <w:rPr>
-          <w:rStyle w:val="redoc-citation-26"/>
-        </w:rPr>
-        <w:t xml:space="preserve">(Cerón-Romero et al., 2019)</w:t>
-      </w:r>
-      <w:bookmarkEnd w:id="75"/>
-      <w:r>
-        <w:t xml:space="preserve"> </w:t>
-      </w:r>
-      <w:r>
-        <w:t xml:space="preserve">-</w:t>
-      </w:r>
-      <w:r>
-        <w:t xml:space="preserve"> </w:t>
-      </w:r>
-      <w:r>
-        <w:t xml:space="preserve">“</w:t>
-      </w:r>
-      <w:r>
-        <w:t xml:space="preserve">phylogenomic pipeline to allow easy incorporation</w:t>
-      </w:r>
-      <w:r>
-        <w:t xml:space="preserve"> </w:t>
-      </w:r>
-      <w:r>
-        <w:t xml:space="preserve">of data from high-throughput sequencing studies, to automate production of both</w:t>
-      </w:r>
-      <w:r>
-        <w:t xml:space="preserve"> </w:t>
-      </w:r>
-      <w:r>
-        <w:t xml:space="preserve">multiple sequence alignments and gene trees, and to identify and remove contaminants.</w:t>
-      </w:r>
-      <w:r>
-        <w:t xml:space="preserve"> </w:t>
-      </w:r>
-      <w:r>
-        <w:t xml:space="preserve">PhyloToL is designed for phylogenomic analyses of diverse lineages across the tree</w:t>
-      </w:r>
-      <w:r>
-        <w:t xml:space="preserve"> </w:t>
-      </w:r>
-      <w:r>
-        <w:t xml:space="preserve">of life</w:t>
-      </w:r>
-      <w:r>
-        <w:t xml:space="preserve">”</w:t>
-      </w:r>
-      <w:r>
-        <w:t xml:space="preserve">, i.e., bacteria and unicellular eukaryotes.</w:t>
-      </w:r>
-    </w:p>
-    <w:p>
-      <w:pPr>
-        <w:pStyle w:val="BodyText"/>
+        <w:pStyle w:val="Heading3"/>
+      </w:pPr>
+      <w:bookmarkStart w:id="81" w:name="getting-metadata-and-not-sequences-from-genbank."/>
+      <w:r>
+        <w:t xml:space="preserve">5. getting metadata and not sequences from GenBank.</w:t>
+      </w:r>
+      <w:bookmarkEnd w:id="81"/>
+    </w:p>
+    <w:p>
+      <w:pPr>
+        <w:pStyle w:val="FirstParagraph"/>
       </w:pPr>
       <w:r>
         <w:t xml:space="preserve">Datataxa</w:t>
@@ -3360,33 +4119,32 @@
       <w:r>
         <w:t xml:space="preserve"> </w:t>
       </w:r>
-      <w:bookmarkStart w:id="76" w:name="redoc-citation-27"/>
-      <w:r>
-        <w:rPr>
-          <w:rStyle w:val="redoc-citation-27"/>
+      <w:bookmarkStart w:id="82" w:name="redoc-citation-28"/>
+      <w:r>
+        <w:rPr>
+          <w:rStyle w:val="redoc-citation-28"/>
         </w:rPr>
         <w:t xml:space="preserve">Ruiz-Sanchez et al. (2019)</w:t>
       </w:r>
-      <w:bookmarkEnd w:id="76"/>
-      <w:r>
-        <w:t xml:space="preserve"> </w:t>
-      </w:r>
-      <w:r>
-        <w:t xml:space="preserve">focus on extracting metadata from GenBank seqeunce information.</w:t>
-      </w:r>
-    </w:p>
-    <w:bookmarkStart w:id="83" w:name="redoc-codechunk-5"/>
-    <w:p>
-      <w:pPr>
-        <w:pStyle w:val="Heading1"/>
-        <w:pStyle w:val="redoc-codechunk-5"/>
-      </w:pPr>
-      <w:bookmarkStart w:id="77" w:name="phylota-overview"/>
+      <w:bookmarkEnd w:id="82"/>
+      <w:r>
+        <w:t xml:space="preserve"> </w:t>
+      </w:r>
+      <w:r>
+        <w:t xml:space="preserve">- no citations yet - focus on extracting metadata from GenBank seqeunce information.</w:t>
+      </w:r>
+    </w:p>
+    <w:p>
+      <w:pPr>
+        <w:pStyle w:val="Heading2"/>
+      </w:pPr>
+      <w:bookmarkStart w:id="83" w:name="phylota-overview"/>
       <w:r>
         <w:t xml:space="preserve">Phylota overview</w:t>
       </w:r>
-      <w:bookmarkEnd w:id="77"/>
-    </w:p>
+      <w:bookmarkEnd w:id="83"/>
+    </w:p>
+    <w:bookmarkStart w:id="89" w:name="redoc-codechunk-5"/>
     <w:p>
       <w:pPr>
         <w:pStyle w:val="redoc-codechunk-5"/>
@@ -4914,7 +5672,7 @@
         <w:t xml:space="preserve"> </w:t>
       </w:r>
       <w:r>
-        <w:t xml:space="preserve">(Evans, Vidal-Garcı́a, Tagliacollo, Taylor, &amp; Fenolio, 2019)</w:t>
+        <w:t xml:space="preserve">(Evans, Vidal-García, Tagliacollo, Taylor, &amp; Fenolio, 2019)</w:t>
       </w:r>
       <w:r>
         <w:t xml:space="preserve">,</w:t>
@@ -5212,7 +5970,7 @@
       <w:r>
         <w:t xml:space="preserve"> </w:t>
       </w:r>
-      <w:hyperlink r:id="rId78">
+      <w:hyperlink r:id="rId84">
         <w:r>
           <w:rPr>
             <w:rStyle w:val="Hyperlink"/>
@@ -5312,7 +6070,7 @@
       <w:r>
         <w:t xml:space="preserve"> </w:t>
       </w:r>
-      <w:hyperlink r:id="rId79">
+      <w:hyperlink r:id="rId85">
         <w:r>
           <w:rPr>
             <w:rStyle w:val="Hyperlink"/>
@@ -6130,7 +6888,7 @@
       <w:r>
         <w:t xml:space="preserve"> </w:t>
       </w:r>
-      <w:hyperlink r:id="rId80">
+      <w:hyperlink r:id="rId86">
         <w:r>
           <w:rPr>
             <w:rStyle w:val="Hyperlink"/>
@@ -6376,7 +7134,7 @@
         <w:t xml:space="preserve"> </w:t>
       </w:r>
       <w:r>
-        <w:t xml:space="preserve">(Garcı́a-Navas, Bonnet, Bonal, &amp; Postma, 2016)</w:t>
+        <w:t xml:space="preserve">(García-Navas, Bonnet, Bonal, &amp; Postma, 2016)</w:t>
       </w:r>
     </w:p>
     <w:p>
@@ -6708,7 +7466,7 @@
       <w:r>
         <w:t xml:space="preserve"> </w:t>
       </w:r>
-      <w:hyperlink r:id="rId81">
+      <w:hyperlink r:id="rId87">
         <w:r>
           <w:rPr>
             <w:rStyle w:val="Hyperlink"/>
@@ -7172,7 +7930,7 @@
       <w:r>
         <w:t xml:space="preserve"> </w:t>
       </w:r>
-      <w:hyperlink r:id="rId82">
+      <w:hyperlink r:id="rId88">
         <w:r>
           <w:rPr>
             <w:rStyle w:val="Hyperlink"/>
@@ -7285,16 +8043,16 @@
         <w:t xml:space="preserve">than half of clades are supported with minilam statistical support (0.53 ± 0.32).</w:t>
       </w:r>
     </w:p>
-    <w:bookmarkEnd w:id="83"/>
+    <w:bookmarkEnd w:id="89"/>
     <w:p>
       <w:pPr>
         <w:pStyle w:val="Heading1"/>
       </w:pPr>
-      <w:bookmarkStart w:id="84" w:name="acknowledgements"/>
+      <w:bookmarkStart w:id="90" w:name="acknowledgements"/>
       <w:r>
         <w:t xml:space="preserve">Acknowledgements</w:t>
       </w:r>
-      <w:bookmarkEnd w:id="84"/>
+      <w:bookmarkEnd w:id="90"/>
     </w:p>
     <w:p>
       <w:pPr>
@@ -7308,14 +8066,14 @@
       <w:pPr>
         <w:pStyle w:val="Heading1"/>
       </w:pPr>
-      <w:bookmarkStart w:id="85" w:name="references"/>
+      <w:bookmarkStart w:id="91" w:name="references"/>
       <w:r>
         <w:t xml:space="preserve">References</w:t>
       </w:r>
-      <w:bookmarkEnd w:id="85"/>
-    </w:p>
-    <w:bookmarkStart w:id="302" w:name="refs"/>
-    <w:bookmarkStart w:id="87" w:name="ref-anacker2011origins"/>
+      <w:bookmarkEnd w:id="91"/>
+    </w:p>
+    <w:bookmarkStart w:id="310" w:name="refs"/>
+    <w:bookmarkStart w:id="93" w:name="ref-anacker2011origins"/>
     <w:p>
       <w:pPr>
         <w:pStyle w:val="Bibliography"/>
@@ -7347,7 +8105,7 @@
       <w:r>
         <w:t xml:space="preserve">(2), 365–376. doi:</w:t>
       </w:r>
-      <w:hyperlink r:id="rId86">
+      <w:hyperlink r:id="rId92">
         <w:r>
           <w:rPr>
             <w:rStyle w:val="Hyperlink"/>
@@ -7356,8 +8114,8 @@
         </w:r>
       </w:hyperlink>
     </w:p>
-    <w:bookmarkEnd w:id="87"/>
-    <w:bookmarkStart w:id="89" w:name="ref-antonelli2017toward"/>
+    <w:bookmarkEnd w:id="93"/>
+    <w:bookmarkStart w:id="95" w:name="ref-antonelli2017toward"/>
     <w:p>
       <w:pPr>
         <w:pStyle w:val="Bibliography"/>
@@ -7389,7 +8147,7 @@
       <w:r>
         <w:t xml:space="preserve">(2), 152–166. doi:</w:t>
       </w:r>
-      <w:hyperlink r:id="rId88">
+      <w:hyperlink r:id="rId94">
         <w:r>
           <w:rPr>
             <w:rStyle w:val="Hyperlink"/>
@@ -7398,8 +8156,8 @@
         </w:r>
       </w:hyperlink>
     </w:p>
-    <w:bookmarkEnd w:id="89"/>
-    <w:bookmarkStart w:id="91" w:name="ref-arnold201010ktrees"/>
+    <w:bookmarkEnd w:id="95"/>
+    <w:bookmarkStart w:id="97" w:name="ref-arnold201010ktrees"/>
     <w:p>
       <w:pPr>
         <w:pStyle w:val="Bibliography"/>
@@ -7431,7 +8189,7 @@
       <w:r>
         <w:t xml:space="preserve">(3), 114–118. doi:</w:t>
       </w:r>
-      <w:hyperlink r:id="rId90">
+      <w:hyperlink r:id="rId96">
         <w:r>
           <w:rPr>
             <w:rStyle w:val="Hyperlink"/>
@@ -7440,8 +8198,8 @@
         </w:r>
       </w:hyperlink>
     </w:p>
-    <w:bookmarkEnd w:id="91"/>
-    <w:bookmarkStart w:id="93" w:name="ref-baniaga2018polyploid"/>
+    <w:bookmarkEnd w:id="97"/>
+    <w:bookmarkStart w:id="99" w:name="ref-baniaga2018polyploid"/>
     <w:p>
       <w:pPr>
         <w:pStyle w:val="Bibliography"/>
@@ -7461,7 +8219,7 @@
       <w:r>
         <w:t xml:space="preserve">, 406314. doi:</w:t>
       </w:r>
-      <w:hyperlink r:id="rId92">
+      <w:hyperlink r:id="rId98">
         <w:r>
           <w:rPr>
             <w:rStyle w:val="Hyperlink"/>
@@ -7470,8 +8228,8 @@
         </w:r>
       </w:hyperlink>
     </w:p>
-    <w:bookmarkEnd w:id="93"/>
-    <w:bookmarkStart w:id="95" w:name="ref-beaulieu2013fruit"/>
+    <w:bookmarkEnd w:id="99"/>
+    <w:bookmarkStart w:id="101" w:name="ref-beaulieu2013fruit"/>
     <w:p>
       <w:pPr>
         <w:pStyle w:val="Bibliography"/>
@@ -7503,7 +8261,7 @@
       <w:r>
         <w:t xml:space="preserve">(11), 3132–3144. doi:</w:t>
       </w:r>
-      <w:hyperlink r:id="rId94">
+      <w:hyperlink r:id="rId100">
         <w:r>
           <w:rPr>
             <w:rStyle w:val="Hyperlink"/>
@@ -7512,8 +8270,8 @@
         </w:r>
       </w:hyperlink>
     </w:p>
-    <w:bookmarkEnd w:id="95"/>
-    <w:bookmarkStart w:id="96" w:name="ref-beaulieu2012modeling"/>
+    <w:bookmarkEnd w:id="101"/>
+    <w:bookmarkStart w:id="102" w:name="ref-beaulieu2012modeling"/>
     <w:p>
       <w:pPr>
         <w:pStyle w:val="Bibliography"/>
@@ -7546,8 +8304,8 @@
         <w:t xml:space="preserve">(8), 2369–2383.</w:t>
       </w:r>
     </w:p>
-    <w:bookmarkEnd w:id="96"/>
-    <w:bookmarkStart w:id="98" w:name="ref-beaulieu2012synthesizing"/>
+    <w:bookmarkEnd w:id="102"/>
+    <w:bookmarkStart w:id="104" w:name="ref-beaulieu2012synthesizing"/>
     <w:p>
       <w:pPr>
         <w:pStyle w:val="Bibliography"/>
@@ -7579,7 +8337,7 @@
       <w:r>
         <w:t xml:space="preserve">(sp8), S4–S13. doi:</w:t>
       </w:r>
-      <w:hyperlink r:id="rId97">
+      <w:hyperlink r:id="rId103">
         <w:r>
           <w:rPr>
             <w:rStyle w:val="Hyperlink"/>
@@ -7588,8 +8346,8 @@
         </w:r>
       </w:hyperlink>
     </w:p>
-    <w:bookmarkEnd w:id="98"/>
-    <w:bookmarkStart w:id="100" w:name="ref-bennett2018phylotar"/>
+    <w:bookmarkEnd w:id="104"/>
+    <w:bookmarkStart w:id="106" w:name="ref-bennett2018phylotar"/>
     <w:p>
       <w:pPr>
         <w:pStyle w:val="Bibliography"/>
@@ -7621,7 +8379,7 @@
       <w:r>
         <w:t xml:space="preserve">(2), 20. doi:</w:t>
       </w:r>
-      <w:hyperlink r:id="rId99">
+      <w:hyperlink r:id="rId105">
         <w:r>
           <w:rPr>
             <w:rStyle w:val="Hyperlink"/>
@@ -7630,8 +8388,8 @@
         </w:r>
       </w:hyperlink>
     </w:p>
-    <w:bookmarkEnd w:id="100"/>
-    <w:bookmarkStart w:id="102" w:name="ref-blackmon2017synthesis"/>
+    <w:bookmarkEnd w:id="106"/>
+    <w:bookmarkStart w:id="108" w:name="ref-blackmon2017synthesis"/>
     <w:p>
       <w:pPr>
         <w:pStyle w:val="Bibliography"/>
@@ -7657,7 +8415,7 @@
       <w:r>
         <w:t xml:space="preserve"> </w:t>
       </w:r>
-      <w:hyperlink r:id="rId101">
+      <w:hyperlink r:id="rId107">
         <w:r>
           <w:rPr>
             <w:rStyle w:val="Hyperlink"/>
@@ -7666,8 +8424,8 @@
         </w:r>
       </w:hyperlink>
     </w:p>
-    <w:bookmarkEnd w:id="102"/>
-    <w:bookmarkStart w:id="103" w:name="ref-bruneau2019towards"/>
+    <w:bookmarkEnd w:id="108"/>
+    <w:bookmarkStart w:id="109" w:name="ref-bruneau2019towards"/>
     <w:p>
       <w:pPr>
         <w:pStyle w:val="Bibliography"/>
@@ -7700,8 +8458,8 @@
         <w:t xml:space="preserve">(6), 495–518.</w:t>
       </w:r>
     </w:p>
-    <w:bookmarkEnd w:id="103"/>
-    <w:bookmarkStart w:id="105" w:name="ref-ceron2019phylotol"/>
+    <w:bookmarkEnd w:id="109"/>
+    <w:bookmarkStart w:id="111" w:name="ref-ceron2019phylotol"/>
     <w:p>
       <w:pPr>
         <w:pStyle w:val="Bibliography"/>
@@ -7733,7 +8491,7 @@
       <w:r>
         <w:t xml:space="preserve">(8), 1831–1842. doi:</w:t>
       </w:r>
-      <w:hyperlink r:id="rId104">
+      <w:hyperlink r:id="rId110">
         <w:r>
           <w:rPr>
             <w:rStyle w:val="Hyperlink"/>
@@ -7742,8 +8500,8 @@
         </w:r>
       </w:hyperlink>
     </w:p>
-    <w:bookmarkEnd w:id="105"/>
-    <w:bookmarkStart w:id="107" w:name="ref-chen2008phylofinder"/>
+    <w:bookmarkEnd w:id="111"/>
+    <w:bookmarkStart w:id="113" w:name="ref-chen2008phylofinder"/>
     <w:p>
       <w:pPr>
         <w:pStyle w:val="Bibliography"/>
@@ -7775,7 +8533,7 @@
       <w:r>
         <w:t xml:space="preserve">(1), 90. doi:</w:t>
       </w:r>
-      <w:hyperlink r:id="rId106">
+      <w:hyperlink r:id="rId112">
         <w:r>
           <w:rPr>
             <w:rStyle w:val="Hyperlink"/>
@@ -7784,8 +8542,8 @@
         </w:r>
       </w:hyperlink>
     </w:p>
-    <w:bookmarkEnd w:id="107"/>
-    <w:bookmarkStart w:id="109" w:name="ref-chen2016tree"/>
+    <w:bookmarkEnd w:id="113"/>
+    <w:bookmarkStart w:id="115" w:name="ref-chen2016tree"/>
     <w:p>
       <w:pPr>
         <w:pStyle w:val="Bibliography"/>
@@ -7817,7 +8575,7 @@
       <w:r>
         <w:t xml:space="preserve">(4), 277–306. doi:</w:t>
       </w:r>
-      <w:hyperlink r:id="rId108">
+      <w:hyperlink r:id="rId114">
         <w:r>
           <w:rPr>
             <w:rStyle w:val="Hyperlink"/>
@@ -7826,8 +8584,8 @@
         </w:r>
       </w:hyperlink>
     </w:p>
-    <w:bookmarkEnd w:id="109"/>
-    <w:bookmarkStart w:id="111" w:name="ref-chesters2017construction"/>
+    <w:bookmarkEnd w:id="115"/>
+    <w:bookmarkStart w:id="117" w:name="ref-chesters2017construction"/>
     <w:p>
       <w:pPr>
         <w:pStyle w:val="Bibliography"/>
@@ -7859,7 +8617,7 @@
       <w:r>
         <w:t xml:space="preserve">(3), 426–439. doi:</w:t>
       </w:r>
-      <w:hyperlink r:id="rId110">
+      <w:hyperlink r:id="rId116">
         <w:r>
           <w:rPr>
             <w:rStyle w:val="Hyperlink"/>
@@ -7868,8 +8626,8 @@
         </w:r>
       </w:hyperlink>
     </w:p>
-    <w:bookmarkEnd w:id="111"/>
-    <w:bookmarkStart w:id="113" w:name="ref-chesters2019phylogeny"/>
+    <w:bookmarkEnd w:id="117"/>
+    <w:bookmarkStart w:id="119" w:name="ref-chesters2019phylogeny"/>
     <w:p>
       <w:pPr>
         <w:pStyle w:val="Bibliography"/>
@@ -7889,7 +8647,7 @@
       <w:r>
         <w:t xml:space="preserve">. doi:</w:t>
       </w:r>
-      <w:hyperlink r:id="rId112">
+      <w:hyperlink r:id="rId118">
         <w:r>
           <w:rPr>
             <w:rStyle w:val="Hyperlink"/>
@@ -7898,8 +8656,8 @@
         </w:r>
       </w:hyperlink>
     </w:p>
-    <w:bookmarkEnd w:id="113"/>
-    <w:bookmarkStart w:id="115" w:name="ref-chesters2013resolving"/>
+    <w:bookmarkEnd w:id="119"/>
+    <w:bookmarkStart w:id="121" w:name="ref-chesters2013resolving"/>
     <w:p>
       <w:pPr>
         <w:pStyle w:val="Bibliography"/>
@@ -7931,7 +8689,7 @@
       <w:r>
         <w:t xml:space="preserve">(3), 456–466. doi:</w:t>
       </w:r>
-      <w:hyperlink r:id="rId114">
+      <w:hyperlink r:id="rId120">
         <w:r>
           <w:rPr>
             <w:rStyle w:val="Hyperlink"/>
@@ -7940,8 +8698,8 @@
         </w:r>
       </w:hyperlink>
     </w:p>
-    <w:bookmarkEnd w:id="115"/>
-    <w:bookmarkStart w:id="117" w:name="ref-chesters2014protocol"/>
+    <w:bookmarkEnd w:id="121"/>
+    <w:bookmarkStart w:id="123" w:name="ref-chesters2014protocol"/>
     <w:p>
       <w:pPr>
         <w:pStyle w:val="Bibliography"/>
@@ -7973,7 +8731,7 @@
       <w:r>
         <w:t xml:space="preserve">(5), 712–725. doi:</w:t>
       </w:r>
-      <w:hyperlink r:id="rId116">
+      <w:hyperlink r:id="rId122">
         <w:r>
           <w:rPr>
             <w:rStyle w:val="Hyperlink"/>
@@ -7982,8 +8740,8 @@
         </w:r>
       </w:hyperlink>
     </w:p>
-    <w:bookmarkEnd w:id="117"/>
-    <w:bookmarkStart w:id="119" w:name="ref-crawford2012more"/>
+    <w:bookmarkEnd w:id="123"/>
+    <w:bookmarkStart w:id="125" w:name="ref-crawford2012more"/>
     <w:p>
       <w:pPr>
         <w:pStyle w:val="Bibliography"/>
@@ -8015,7 +8773,7 @@
       <w:r>
         <w:t xml:space="preserve">(5), 783–786. doi:</w:t>
       </w:r>
-      <w:hyperlink r:id="rId118">
+      <w:hyperlink r:id="rId124">
         <w:r>
           <w:rPr>
             <w:rStyle w:val="Hyperlink"/>
@@ -8024,8 +8782,8 @@
         </w:r>
       </w:hyperlink>
     </w:p>
-    <w:bookmarkEnd w:id="119"/>
-    <w:bookmarkStart w:id="120" w:name="ref-crete2012salmonidae"/>
+    <w:bookmarkEnd w:id="125"/>
+    <w:bookmarkStart w:id="126" w:name="ref-crete2012salmonidae"/>
     <w:p>
       <w:pPr>
         <w:pStyle w:val="Bibliography"/>
@@ -8058,8 +8816,8 @@
         <w:t xml:space="preserve">(10).</w:t>
       </w:r>
     </w:p>
-    <w:bookmarkEnd w:id="120"/>
-    <w:bookmarkStart w:id="122" w:name="ref-day1984efficient"/>
+    <w:bookmarkEnd w:id="126"/>
+    <w:bookmarkStart w:id="128" w:name="ref-day1984efficient"/>
     <w:p>
       <w:pPr>
         <w:pStyle w:val="Bibliography"/>
@@ -8091,7 +8849,7 @@
       <w:r>
         <w:t xml:space="preserve">(1), 7–24. doi:</w:t>
       </w:r>
-      <w:hyperlink r:id="rId121">
+      <w:hyperlink r:id="rId127">
         <w:r>
           <w:rPr>
             <w:rStyle w:val="Hyperlink"/>
@@ -8100,8 +8858,8 @@
         </w:r>
       </w:hyperlink>
     </w:p>
-    <w:bookmarkEnd w:id="122"/>
-    <w:bookmarkStart w:id="124" w:name="ref-deepak2010searchtree"/>
+    <w:bookmarkEnd w:id="128"/>
+    <w:bookmarkStart w:id="130" w:name="ref-deepak2010searchtree"/>
     <w:p>
       <w:pPr>
         <w:pStyle w:val="Bibliography"/>
@@ -8109,7 +8867,7 @@
       <w:r>
         <w:t xml:space="preserve">Deepak, A. (2010). SearchTree: Mining robust phylogenetic trees. doi:</w:t>
       </w:r>
-      <w:hyperlink r:id="rId123">
+      <w:hyperlink r:id="rId129">
         <w:r>
           <w:rPr>
             <w:rStyle w:val="Hyperlink"/>
@@ -8118,8 +8876,8 @@
         </w:r>
       </w:hyperlink>
     </w:p>
-    <w:bookmarkEnd w:id="124"/>
-    <w:bookmarkStart w:id="126" w:name="ref-deepak2013managing"/>
+    <w:bookmarkEnd w:id="130"/>
+    <w:bookmarkStart w:id="132" w:name="ref-deepak2013managing"/>
     <w:p>
       <w:pPr>
         <w:pStyle w:val="Bibliography"/>
@@ -8145,7 +8903,7 @@
       <w:r>
         <w:t xml:space="preserve"> </w:t>
       </w:r>
-      <w:hyperlink r:id="rId125">
+      <w:hyperlink r:id="rId131">
         <w:r>
           <w:rPr>
             <w:rStyle w:val="Hyperlink"/>
@@ -8154,8 +8912,8 @@
         </w:r>
       </w:hyperlink>
     </w:p>
-    <w:bookmarkEnd w:id="126"/>
-    <w:bookmarkStart w:id="128" w:name="ref-deepak2013extracting"/>
+    <w:bookmarkEnd w:id="132"/>
+    <w:bookmarkStart w:id="134" w:name="ref-deepak2013extracting"/>
     <w:p>
       <w:pPr>
         <w:pStyle w:val="Bibliography"/>
@@ -8187,7 +8945,7 @@
       <w:r>
         <w:t xml:space="preserve">(1), 18. doi:</w:t>
       </w:r>
-      <w:hyperlink r:id="rId127">
+      <w:hyperlink r:id="rId133">
         <w:r>
           <w:rPr>
             <w:rStyle w:val="Hyperlink"/>
@@ -8196,8 +8954,8 @@
         </w:r>
       </w:hyperlink>
     </w:p>
-    <w:bookmarkEnd w:id="128"/>
-    <w:bookmarkStart w:id="130" w:name="ref-deepak2014evominer"/>
+    <w:bookmarkEnd w:id="134"/>
+    <w:bookmarkStart w:id="136" w:name="ref-deepak2014evominer"/>
     <w:p>
       <w:pPr>
         <w:pStyle w:val="Bibliography"/>
@@ -8229,7 +8987,7 @@
       <w:r>
         <w:t xml:space="preserve">(3), 559–590. doi:</w:t>
       </w:r>
-      <w:hyperlink r:id="rId129">
+      <w:hyperlink r:id="rId135">
         <w:r>
           <w:rPr>
             <w:rStyle w:val="Hyperlink"/>
@@ -8238,8 +8996,8 @@
         </w:r>
       </w:hyperlink>
     </w:p>
-    <w:bookmarkEnd w:id="130"/>
-    <w:bookmarkStart w:id="132" w:name="ref-drori2018onetwotree"/>
+    <w:bookmarkEnd w:id="136"/>
+    <w:bookmarkStart w:id="138" w:name="ref-drori2018onetwotree"/>
     <w:p>
       <w:pPr>
         <w:pStyle w:val="Bibliography"/>
@@ -8271,7 +9029,7 @@
       <w:r>
         <w:t xml:space="preserve">(6), 1492–1499. doi:</w:t>
       </w:r>
-      <w:hyperlink r:id="rId131">
+      <w:hyperlink r:id="rId137">
         <w:r>
           <w:rPr>
             <w:rStyle w:val="Hyperlink"/>
@@ -8280,8 +9038,8 @@
         </w:r>
       </w:hyperlink>
     </w:p>
-    <w:bookmarkEnd w:id="132"/>
-    <w:bookmarkStart w:id="134" w:name="ref-dufort2015coexistence"/>
+    <w:bookmarkEnd w:id="138"/>
+    <w:bookmarkStart w:id="140" w:name="ref-dufort2015coexistence"/>
     <w:p>
       <w:pPr>
         <w:pStyle w:val="Bibliography"/>
@@ -8307,7 +9065,7 @@
       <w:r>
         <w:t xml:space="preserve"> </w:t>
       </w:r>
-      <w:hyperlink r:id="rId133">
+      <w:hyperlink r:id="rId139">
         <w:r>
           <w:rPr>
             <w:rStyle w:val="Hyperlink"/>
@@ -8316,8 +9074,8 @@
         </w:r>
       </w:hyperlink>
     </w:p>
-    <w:bookmarkEnd w:id="134"/>
-    <w:bookmarkStart w:id="136" w:name="ref-dufort2016augmented"/>
+    <w:bookmarkEnd w:id="140"/>
+    <w:bookmarkStart w:id="142" w:name="ref-dufort2016augmented"/>
     <w:p>
       <w:pPr>
         <w:pStyle w:val="Bibliography"/>
@@ -8349,7 +9107,7 @@
       <w:r>
         <w:t xml:space="preserve">, 313–326. doi:</w:t>
       </w:r>
-      <w:hyperlink r:id="rId135">
+      <w:hyperlink r:id="rId141">
         <w:r>
           <w:rPr>
             <w:rStyle w:val="Hyperlink"/>
@@ -8358,8 +9116,8 @@
         </w:r>
       </w:hyperlink>
     </w:p>
-    <w:bookmarkEnd w:id="136"/>
-    <w:bookmarkStart w:id="138" w:name="ref-edgar2004muscle"/>
+    <w:bookmarkEnd w:id="142"/>
+    <w:bookmarkStart w:id="144" w:name="ref-edgar2004muscle"/>
     <w:p>
       <w:pPr>
         <w:pStyle w:val="Bibliography"/>
@@ -8391,7 +9149,7 @@
       <w:r>
         <w:t xml:space="preserve">(5), 1792–1797. doi:</w:t>
       </w:r>
-      <w:hyperlink r:id="rId137">
+      <w:hyperlink r:id="rId143">
         <w:r>
           <w:rPr>
             <w:rStyle w:val="Hyperlink"/>
@@ -8400,14 +9158,14 @@
         </w:r>
       </w:hyperlink>
     </w:p>
-    <w:bookmarkEnd w:id="138"/>
-    <w:bookmarkStart w:id="140" w:name="ref-evans2019bony"/>
+    <w:bookmarkEnd w:id="144"/>
+    <w:bookmarkStart w:id="146" w:name="ref-evans2019bony"/>
     <w:p>
       <w:pPr>
         <w:pStyle w:val="Bibliography"/>
       </w:pPr>
       <w:r>
-        <w:t xml:space="preserve">Evans, K. M., Vidal-Garcı́a, M., Tagliacollo, V. A., Taylor, S. J., &amp; Fenolio, D. B. (2019). Bony patchwork: Mosaic patterns of evolution in the skull of electric fishes (apteronotidae: Gymnotiformes).</w:t>
+        <w:t xml:space="preserve">Evans, K. M., Vidal-García, M., Tagliacollo, V. A., Taylor, S. J., &amp; Fenolio, D. B. (2019). Bony patchwork: Mosaic patterns of evolution in the skull of electric fishes (apteronotidae: Gymnotiformes).</w:t>
       </w:r>
       <w:r>
         <w:t xml:space="preserve"> </w:t>
@@ -8433,7 +9191,7 @@
       <w:r>
         <w:t xml:space="preserve">(2), 420–431. doi:</w:t>
       </w:r>
-      <w:hyperlink r:id="rId139">
+      <w:hyperlink r:id="rId145">
         <w:r>
           <w:rPr>
             <w:rStyle w:val="Hyperlink"/>
@@ -8442,8 +9200,8 @@
         </w:r>
       </w:hyperlink>
     </w:p>
-    <w:bookmarkEnd w:id="140"/>
-    <w:bookmarkStart w:id="142" w:name="ref-fan2015assembly"/>
+    <w:bookmarkEnd w:id="146"/>
+    <w:bookmarkStart w:id="148" w:name="ref-fan2015assembly"/>
     <w:p>
       <w:pPr>
         <w:pStyle w:val="Bibliography"/>
@@ -8475,7 +9233,7 @@
       <w:r>
         <w:t xml:space="preserve">(1), 522. doi:</w:t>
       </w:r>
-      <w:hyperlink r:id="rId141">
+      <w:hyperlink r:id="rId147">
         <w:r>
           <w:rPr>
             <w:rStyle w:val="Hyperlink"/>
@@ -8484,8 +9242,8 @@
         </w:r>
       </w:hyperlink>
     </w:p>
-    <w:bookmarkEnd w:id="142"/>
-    <w:bookmarkStart w:id="144" w:name="ref-fang2019physpetree"/>
+    <w:bookmarkEnd w:id="148"/>
+    <w:bookmarkStart w:id="150" w:name="ref-fang2019physpetree"/>
     <w:p>
       <w:pPr>
         <w:pStyle w:val="Bibliography"/>
@@ -8517,7 +9275,7 @@
       <w:r>
         <w:t xml:space="preserve">(1), 1–8. doi:</w:t>
       </w:r>
-      <w:hyperlink r:id="rId143">
+      <w:hyperlink r:id="rId149">
         <w:r>
           <w:rPr>
             <w:rStyle w:val="Hyperlink"/>
@@ -8526,8 +9284,8 @@
         </w:r>
       </w:hyperlink>
     </w:p>
-    <w:bookmarkEnd w:id="144"/>
-    <w:bookmarkStart w:id="146" w:name="ref-faurby2016all"/>
+    <w:bookmarkEnd w:id="150"/>
+    <w:bookmarkStart w:id="152" w:name="ref-faurby2016all"/>
     <w:p>
       <w:pPr>
         <w:pStyle w:val="Bibliography"/>
@@ -8559,7 +9317,7 @@
       <w:r>
         <w:t xml:space="preserve">, 57–69. doi:</w:t>
       </w:r>
-      <w:hyperlink r:id="rId145">
+      <w:hyperlink r:id="rId151">
         <w:r>
           <w:rPr>
             <w:rStyle w:val="Hyperlink"/>
@@ -8568,8 +9326,8 @@
         </w:r>
       </w:hyperlink>
     </w:p>
-    <w:bookmarkEnd w:id="146"/>
-    <w:bookmarkStart w:id="148" w:name="ref-faurby2015species"/>
+    <w:bookmarkEnd w:id="152"/>
+    <w:bookmarkStart w:id="154" w:name="ref-faurby2015species"/>
     <w:p>
       <w:pPr>
         <w:pStyle w:val="Bibliography"/>
@@ -8601,7 +9359,7 @@
       <w:r>
         <w:t xml:space="preserve">, 14–26. doi:</w:t>
       </w:r>
-      <w:hyperlink r:id="rId147">
+      <w:hyperlink r:id="rId153">
         <w:r>
           <w:rPr>
             <w:rStyle w:val="Hyperlink"/>
@@ -8610,8 +9368,8 @@
         </w:r>
       </w:hyperlink>
     </w:p>
-    <w:bookmarkEnd w:id="148"/>
-    <w:bookmarkStart w:id="150" w:name="ref-flores2011estimating"/>
+    <w:bookmarkEnd w:id="154"/>
+    <w:bookmarkStart w:id="156" w:name="ref-flores2011estimating"/>
     <w:p>
       <w:pPr>
         <w:pStyle w:val="Bibliography"/>
@@ -8643,7 +9401,7 @@
       <w:r>
         <w:t xml:space="preserve">(2), 214–220. doi:</w:t>
       </w:r>
-      <w:hyperlink r:id="rId149">
+      <w:hyperlink r:id="rId155">
         <w:r>
           <w:rPr>
             <w:rStyle w:val="Hyperlink"/>
@@ -8652,8 +9410,8 @@
         </w:r>
       </w:hyperlink>
     </w:p>
-    <w:bookmarkEnd w:id="150"/>
-    <w:bookmarkStart w:id="152" w:name="ref-frazao2015gondwana"/>
+    <w:bookmarkEnd w:id="156"/>
+    <w:bookmarkStart w:id="158" w:name="ref-frazao2015gondwana"/>
     <w:p>
       <w:pPr>
         <w:pStyle w:val="Bibliography"/>
@@ -8685,7 +9443,7 @@
       <w:r>
         <w:t xml:space="preserve">(11). doi:</w:t>
       </w:r>
-      <w:hyperlink r:id="rId151">
+      <w:hyperlink r:id="rId157">
         <w:r>
           <w:rPr>
             <w:rStyle w:val="Hyperlink"/>
@@ -8694,8 +9452,8 @@
         </w:r>
       </w:hyperlink>
     </w:p>
-    <w:bookmarkEnd w:id="152"/>
-    <w:bookmarkStart w:id="154" w:name="ref-freyman2015sumac"/>
+    <w:bookmarkEnd w:id="158"/>
+    <w:bookmarkStart w:id="160" w:name="ref-freyman2015sumac"/>
     <w:p>
       <w:pPr>
         <w:pStyle w:val="Bibliography"/>
@@ -8727,7 +9485,7 @@
       <w:r>
         <w:t xml:space="preserve">, EBO–S35384. doi:</w:t>
       </w:r>
-      <w:hyperlink r:id="rId153">
+      <w:hyperlink r:id="rId159">
         <w:r>
           <w:rPr>
             <w:rStyle w:val="Hyperlink"/>
@@ -8736,8 +9494,8 @@
         </w:r>
       </w:hyperlink>
     </w:p>
-    <w:bookmarkEnd w:id="154"/>
-    <w:bookmarkStart w:id="156" w:name="ref-freyman2017phylogenetic"/>
+    <w:bookmarkEnd w:id="160"/>
+    <w:bookmarkStart w:id="162" w:name="ref-freyman2017phylogenetic"/>
     <w:p>
       <w:pPr>
         <w:pStyle w:val="Bibliography"/>
@@ -8763,7 +9521,7 @@
       <w:r>
         <w:t xml:space="preserve"> </w:t>
       </w:r>
-      <w:hyperlink r:id="rId155">
+      <w:hyperlink r:id="rId161">
         <w:r>
           <w:rPr>
             <w:rStyle w:val="Hyperlink"/>
@@ -8772,8 +9530,8 @@
         </w:r>
       </w:hyperlink>
     </w:p>
-    <w:bookmarkEnd w:id="156"/>
-    <w:bookmarkStart w:id="158" w:name="ref-gagnon2016new"/>
+    <w:bookmarkEnd w:id="162"/>
+    <w:bookmarkStart w:id="164" w:name="ref-gagnon2016new"/>
     <w:p>
       <w:pPr>
         <w:pStyle w:val="Bibliography"/>
@@ -8793,7 +9551,7 @@
       <w:r>
         <w:t xml:space="preserve">, (71), 1. doi:</w:t>
       </w:r>
-      <w:hyperlink r:id="rId157">
+      <w:hyperlink r:id="rId163">
         <w:r>
           <w:rPr>
             <w:rStyle w:val="Hyperlink"/>
@@ -8802,8 +9560,8 @@
         </w:r>
       </w:hyperlink>
     </w:p>
-    <w:bookmarkEnd w:id="158"/>
-    <w:bookmarkStart w:id="160" w:name="ref-gagnon2016systematique"/>
+    <w:bookmarkEnd w:id="164"/>
+    <w:bookmarkStart w:id="166" w:name="ref-gagnon2016systematique"/>
     <w:p>
       <w:pPr>
         <w:pStyle w:val="Bibliography"/>
@@ -8811,7 +9569,7 @@
       <w:r>
         <w:t xml:space="preserve">Gagnon, E., &amp; others. (2016). Systématique et biogéographie du groupe caesalpinia (famille leguminosae). doi:</w:t>
       </w:r>
-      <w:hyperlink r:id="rId159">
+      <w:hyperlink r:id="rId165">
         <w:r>
           <w:rPr>
             <w:rStyle w:val="Hyperlink"/>
@@ -8820,8 +9578,8 @@
         </w:r>
       </w:hyperlink>
     </w:p>
-    <w:bookmarkEnd w:id="160"/>
-    <w:bookmarkStart w:id="161" w:name="ref-gao2011solution"/>
+    <w:bookmarkEnd w:id="166"/>
+    <w:bookmarkStart w:id="167" w:name="ref-gao2011solution"/>
     <w:p>
       <w:pPr>
         <w:pStyle w:val="Bibliography"/>
@@ -8844,7 +9602,7 @@
       <w:r>
         <w:t xml:space="preserve">(pp. 1–4). IEEE. doi:</w:t>
       </w:r>
-      <w:hyperlink r:id="rId90">
+      <w:hyperlink r:id="rId96">
         <w:r>
           <w:rPr>
             <w:rStyle w:val="Hyperlink"/>
@@ -8853,14 +9611,14 @@
         </w:r>
       </w:hyperlink>
     </w:p>
-    <w:bookmarkEnd w:id="161"/>
-    <w:bookmarkStart w:id="163" w:name="ref-garcia2016role"/>
+    <w:bookmarkEnd w:id="167"/>
+    <w:bookmarkStart w:id="169" w:name="ref-garcia2016role"/>
     <w:p>
       <w:pPr>
         <w:pStyle w:val="Bibliography"/>
       </w:pPr>
       <w:r>
-        <w:t xml:space="preserve">Garcı́a-Navas, V., Bonnet, T., Bonal, R., &amp; Postma, E. (2016). The role of fecundity and sexual selection in the evolution of size and sexual size dimorphism in new world and old world voles (rodentia: Arvicolinae).</w:t>
+        <w:t xml:space="preserve">García-Navas, V., Bonnet, T., Bonal, R., &amp; Postma, E. (2016). The role of fecundity and sexual selection in the evolution of size and sexual size dimorphism in new world and old world voles (rodentia: Arvicolinae).</w:t>
       </w:r>
       <w:r>
         <w:t xml:space="preserve"> </w:t>
@@ -8886,7 +9644,7 @@
       <w:r>
         <w:t xml:space="preserve">(9), 1250–1260. doi:</w:t>
       </w:r>
-      <w:hyperlink r:id="rId162">
+      <w:hyperlink r:id="rId168">
         <w:r>
           <w:rPr>
             <w:rStyle w:val="Hyperlink"/>
@@ -8895,8 +9653,8 @@
         </w:r>
       </w:hyperlink>
     </w:p>
-    <w:bookmarkEnd w:id="163"/>
-    <w:bookmarkStart w:id="164" w:name="ref-gomez2020speciation"/>
+    <w:bookmarkEnd w:id="169"/>
+    <w:bookmarkStart w:id="170" w:name="ref-gomez2020speciation"/>
     <w:p>
       <w:pPr>
         <w:pStyle w:val="Bibliography"/>
@@ -8917,8 +9675,8 @@
         <w:t xml:space="preserve">.</w:t>
       </w:r>
     </w:p>
-    <w:bookmarkEnd w:id="164"/>
-    <w:bookmarkStart w:id="166" w:name="ref-gomez2015behavioral"/>
+    <w:bookmarkEnd w:id="170"/>
+    <w:bookmarkStart w:id="172" w:name="ref-gomez2015behavioral"/>
     <w:p>
       <w:pPr>
         <w:pStyle w:val="Bibliography"/>
@@ -8944,7 +9702,7 @@
       <w:r>
         <w:t xml:space="preserve"> </w:t>
       </w:r>
-      <w:hyperlink r:id="rId165">
+      <w:hyperlink r:id="rId171">
         <w:r>
           <w:rPr>
             <w:rStyle w:val="Hyperlink"/>
@@ -8953,8 +9711,8 @@
         </w:r>
       </w:hyperlink>
     </w:p>
-    <w:bookmarkEnd w:id="166"/>
-    <w:bookmarkStart w:id="168" w:name="ref-greenberg2011caryophyllaceae"/>
+    <w:bookmarkEnd w:id="172"/>
+    <w:bookmarkStart w:id="174" w:name="ref-greenberg2011caryophyllaceae"/>
     <w:p>
       <w:pPr>
         <w:pStyle w:val="Bibliography"/>
@@ -8986,7 +9744,7 @@
       <w:r>
         <w:t xml:space="preserve">(6), 1637–1652. doi:</w:t>
       </w:r>
-      <w:hyperlink r:id="rId167">
+      <w:hyperlink r:id="rId173">
         <w:r>
           <w:rPr>
             <w:rStyle w:val="Hyperlink"/>
@@ -8995,8 +9753,8 @@
         </w:r>
       </w:hyperlink>
     </w:p>
-    <w:bookmarkEnd w:id="168"/>
-    <w:bookmarkStart w:id="170" w:name="ref-legume2013legume"/>
+    <w:bookmarkEnd w:id="174"/>
+    <w:bookmarkStart w:id="176" w:name="ref-legume2013legume"/>
     <w:p>
       <w:pPr>
         <w:pStyle w:val="Bibliography"/>
@@ -9028,7 +9786,7 @@
       <w:r>
         <w:t xml:space="preserve">(2), 217–248. doi:</w:t>
       </w:r>
-      <w:hyperlink r:id="rId169">
+      <w:hyperlink r:id="rId175">
         <w:r>
           <w:rPr>
             <w:rStyle w:val="Hyperlink"/>
@@ -9037,8 +9795,8 @@
         </w:r>
       </w:hyperlink>
     </w:p>
-    <w:bookmarkEnd w:id="170"/>
-    <w:bookmarkStart w:id="172" w:name="ref-hardy2010gall"/>
+    <w:bookmarkEnd w:id="176"/>
+    <w:bookmarkStart w:id="178" w:name="ref-hardy2010gall"/>
     <w:p>
       <w:pPr>
         <w:pStyle w:val="Bibliography"/>
@@ -9070,7 +9828,7 @@
       <w:r>
         <w:t xml:space="preserve">(1), 257. doi:</w:t>
       </w:r>
-      <w:hyperlink r:id="rId171">
+      <w:hyperlink r:id="rId177">
         <w:r>
           <w:rPr>
             <w:rStyle w:val="Hyperlink"/>
@@ -9079,8 +9837,8 @@
         </w:r>
       </w:hyperlink>
     </w:p>
-    <w:bookmarkEnd w:id="172"/>
-    <w:bookmarkStart w:id="174" w:name="ref-hardy2012testing"/>
+    <w:bookmarkEnd w:id="178"/>
+    <w:bookmarkStart w:id="180" w:name="ref-hardy2012testing"/>
     <w:p>
       <w:pPr>
         <w:pStyle w:val="Bibliography"/>
@@ -9112,7 +9870,7 @@
       <w:r>
         <w:t xml:space="preserve">(4), 438–449. doi:</w:t>
       </w:r>
-      <w:hyperlink r:id="rId173">
+      <w:hyperlink r:id="rId179">
         <w:r>
           <w:rPr>
             <w:rStyle w:val="Hyperlink"/>
@@ -9121,8 +9879,8 @@
         </w:r>
       </w:hyperlink>
     </w:p>
-    <w:bookmarkEnd w:id="174"/>
-    <w:bookmarkStart w:id="176" w:name="ref-hardy2014specialization"/>
+    <w:bookmarkEnd w:id="180"/>
+    <w:bookmarkStart w:id="182" w:name="ref-hardy2014specialization"/>
     <w:p>
       <w:pPr>
         <w:pStyle w:val="Bibliography"/>
@@ -9154,7 +9912,7 @@
       <w:r>
         <w:t xml:space="preserve">(1795), 20132960. doi:</w:t>
       </w:r>
-      <w:hyperlink r:id="rId175">
+      <w:hyperlink r:id="rId181">
         <w:r>
           <w:rPr>
             <w:rStyle w:val="Hyperlink"/>
@@ -9163,8 +9921,8 @@
         </w:r>
       </w:hyperlink>
     </w:p>
-    <w:bookmarkEnd w:id="176"/>
-    <w:bookmarkStart w:id="178" w:name="ref-hardy2015evolution"/>
+    <w:bookmarkEnd w:id="182"/>
+    <w:bookmarkStart w:id="184" w:name="ref-hardy2015evolution"/>
     <w:p>
       <w:pPr>
         <w:pStyle w:val="Bibliography"/>
@@ -9196,7 +9954,7 @@
       <w:r>
         <w:t xml:space="preserve">(6), 1423–1432. doi:</w:t>
       </w:r>
-      <w:hyperlink r:id="rId177">
+      <w:hyperlink r:id="rId183">
         <w:r>
           <w:rPr>
             <w:rStyle w:val="Hyperlink"/>
@@ -9205,8 +9963,8 @@
         </w:r>
       </w:hyperlink>
     </w:p>
-    <w:bookmarkEnd w:id="178"/>
-    <w:bookmarkStart w:id="180" w:name="ref-helmus2012phylogenetic"/>
+    <w:bookmarkEnd w:id="184"/>
+    <w:bookmarkStart w:id="186" w:name="ref-helmus2012phylogenetic"/>
     <w:p>
       <w:pPr>
         <w:pStyle w:val="Bibliography"/>
@@ -9238,7 +9996,7 @@
       <w:r>
         <w:t xml:space="preserve">(sp8), S31–S43. doi:</w:t>
       </w:r>
-      <w:hyperlink r:id="rId179">
+      <w:hyperlink r:id="rId185">
         <w:r>
           <w:rPr>
             <w:rStyle w:val="Hyperlink"/>
@@ -9247,8 +10005,8 @@
         </w:r>
       </w:hyperlink>
     </w:p>
-    <w:bookmarkEnd w:id="180"/>
-    <w:bookmarkStart w:id="182" w:name="ref-helmus2010communities"/>
+    <w:bookmarkEnd w:id="186"/>
+    <w:bookmarkStart w:id="188" w:name="ref-helmus2010communities"/>
     <w:p>
       <w:pPr>
         <w:pStyle w:val="Bibliography"/>
@@ -9280,7 +10038,7 @@
       <w:r>
         <w:t xml:space="preserve">(2), 162–174. doi:</w:t>
       </w:r>
-      <w:hyperlink r:id="rId181">
+      <w:hyperlink r:id="rId187">
         <w:r>
           <w:rPr>
             <w:rStyle w:val="Hyperlink"/>
@@ -9289,8 +10047,8 @@
         </w:r>
       </w:hyperlink>
     </w:p>
-    <w:bookmarkEnd w:id="182"/>
-    <w:bookmarkStart w:id="184" w:name="ref-ickert2009fossil"/>
+    <w:bookmarkEnd w:id="188"/>
+    <w:bookmarkStart w:id="190" w:name="ref-ickert2009fossil"/>
     <w:p>
       <w:pPr>
         <w:pStyle w:val="Bibliography"/>
@@ -9322,7 +10080,7 @@
       <w:r>
         <w:t xml:space="preserve">(5), 444–456. doi:</w:t>
       </w:r>
-      <w:hyperlink r:id="rId183">
+      <w:hyperlink r:id="rId189">
         <w:r>
           <w:rPr>
             <w:rStyle w:val="Hyperlink"/>
@@ -9331,8 +10089,8 @@
         </w:r>
       </w:hyperlink>
     </w:p>
-    <w:bookmarkEnd w:id="184"/>
-    <w:bookmarkStart w:id="186" w:name="ref-izquierdo2014pumper"/>
+    <w:bookmarkEnd w:id="190"/>
+    <w:bookmarkStart w:id="192" w:name="ref-izquierdo2014pumper"/>
     <w:p>
       <w:pPr>
         <w:pStyle w:val="Bibliography"/>
@@ -9364,7 +10122,7 @@
       <w:r>
         <w:t xml:space="preserve">(10), 1476–1477. doi:</w:t>
       </w:r>
-      <w:hyperlink r:id="rId185">
+      <w:hyperlink r:id="rId191">
         <w:r>
           <w:rPr>
             <w:rStyle w:val="Hyperlink"/>
@@ -9373,8 +10131,8 @@
         </w:r>
       </w:hyperlink>
     </w:p>
-    <w:bookmarkEnd w:id="186"/>
-    <w:bookmarkStart w:id="188" w:name="ref-jamil2016visual"/>
+    <w:bookmarkEnd w:id="192"/>
+    <w:bookmarkStart w:id="194" w:name="ref-jamil2016visual"/>
     <w:p>
       <w:pPr>
         <w:pStyle w:val="Bibliography"/>
@@ -9406,7 +10164,7 @@
       <w:r>
         <w:t xml:space="preserve">(1), 131–144. doi:</w:t>
       </w:r>
-      <w:hyperlink r:id="rId187">
+      <w:hyperlink r:id="rId193">
         <w:r>
           <w:rPr>
             <w:rStyle w:val="Hyperlink"/>
@@ -9415,8 +10173,8 @@
         </w:r>
       </w:hyperlink>
     </w:p>
-    <w:bookmarkEnd w:id="188"/>
-    <w:bookmarkStart w:id="190" w:name="ref-jones2014trends"/>
+    <w:bookmarkEnd w:id="194"/>
+    <w:bookmarkStart w:id="196" w:name="ref-jones2014trends"/>
     <w:p>
       <w:pPr>
         <w:pStyle w:val="Bibliography"/>
@@ -9436,7 +10194,7 @@
       <w:r>
         <w:t xml:space="preserve">, (2). doi:</w:t>
       </w:r>
-      <w:hyperlink r:id="rId189">
+      <w:hyperlink r:id="rId195">
         <w:r>
           <w:rPr>
             <w:rStyle w:val="Hyperlink"/>
@@ -9445,8 +10203,8 @@
         </w:r>
       </w:hyperlink>
     </w:p>
-    <w:bookmarkEnd w:id="190"/>
-    <w:bookmarkStart w:id="191" w:name="ref-kamarudin2016phylogenetic"/>
+    <w:bookmarkEnd w:id="196"/>
+    <w:bookmarkStart w:id="197" w:name="ref-kamarudin2016phylogenetic"/>
     <w:p>
       <w:pPr>
         <w:pStyle w:val="Bibliography"/>
@@ -9478,7 +10236,7 @@
       <w:r>
         <w:t xml:space="preserve">, 1079–1087. doi:</w:t>
       </w:r>
-      <w:hyperlink r:id="rId159">
+      <w:hyperlink r:id="rId165">
         <w:r>
           <w:rPr>
             <w:rStyle w:val="Hyperlink"/>
@@ -9487,8 +10245,8 @@
         </w:r>
       </w:hyperlink>
     </w:p>
-    <w:bookmarkEnd w:id="191"/>
-    <w:bookmarkStart w:id="193" w:name="ref-kolmann2017dna"/>
+    <w:bookmarkEnd w:id="197"/>
+    <w:bookmarkStart w:id="199" w:name="ref-kolmann2017dna"/>
     <w:p>
       <w:pPr>
         <w:pStyle w:val="Bibliography"/>
@@ -9520,7 +10278,7 @@
       <w:r>
         <w:t xml:space="preserve">(4). doi:</w:t>
       </w:r>
-      <w:hyperlink r:id="rId192">
+      <w:hyperlink r:id="rId198">
         <w:r>
           <w:rPr>
             <w:rStyle w:val="Hyperlink"/>
@@ -9529,8 +10287,8 @@
         </w:r>
       </w:hyperlink>
     </w:p>
-    <w:bookmarkEnd w:id="193"/>
-    <w:bookmarkStart w:id="195" w:name="ref-lehtonen2011towards"/>
+    <w:bookmarkEnd w:id="199"/>
+    <w:bookmarkStart w:id="201" w:name="ref-lehtonen2011towards"/>
     <w:p>
       <w:pPr>
         <w:pStyle w:val="Bibliography"/>
@@ -9562,7 +10320,7 @@
       <w:r>
         <w:t xml:space="preserve">(10). doi:</w:t>
       </w:r>
-      <w:hyperlink r:id="rId194">
+      <w:hyperlink r:id="rId200">
         <w:r>
           <w:rPr>
             <w:rStyle w:val="Hyperlink"/>
@@ -9571,8 +10329,8 @@
         </w:r>
       </w:hyperlink>
     </w:p>
-    <w:bookmarkEnd w:id="195"/>
-    <w:bookmarkStart w:id="197" w:name="ref-lehtonen2016sensitive"/>
+    <w:bookmarkEnd w:id="201"/>
+    <w:bookmarkStart w:id="203" w:name="ref-lehtonen2016sensitive"/>
     <w:p>
       <w:pPr>
         <w:pStyle w:val="Bibliography"/>
@@ -9604,7 +10362,7 @@
       <w:r>
         <w:t xml:space="preserve">(4), 825–867. doi:</w:t>
       </w:r>
-      <w:hyperlink r:id="rId196">
+      <w:hyperlink r:id="rId202">
         <w:r>
           <w:rPr>
             <w:rStyle w:val="Hyperlink"/>
@@ -9613,8 +10371,8 @@
         </w:r>
       </w:hyperlink>
     </w:p>
-    <w:bookmarkEnd w:id="197"/>
-    <w:bookmarkStart w:id="199" w:name="ref-lehtonen2017environmentally"/>
+    <w:bookmarkEnd w:id="203"/>
+    <w:bookmarkStart w:id="205" w:name="ref-lehtonen2017environmentally"/>
     <w:p>
       <w:pPr>
         <w:pStyle w:val="Bibliography"/>
@@ -9646,7 +10404,7 @@
       <w:r>
         <w:t xml:space="preserve">(1), 1–12. doi:</w:t>
       </w:r>
-      <w:hyperlink r:id="rId198">
+      <w:hyperlink r:id="rId204">
         <w:r>
           <w:rPr>
             <w:rStyle w:val="Hyperlink"/>
@@ -9655,8 +10413,8 @@
         </w:r>
       </w:hyperlink>
     </w:p>
-    <w:bookmarkEnd w:id="199"/>
-    <w:bookmarkStart w:id="201" w:name="ref-li2013partfasttree"/>
+    <w:bookmarkEnd w:id="205"/>
+    <w:bookmarkStart w:id="207" w:name="ref-li2013partfasttree"/>
     <w:p>
       <w:pPr>
         <w:pStyle w:val="Bibliography"/>
@@ -9679,7 +10437,7 @@
       <w:r>
         <w:t xml:space="preserve">(pp. 1052–1056). IEEE. doi:</w:t>
       </w:r>
-      <w:hyperlink r:id="rId200">
+      <w:hyperlink r:id="rId206">
         <w:r>
           <w:rPr>
             <w:rStyle w:val="Hyperlink"/>
@@ -9688,8 +10446,8 @@
         </w:r>
       </w:hyperlink>
     </w:p>
-    <w:bookmarkEnd w:id="201"/>
-    <w:bookmarkStart w:id="203" w:name="ref-mahmood2015avian"/>
+    <w:bookmarkEnd w:id="207"/>
+    <w:bookmarkStart w:id="209" w:name="ref-mahmood2015avian"/>
     <w:p>
       <w:pPr>
         <w:pStyle w:val="Bibliography"/>
@@ -9715,7 +10473,7 @@
       <w:r>
         <w:t xml:space="preserve"> </w:t>
       </w:r>
-      <w:hyperlink r:id="rId202">
+      <w:hyperlink r:id="rId208">
         <w:r>
           <w:rPr>
             <w:rStyle w:val="Hyperlink"/>
@@ -9724,8 +10482,8 @@
         </w:r>
       </w:hyperlink>
     </w:p>
-    <w:bookmarkEnd w:id="203"/>
-    <w:bookmarkStart w:id="205" w:name="ref-martin2011trophic"/>
+    <w:bookmarkEnd w:id="209"/>
+    <w:bookmarkStart w:id="211" w:name="ref-martin2011trophic"/>
     <w:p>
       <w:pPr>
         <w:pStyle w:val="Bibliography"/>
@@ -9757,7 +10515,7 @@
       <w:r>
         <w:t xml:space="preserve">(8), 2197–2212. doi:</w:t>
       </w:r>
-      <w:hyperlink r:id="rId204">
+      <w:hyperlink r:id="rId210">
         <w:r>
           <w:rPr>
             <w:rStyle w:val="Hyperlink"/>
@@ -9766,8 +10524,8 @@
         </w:r>
       </w:hyperlink>
     </w:p>
-    <w:bookmarkEnd w:id="205"/>
-    <w:bookmarkStart w:id="207" w:name="ref-mcmahon2015stbase"/>
+    <w:bookmarkEnd w:id="211"/>
+    <w:bookmarkStart w:id="213" w:name="ref-mcmahon2015stbase"/>
     <w:p>
       <w:pPr>
         <w:pStyle w:val="Bibliography"/>
@@ -9799,7 +10557,7 @@
       <w:r>
         <w:t xml:space="preserve">(2). doi:</w:t>
       </w:r>
-      <w:hyperlink r:id="rId206">
+      <w:hyperlink r:id="rId212">
         <w:r>
           <w:rPr>
             <w:rStyle w:val="Hyperlink"/>
@@ -9808,8 +10566,8 @@
         </w:r>
       </w:hyperlink>
     </w:p>
-    <w:bookmarkEnd w:id="207"/>
-    <w:bookmarkStart w:id="209" w:name="ref-mctavish2015phylesystem"/>
+    <w:bookmarkEnd w:id="213"/>
+    <w:bookmarkStart w:id="215" w:name="ref-mctavish2015phylesystem"/>
     <w:p>
       <w:pPr>
         <w:pStyle w:val="Bibliography"/>
@@ -9841,7 +10599,7 @@
       <w:r>
         <w:t xml:space="preserve">(17), 2794–2800. doi:</w:t>
       </w:r>
-      <w:hyperlink r:id="rId208">
+      <w:hyperlink r:id="rId214">
         <w:r>
           <w:rPr>
             <w:rStyle w:val="Hyperlink"/>
@@ -9850,8 +10608,8 @@
         </w:r>
       </w:hyperlink>
     </w:p>
-    <w:bookmarkEnd w:id="209"/>
-    <w:bookmarkStart w:id="211" w:name="ref-meng2015darwintree"/>
+    <w:bookmarkEnd w:id="215"/>
+    <w:bookmarkStart w:id="217" w:name="ref-meng2015darwintree"/>
     <w:p>
       <w:pPr>
         <w:pStyle w:val="Bibliography"/>
@@ -9883,7 +10641,7 @@
       <w:r>
         <w:t xml:space="preserve">. doi:</w:t>
       </w:r>
-      <w:hyperlink r:id="rId210">
+      <w:hyperlink r:id="rId216">
         <w:r>
           <w:rPr>
             <w:rStyle w:val="Hyperlink"/>
@@ -9892,8 +10650,8 @@
         </w:r>
       </w:hyperlink>
     </w:p>
-    <w:bookmarkEnd w:id="211"/>
-    <w:bookmarkStart w:id="213" w:name="ref-meng2015solution"/>
+    <w:bookmarkEnd w:id="217"/>
+    <w:bookmarkStart w:id="219" w:name="ref-meng2015solution"/>
     <w:p>
       <w:pPr>
         <w:pStyle w:val="Bibliography"/>
@@ -9916,7 +10674,7 @@
       <w:r>
         <w:t xml:space="preserve">(pp. 1103–1107). IEEE. doi:</w:t>
       </w:r>
-      <w:hyperlink r:id="rId212">
+      <w:hyperlink r:id="rId218">
         <w:r>
           <w:rPr>
             <w:rStyle w:val="Hyperlink"/>
@@ -9925,8 +10683,8 @@
         </w:r>
       </w:hyperlink>
     </w:p>
-    <w:bookmarkEnd w:id="213"/>
-    <w:bookmarkStart w:id="215" w:name="ref-meng2015sotree"/>
+    <w:bookmarkEnd w:id="219"/>
+    <w:bookmarkStart w:id="221" w:name="ref-meng2015sotree"/>
     <w:p>
       <w:pPr>
         <w:pStyle w:val="Bibliography"/>
@@ -9949,7 +10707,7 @@
       <w:r>
         <w:t xml:space="preserve">(pp. 792–797). IEEE. doi:</w:t>
       </w:r>
-      <w:hyperlink r:id="rId214">
+      <w:hyperlink r:id="rId220">
         <w:r>
           <w:rPr>
             <w:rStyle w:val="Hyperlink"/>
@@ -9958,8 +10716,8 @@
         </w:r>
       </w:hyperlink>
     </w:p>
-    <w:bookmarkEnd w:id="215"/>
-    <w:bookmarkStart w:id="217" w:name="ref-meng2012gsqct"/>
+    <w:bookmarkEnd w:id="221"/>
+    <w:bookmarkStart w:id="223" w:name="ref-meng2012gsqct"/>
     <w:p>
       <w:pPr>
         <w:pStyle w:val="Bibliography"/>
@@ -9982,7 +10740,7 @@
       <w:r>
         <w:t xml:space="preserve">(pp. 2929–2933). IEEE. doi:</w:t>
       </w:r>
-      <w:hyperlink r:id="rId216">
+      <w:hyperlink r:id="rId222">
         <w:r>
           <w:rPr>
             <w:rStyle w:val="Hyperlink"/>
@@ -9991,8 +10749,8 @@
         </w:r>
       </w:hyperlink>
     </w:p>
-    <w:bookmarkEnd w:id="217"/>
-    <w:bookmarkStart w:id="219" w:name="ref-meng2014rapidtree"/>
+    <w:bookmarkEnd w:id="223"/>
+    <w:bookmarkStart w:id="225" w:name="ref-meng2014rapidtree"/>
     <w:p>
       <w:pPr>
         <w:pStyle w:val="Bibliography"/>
@@ -10015,7 +10773,7 @@
       <w:r>
         <w:t xml:space="preserve">(pp. 513–517). IEEE. doi:</w:t>
       </w:r>
-      <w:hyperlink r:id="rId218">
+      <w:hyperlink r:id="rId224">
         <w:r>
           <w:rPr>
             <w:rStyle w:val="Hyperlink"/>
@@ -10024,8 +10782,8 @@
         </w:r>
       </w:hyperlink>
     </w:p>
-    <w:bookmarkEnd w:id="219"/>
-    <w:bookmarkStart w:id="220" w:name="ref-meng2012cloud"/>
+    <w:bookmarkEnd w:id="225"/>
+    <w:bookmarkStart w:id="226" w:name="ref-meng2012cloud"/>
     <w:p>
       <w:pPr>
         <w:pStyle w:val="Bibliography"/>
@@ -10049,8 +10807,8 @@
         <w:t xml:space="preserve">(pp. 660–663). IEEE.</w:t>
       </w:r>
     </w:p>
-    <w:bookmarkEnd w:id="220"/>
-    <w:bookmarkStart w:id="222" w:name="ref-morrison2009apicomplexa"/>
+    <w:bookmarkEnd w:id="226"/>
+    <w:bookmarkStart w:id="228" w:name="ref-morrison2009apicomplexa"/>
     <w:p>
       <w:pPr>
         <w:pStyle w:val="Bibliography"/>
@@ -10082,7 +10840,7 @@
       <w:r>
         <w:t xml:space="preserve">(8), 375–382. doi:</w:t>
       </w:r>
-      <w:hyperlink r:id="rId221">
+      <w:hyperlink r:id="rId227">
         <w:r>
           <w:rPr>
             <w:rStyle w:val="Hyperlink"/>
@@ -10091,8 +10849,8 @@
         </w:r>
       </w:hyperlink>
     </w:p>
-    <w:bookmarkEnd w:id="222"/>
-    <w:bookmarkStart w:id="224" w:name="ref-nazaire2012broad"/>
+    <w:bookmarkEnd w:id="228"/>
+    <w:bookmarkStart w:id="230" w:name="ref-nazaire2012broad"/>
     <w:p>
       <w:pPr>
         <w:pStyle w:val="Bibliography"/>
@@ -10124,7 +10882,7 @@
       <w:r>
         <w:t xml:space="preserve">(3), 758–783. doi:</w:t>
       </w:r>
-      <w:hyperlink r:id="rId223">
+      <w:hyperlink r:id="rId229">
         <w:r>
           <w:rPr>
             <w:rStyle w:val="Hyperlink"/>
@@ -10133,8 +10891,8 @@
         </w:r>
       </w:hyperlink>
     </w:p>
-    <w:bookmarkEnd w:id="224"/>
-    <w:bookmarkStart w:id="226" w:name="ref-page2011linking"/>
+    <w:bookmarkEnd w:id="230"/>
+    <w:bookmarkStart w:id="232" w:name="ref-page2011linking"/>
     <w:p>
       <w:pPr>
         <w:pStyle w:val="Bibliography"/>
@@ -10166,7 +10924,7 @@
       <w:r>
         <w:t xml:space="preserve">. doi:</w:t>
       </w:r>
-      <w:hyperlink r:id="rId225">
+      <w:hyperlink r:id="rId231">
         <w:r>
           <w:rPr>
             <w:rStyle w:val="Hyperlink"/>
@@ -10175,8 +10933,8 @@
         </w:r>
       </w:hyperlink>
     </w:p>
-    <w:bookmarkEnd w:id="226"/>
-    <w:bookmarkStart w:id="228" w:name="ref-page2013bionames"/>
+    <w:bookmarkEnd w:id="232"/>
+    <w:bookmarkStart w:id="234" w:name="ref-page2013bionames"/>
     <w:p>
       <w:pPr>
         <w:pStyle w:val="Bibliography"/>
@@ -10208,7 +10966,7 @@
       <w:r>
         <w:t xml:space="preserve">, e190. doi:</w:t>
       </w:r>
-      <w:hyperlink r:id="rId227">
+      <w:hyperlink r:id="rId233">
         <w:r>
           <w:rPr>
             <w:rStyle w:val="Hyperlink"/>
@@ -10217,8 +10975,8 @@
         </w:r>
       </w:hyperlink>
     </w:p>
-    <w:bookmarkEnd w:id="228"/>
-    <w:bookmarkStart w:id="230" w:name="ref-papadopoulou2015automated"/>
+    <w:bookmarkEnd w:id="234"/>
+    <w:bookmarkStart w:id="236" w:name="ref-papadopoulou2015automated"/>
     <w:p>
       <w:pPr>
         <w:pStyle w:val="Bibliography"/>
@@ -10250,7 +11008,7 @@
       <w:r>
         <w:t xml:space="preserve">(1), 136–152. doi:</w:t>
       </w:r>
-      <w:hyperlink r:id="rId229">
+      <w:hyperlink r:id="rId235">
         <w:r>
           <w:rPr>
             <w:rStyle w:val="Hyperlink"/>
@@ -10259,8 +11017,8 @@
         </w:r>
       </w:hyperlink>
     </w:p>
-    <w:bookmarkEnd w:id="230"/>
-    <w:bookmarkStart w:id="232" w:name="ref-pereira2013padroes"/>
+    <w:bookmarkEnd w:id="236"/>
+    <w:bookmarkStart w:id="238" w:name="ref-pereira2013padroes"/>
     <w:p>
       <w:pPr>
         <w:pStyle w:val="Bibliography"/>
@@ -10286,7 +11044,7 @@
       <w:r>
         <w:t xml:space="preserve"> </w:t>
       </w:r>
-      <w:hyperlink r:id="rId231">
+      <w:hyperlink r:id="rId237">
         <w:r>
           <w:rPr>
             <w:rStyle w:val="Hyperlink"/>
@@ -10295,8 +11053,8 @@
         </w:r>
       </w:hyperlink>
     </w:p>
-    <w:bookmarkEnd w:id="232"/>
-    <w:bookmarkStart w:id="234" w:name="ref-peters2011taming"/>
+    <w:bookmarkEnd w:id="238"/>
+    <w:bookmarkStart w:id="240" w:name="ref-peters2011taming"/>
     <w:p>
       <w:pPr>
         <w:pStyle w:val="Bibliography"/>
@@ -10328,7 +11086,7 @@
       <w:r>
         <w:t xml:space="preserve">(1), 55. doi:</w:t>
       </w:r>
-      <w:hyperlink r:id="rId233">
+      <w:hyperlink r:id="rId239">
         <w:r>
           <w:rPr>
             <w:rStyle w:val="Hyperlink"/>
@@ -10337,8 +11095,8 @@
         </w:r>
       </w:hyperlink>
     </w:p>
-    <w:bookmarkEnd w:id="234"/>
-    <w:bookmarkStart w:id="235" w:name="ref-piel2009treebase"/>
+    <w:bookmarkEnd w:id="240"/>
+    <w:bookmarkStart w:id="241" w:name="ref-piel2009treebase"/>
     <w:p>
       <w:pPr>
         <w:pStyle w:val="Bibliography"/>
@@ -10347,8 +11105,8 @@
         <w:t xml:space="preserve">Piel, W., Chan, L., Dominus, M., Ruan, J., Vos, R., &amp; Tannen, V. (2009). Treebase v. 2: A database of phylogenetic knowledge. E-biosphere. London.</w:t>
       </w:r>
     </w:p>
-    <w:bookmarkEnd w:id="235"/>
-    <w:bookmarkStart w:id="237" w:name="ref-rabosky2011species"/>
+    <w:bookmarkEnd w:id="241"/>
+    <w:bookmarkStart w:id="243" w:name="ref-rabosky2011species"/>
     <w:p>
       <w:pPr>
         <w:pStyle w:val="Bibliography"/>
@@ -10380,7 +11138,7 @@
       <w:r>
         <w:t xml:space="preserve">(5), 579–595. doi:</w:t>
       </w:r>
-      <w:hyperlink r:id="rId236">
+      <w:hyperlink r:id="rId242">
         <w:r>
           <w:rPr>
             <w:rStyle w:val="Hyperlink"/>
@@ -10389,8 +11147,8 @@
         </w:r>
       </w:hyperlink>
     </w:p>
-    <w:bookmarkEnd w:id="237"/>
-    <w:bookmarkStart w:id="239" w:name="ref-ranwez2009phyloexplorer"/>
+    <w:bookmarkEnd w:id="243"/>
+    <w:bookmarkStart w:id="245" w:name="ref-ranwez2009phyloexplorer"/>
     <w:p>
       <w:pPr>
         <w:pStyle w:val="Bibliography"/>
@@ -10422,7 +11180,7 @@
       <w:r>
         <w:t xml:space="preserve">(1), 108. doi:</w:t>
       </w:r>
-      <w:hyperlink r:id="rId238">
+      <w:hyperlink r:id="rId244">
         <w:r>
           <w:rPr>
             <w:rStyle w:val="Hyperlink"/>
@@ -10431,8 +11189,8 @@
         </w:r>
       </w:hyperlink>
     </w:p>
-    <w:bookmarkEnd w:id="239"/>
-    <w:bookmarkStart w:id="241" w:name="ref-roalson2016distinct"/>
+    <w:bookmarkEnd w:id="245"/>
+    <w:bookmarkStart w:id="247" w:name="ref-roalson2016distinct"/>
     <w:p>
       <w:pPr>
         <w:pStyle w:val="Bibliography"/>
@@ -10464,7 +11222,7 @@
       <w:r>
         <w:t xml:space="preserve">(4), 662–684. doi:</w:t>
       </w:r>
-      <w:hyperlink r:id="rId240">
+      <w:hyperlink r:id="rId246">
         <w:r>
           <w:rPr>
             <w:rStyle w:val="Hyperlink"/>
@@ -10473,8 +11231,8 @@
         </w:r>
       </w:hyperlink>
     </w:p>
-    <w:bookmarkEnd w:id="241"/>
-    <w:bookmarkStart w:id="243" w:name="ref-roquet2013building"/>
+    <w:bookmarkEnd w:id="247"/>
+    <w:bookmarkStart w:id="249" w:name="ref-roquet2013building"/>
     <w:p>
       <w:pPr>
         <w:pStyle w:val="Bibliography"/>
@@ -10506,7 +11264,7 @@
       <w:r>
         <w:t xml:space="preserve">(1), 13–26. doi:</w:t>
       </w:r>
-      <w:hyperlink r:id="rId242">
+      <w:hyperlink r:id="rId248">
         <w:r>
           <w:rPr>
             <w:rStyle w:val="Hyperlink"/>
@@ -10515,8 +11273,8 @@
         </w:r>
       </w:hyperlink>
     </w:p>
-    <w:bookmarkEnd w:id="243"/>
-    <w:bookmarkStart w:id="245" w:name="ref-ross2013large"/>
+    <w:bookmarkEnd w:id="249"/>
+    <w:bookmarkStart w:id="251" w:name="ref-ross2013large"/>
     <w:p>
       <w:pPr>
         <w:pStyle w:val="Bibliography"/>
@@ -10548,7 +11306,7 @@
       <w:r>
         <w:t xml:space="preserve">(1), 196–206. doi:</w:t>
       </w:r>
-      <w:hyperlink r:id="rId244">
+      <w:hyperlink r:id="rId250">
         <w:r>
           <w:rPr>
             <w:rStyle w:val="Hyperlink"/>
@@ -10557,14 +11315,14 @@
         </w:r>
       </w:hyperlink>
     </w:p>
-    <w:bookmarkEnd w:id="245"/>
-    <w:bookmarkStart w:id="247" w:name="ref-ruiz2019datataxa"/>
+    <w:bookmarkEnd w:id="251"/>
+    <w:bookmarkStart w:id="253" w:name="ref-ruiz2019datataxa"/>
     <w:p>
       <w:pPr>
         <w:pStyle w:val="Bibliography"/>
       </w:pPr>
       <w:r>
-        <w:t xml:space="preserve">Ruiz-Sanchez, E., Maya-Lastra, C. A., Steinmann, V. W., Zamudio, S., Carranza, E., Murillo, R. M., &amp; Rzedowski, J. (2019). Datataxa: A new script to extract metadata sequence information from genbank, the flora of bajı́o as a case study.</w:t>
+        <w:t xml:space="preserve">Ruiz-Sanchez, E., Maya-Lastra, C. A., Steinmann, V. W., Zamudio, S., Carranza, E., Murillo, R. M., &amp; Rzedowski, J. (2019). Datataxa: A new script to extract metadata sequence information from genbank, the flora of bajío as a case study.</w:t>
       </w:r>
       <w:r>
         <w:t xml:space="preserve"> </w:t>
@@ -10590,7 +11348,7 @@
       <w:r>
         <w:t xml:space="preserve">(4), 754–760. doi:</w:t>
       </w:r>
-      <w:hyperlink r:id="rId246">
+      <w:hyperlink r:id="rId252">
         <w:r>
           <w:rPr>
             <w:rStyle w:val="Hyperlink"/>
@@ -10599,8 +11357,8 @@
         </w:r>
       </w:hyperlink>
     </w:p>
-    <w:bookmarkEnd w:id="247"/>
-    <w:bookmarkStart w:id="249" w:name="ref-salariato2010filogenia"/>
+    <w:bookmarkEnd w:id="253"/>
+    <w:bookmarkStart w:id="255" w:name="ref-salariato2010filogenia"/>
     <w:p>
       <w:pPr>
         <w:pStyle w:val="Bibliography"/>
@@ -10626,7 +11384,7 @@
       <w:r>
         <w:t xml:space="preserve"> </w:t>
       </w:r>
-      <w:hyperlink r:id="rId248">
+      <w:hyperlink r:id="rId254">
         <w:r>
           <w:rPr>
             <w:rStyle w:val="Hyperlink"/>
@@ -10635,8 +11393,8 @@
         </w:r>
       </w:hyperlink>
     </w:p>
-    <w:bookmarkEnd w:id="249"/>
-    <w:bookmarkStart w:id="251" w:name="ref-salariato2010molecular"/>
+    <w:bookmarkEnd w:id="255"/>
+    <w:bookmarkStart w:id="257" w:name="ref-salariato2010molecular"/>
     <w:p>
       <w:pPr>
         <w:pStyle w:val="Bibliography"/>
@@ -10668,7 +11426,7 @@
       <w:r>
         <w:t xml:space="preserve">(1), 355–369. doi:</w:t>
       </w:r>
-      <w:hyperlink r:id="rId250">
+      <w:hyperlink r:id="rId256">
         <w:r>
           <w:rPr>
             <w:rStyle w:val="Hyperlink"/>
@@ -10677,8 +11435,8 @@
         </w:r>
       </w:hyperlink>
     </w:p>
-    <w:bookmarkEnd w:id="251"/>
-    <w:bookmarkStart w:id="253" w:name="ref-sanderson2008phylota"/>
+    <w:bookmarkEnd w:id="257"/>
+    <w:bookmarkStart w:id="259" w:name="ref-sanderson2008phylota"/>
     <w:p>
       <w:pPr>
         <w:pStyle w:val="Bibliography"/>
@@ -10710,7 +11468,7 @@
       <w:r>
         <w:t xml:space="preserve">(3), 335–346. doi:</w:t>
       </w:r>
-      <w:hyperlink r:id="rId252">
+      <w:hyperlink r:id="rId258">
         <w:r>
           <w:rPr>
             <w:rStyle w:val="Hyperlink"/>
@@ -10719,8 +11477,8 @@
         </w:r>
       </w:hyperlink>
     </w:p>
-    <w:bookmarkEnd w:id="253"/>
-    <w:bookmarkStart w:id="255" w:name="ref-sanderson2010phylogenomics"/>
+    <w:bookmarkEnd w:id="259"/>
+    <w:bookmarkStart w:id="261" w:name="ref-sanderson2010phylogenomics"/>
     <w:p>
       <w:pPr>
         <w:pStyle w:val="Bibliography"/>
@@ -10752,7 +11510,7 @@
       <w:r>
         <w:t xml:space="preserve">(1), 155. doi:</w:t>
       </w:r>
-      <w:hyperlink r:id="rId254">
+      <w:hyperlink r:id="rId260">
         <w:r>
           <w:rPr>
             <w:rStyle w:val="Hyperlink"/>
@@ -10761,8 +11519,8 @@
         </w:r>
       </w:hyperlink>
     </w:p>
-    <w:bookmarkEnd w:id="255"/>
-    <w:bookmarkStart w:id="256" w:name="ref-sanderson2016perspective"/>
+    <w:bookmarkEnd w:id="261"/>
+    <w:bookmarkStart w:id="262" w:name="ref-sanderson2016perspective"/>
     <w:p>
       <w:pPr>
         <w:pStyle w:val="Bibliography"/>
@@ -10782,7 +11540,7 @@
       <w:r>
         <w:t xml:space="preserve">, 13–27. doi:</w:t>
       </w:r>
-      <w:hyperlink r:id="rId159">
+      <w:hyperlink r:id="rId165">
         <w:r>
           <w:rPr>
             <w:rStyle w:val="Hyperlink"/>
@@ -10791,8 +11549,8 @@
         </w:r>
       </w:hyperlink>
     </w:p>
-    <w:bookmarkEnd w:id="256"/>
-    <w:bookmarkStart w:id="258" w:name="ref-san2010molecular"/>
+    <w:bookmarkEnd w:id="262"/>
+    <w:bookmarkStart w:id="264" w:name="ref-san2010molecular"/>
     <w:p>
       <w:pPr>
         <w:pStyle w:val="Bibliography"/>
@@ -10824,7 +11582,7 @@
       <w:r>
         <w:t xml:space="preserve">(2), 311. doi:</w:t>
       </w:r>
-      <w:hyperlink r:id="rId257">
+      <w:hyperlink r:id="rId263">
         <w:r>
           <w:rPr>
             <w:rStyle w:val="Hyperlink"/>
@@ -10833,8 +11591,8 @@
         </w:r>
       </w:hyperlink>
     </w:p>
-    <w:bookmarkEnd w:id="258"/>
-    <w:bookmarkStart w:id="260" w:name="ref-santini2014first"/>
+    <w:bookmarkEnd w:id="264"/>
+    <w:bookmarkStart w:id="266" w:name="ref-santini2014first"/>
     <w:p>
       <w:pPr>
         <w:pStyle w:val="Bibliography"/>
@@ -10866,7 +11624,7 @@
       <w:r>
         <w:t xml:space="preserve">(1), 55–71. doi:</w:t>
       </w:r>
-      <w:hyperlink r:id="rId259">
+      <w:hyperlink r:id="rId265">
         <w:r>
           <w:rPr>
             <w:rStyle w:val="Hyperlink"/>
@@ -10875,8 +11633,8 @@
         </w:r>
       </w:hyperlink>
     </w:p>
-    <w:bookmarkEnd w:id="260"/>
-    <w:bookmarkStart w:id="262" w:name="ref-santini2015first"/>
+    <w:bookmarkEnd w:id="266"/>
+    <w:bookmarkStart w:id="268" w:name="ref-santini2015first"/>
     <w:p>
       <w:pPr>
         <w:pStyle w:val="Bibliography"/>
@@ -10908,7 +11666,7 @@
       <w:r>
         <w:t xml:space="preserve">(1), 133–142. doi:</w:t>
       </w:r>
-      <w:hyperlink r:id="rId261">
+      <w:hyperlink r:id="rId267">
         <w:r>
           <w:rPr>
             <w:rStyle w:val="Hyperlink"/>
@@ -10917,8 +11675,8 @@
         </w:r>
       </w:hyperlink>
     </w:p>
-    <w:bookmarkEnd w:id="262"/>
-    <w:bookmarkStart w:id="264" w:name="ref-santini2013first"/>
+    <w:bookmarkEnd w:id="268"/>
+    <w:bookmarkStart w:id="270" w:name="ref-santini2013first"/>
     <w:p>
       <w:pPr>
         <w:pStyle w:val="Bibliography"/>
@@ -10950,7 +11708,7 @@
       <w:r>
         <w:t xml:space="preserve">(4), 481–489. doi:</w:t>
       </w:r>
-      <w:hyperlink r:id="rId263">
+      <w:hyperlink r:id="rId269">
         <w:r>
           <w:rPr>
             <w:rStyle w:val="Hyperlink"/>
@@ -10959,8 +11717,8 @@
         </w:r>
       </w:hyperlink>
     </w:p>
-    <w:bookmarkEnd w:id="264"/>
-    <w:bookmarkStart w:id="265" w:name="ref-sarkinen2013solanaceae"/>
+    <w:bookmarkEnd w:id="270"/>
+    <w:bookmarkStart w:id="271" w:name="ref-sarkinen2013solanaceae"/>
     <w:p>
       <w:pPr>
         <w:pStyle w:val="Bibliography"/>
@@ -10993,8 +11751,8 @@
         <w:t xml:space="preserve">(1), 214.</w:t>
       </w:r>
     </w:p>
-    <w:bookmarkEnd w:id="265"/>
-    <w:bookmarkStart w:id="266" w:name="ref-schoch2009ascomycota"/>
+    <w:bookmarkEnd w:id="271"/>
+    <w:bookmarkStart w:id="272" w:name="ref-schoch2009ascomycota"/>
     <w:p>
       <w:pPr>
         <w:pStyle w:val="Bibliography"/>
@@ -11027,8 +11785,8 @@
         <w:t xml:space="preserve">(2), 224–239.</w:t>
       </w:r>
     </w:p>
-    <w:bookmarkEnd w:id="266"/>
-    <w:bookmarkStart w:id="268" w:name="ref-selvatti2015paleogene"/>
+    <w:bookmarkEnd w:id="272"/>
+    <w:bookmarkStart w:id="274" w:name="ref-selvatti2015paleogene"/>
     <w:p>
       <w:pPr>
         <w:pStyle w:val="Bibliography"/>
@@ -11060,7 +11818,7 @@
       <w:r>
         <w:t xml:space="preserve">, 1–15. doi:</w:t>
       </w:r>
-      <w:hyperlink r:id="rId267">
+      <w:hyperlink r:id="rId273">
         <w:r>
           <w:rPr>
             <w:rStyle w:val="Hyperlink"/>
@@ -11069,8 +11827,8 @@
         </w:r>
       </w:hyperlink>
     </w:p>
-    <w:bookmarkEnd w:id="268"/>
-    <w:bookmarkStart w:id="270" w:name="ref-shi2015speciation"/>
+    <w:bookmarkEnd w:id="274"/>
+    <w:bookmarkStart w:id="276" w:name="ref-shi2015speciation"/>
     <w:p>
       <w:pPr>
         <w:pStyle w:val="Bibliography"/>
@@ -11102,7 +11860,7 @@
       <w:r>
         <w:t xml:space="preserve">(6), 1528–1545. doi:</w:t>
       </w:r>
-      <w:hyperlink r:id="rId269">
+      <w:hyperlink r:id="rId275">
         <w:r>
           <w:rPr>
             <w:rStyle w:val="Hyperlink"/>
@@ -11111,8 +11869,8 @@
         </w:r>
       </w:hyperlink>
     </w:p>
-    <w:bookmarkEnd w:id="270"/>
-    <w:bookmarkStart w:id="272" w:name="ref-simon2012cerrado"/>
+    <w:bookmarkEnd w:id="276"/>
+    <w:bookmarkStart w:id="278" w:name="ref-simon2012cerrado"/>
     <w:p>
       <w:pPr>
         <w:pStyle w:val="Bibliography"/>
@@ -11144,7 +11902,7 @@
       <w:r>
         <w:t xml:space="preserve">(6), 711–723. doi:</w:t>
       </w:r>
-      <w:hyperlink r:id="rId271">
+      <w:hyperlink r:id="rId277">
         <w:r>
           <w:rPr>
             <w:rStyle w:val="Hyperlink"/>
@@ -11153,8 +11911,8 @@
         </w:r>
       </w:hyperlink>
     </w:p>
-    <w:bookmarkEnd w:id="272"/>
-    <w:bookmarkStart w:id="273" w:name="ref-smith2009mega"/>
+    <w:bookmarkEnd w:id="278"/>
+    <w:bookmarkStart w:id="279" w:name="ref-smith2009mega"/>
     <w:p>
       <w:pPr>
         <w:pStyle w:val="Bibliography"/>
@@ -11187,8 +11945,8 @@
         <w:t xml:space="preserve">(1), 37.</w:t>
       </w:r>
     </w:p>
-    <w:bookmarkEnd w:id="273"/>
-    <w:bookmarkStart w:id="275" w:name="ref-smith2018constructing"/>
+    <w:bookmarkEnd w:id="279"/>
+    <w:bookmarkStart w:id="281" w:name="ref-smith2018constructing"/>
     <w:p>
       <w:pPr>
         <w:pStyle w:val="Bibliography"/>
@@ -11220,7 +11978,7 @@
       <w:r>
         <w:t xml:space="preserve">(3), 302–314. doi:</w:t>
       </w:r>
-      <w:hyperlink r:id="rId274">
+      <w:hyperlink r:id="rId280">
         <w:r>
           <w:rPr>
             <w:rStyle w:val="Hyperlink"/>
@@ -11229,8 +11987,8 @@
         </w:r>
       </w:hyperlink>
     </w:p>
-    <w:bookmarkEnd w:id="275"/>
-    <w:bookmarkStart w:id="276" w:name="ref-smith2019pyphlawd"/>
+    <w:bookmarkEnd w:id="281"/>
+    <w:bookmarkStart w:id="282" w:name="ref-smith2019pyphlawd"/>
     <w:p>
       <w:pPr>
         <w:pStyle w:val="Bibliography"/>
@@ -11263,8 +12021,8 @@
         <w:t xml:space="preserve">(1), 104–108.</w:t>
       </w:r>
     </w:p>
-    <w:bookmarkEnd w:id="276"/>
-    <w:bookmarkStart w:id="278" w:name="ref-sorenson2014evolution"/>
+    <w:bookmarkEnd w:id="282"/>
+    <w:bookmarkStart w:id="284" w:name="ref-sorenson2014evolution"/>
     <w:p>
       <w:pPr>
         <w:pStyle w:val="Bibliography"/>
@@ -11290,7 +12048,7 @@
       <w:r>
         <w:t xml:space="preserve"> </w:t>
       </w:r>
-      <w:hyperlink r:id="rId277">
+      <w:hyperlink r:id="rId283">
         <w:r>
           <w:rPr>
             <w:rStyle w:val="Hyperlink"/>
@@ -11299,8 +12057,8 @@
         </w:r>
       </w:hyperlink>
     </w:p>
-    <w:bookmarkEnd w:id="278"/>
-    <w:bookmarkStart w:id="280" w:name="ref-sorenson2014effect"/>
+    <w:bookmarkEnd w:id="284"/>
+    <w:bookmarkStart w:id="286" w:name="ref-sorenson2014effect"/>
     <w:p>
       <w:pPr>
         <w:pStyle w:val="Bibliography"/>
@@ -11332,7 +12090,7 @@
       <w:r>
         <w:t xml:space="preserve">(8), 1536–1548. doi:</w:t>
       </w:r>
-      <w:hyperlink r:id="rId279">
+      <w:hyperlink r:id="rId285">
         <w:r>
           <w:rPr>
             <w:rStyle w:val="Hyperlink"/>
@@ -11341,8 +12099,8 @@
         </w:r>
       </w:hyperlink>
     </w:p>
-    <w:bookmarkEnd w:id="280"/>
-    <w:bookmarkStart w:id="282" w:name="ref-steppan2017muroid"/>
+    <w:bookmarkEnd w:id="286"/>
+    <w:bookmarkStart w:id="288" w:name="ref-steppan2017muroid"/>
     <w:p>
       <w:pPr>
         <w:pStyle w:val="Bibliography"/>
@@ -11374,7 +12132,7 @@
       <w:r>
         <w:t xml:space="preserve">(8). doi:</w:t>
       </w:r>
-      <w:hyperlink r:id="rId281">
+      <w:hyperlink r:id="rId287">
         <w:r>
           <w:rPr>
             <w:rStyle w:val="Hyperlink"/>
@@ -11383,8 +12141,8 @@
         </w:r>
       </w:hyperlink>
     </w:p>
-    <w:bookmarkEnd w:id="282"/>
-    <w:bookmarkStart w:id="284" w:name="ref-stoltzfus2013phylotastic"/>
+    <w:bookmarkEnd w:id="288"/>
+    <w:bookmarkStart w:id="290" w:name="ref-stoltzfus2013phylotastic"/>
     <w:p>
       <w:pPr>
         <w:pStyle w:val="Bibliography"/>
@@ -11416,7 +12174,7 @@
       <w:r>
         <w:t xml:space="preserve">(1), 158. doi:</w:t>
       </w:r>
-      <w:hyperlink r:id="rId283">
+      <w:hyperlink r:id="rId289">
         <w:r>
           <w:rPr>
             <w:rStyle w:val="Hyperlink"/>
@@ -11425,8 +12183,8 @@
         </w:r>
       </w:hyperlink>
     </w:p>
-    <w:bookmarkEnd w:id="284"/>
-    <w:bookmarkStart w:id="286" w:name="ref-strecker2014fish"/>
+    <w:bookmarkEnd w:id="290"/>
+    <w:bookmarkStart w:id="292" w:name="ref-strecker2014fish"/>
     <w:p>
       <w:pPr>
         <w:pStyle w:val="Bibliography"/>
@@ -11458,7 +12216,7 @@
       <w:r>
         <w:t xml:space="preserve">(1778), 20133003. doi:</w:t>
       </w:r>
-      <w:hyperlink r:id="rId285">
+      <w:hyperlink r:id="rId291">
         <w:r>
           <w:rPr>
             <w:rStyle w:val="Hyperlink"/>
@@ -11467,8 +12225,8 @@
         </w:r>
       </w:hyperlink>
     </w:p>
-    <w:bookmarkEnd w:id="286"/>
-    <w:bookmarkStart w:id="287" w:name="ref-thomson2010sparse"/>
+    <w:bookmarkEnd w:id="292"/>
+    <w:bookmarkStart w:id="293" w:name="ref-thomson2010sparse"/>
     <w:p>
       <w:pPr>
         <w:pStyle w:val="Bibliography"/>
@@ -11501,8 +12259,8 @@
         <w:t xml:space="preserve">(1), 42–58.</w:t>
       </w:r>
     </w:p>
-    <w:bookmarkEnd w:id="287"/>
-    <w:bookmarkStart w:id="289" w:name="ref-tucker2012incorporating"/>
+    <w:bookmarkEnd w:id="293"/>
+    <w:bookmarkStart w:id="295" w:name="ref-tucker2012incorporating"/>
     <w:p>
       <w:pPr>
         <w:pStyle w:val="Bibliography"/>
@@ -11534,7 +12292,7 @@
       <w:r>
         <w:t xml:space="preserve">(4), 593–601. doi:</w:t>
       </w:r>
-      <w:hyperlink r:id="rId288">
+      <w:hyperlink r:id="rId294">
         <w:r>
           <w:rPr>
             <w:rStyle w:val="Hyperlink"/>
@@ -11543,8 +12301,8 @@
         </w:r>
       </w:hyperlink>
     </w:p>
-    <w:bookmarkEnd w:id="289"/>
-    <w:bookmarkStart w:id="291" w:name="ref-verbruggen2010data"/>
+    <w:bookmarkEnd w:id="295"/>
+    <w:bookmarkStart w:id="297" w:name="ref-verbruggen2010data"/>
     <w:p>
       <w:pPr>
         <w:pStyle w:val="Bibliography"/>
@@ -11576,7 +12334,7 @@
       <w:r>
         <w:t xml:space="preserve">(1), 16. doi:</w:t>
       </w:r>
-      <w:hyperlink r:id="rId290">
+      <w:hyperlink r:id="rId296">
         <w:r>
           <w:rPr>
             <w:rStyle w:val="Hyperlink"/>
@@ -11585,8 +12343,8 @@
         </w:r>
       </w:hyperlink>
     </w:p>
-    <w:bookmarkEnd w:id="291"/>
-    <w:bookmarkStart w:id="293" w:name="ref-vos2012nexml"/>
+    <w:bookmarkEnd w:id="297"/>
+    <w:bookmarkStart w:id="299" w:name="ref-vos2012nexml"/>
     <w:p>
       <w:pPr>
         <w:pStyle w:val="Bibliography"/>
@@ -11618,7 +12376,7 @@
       <w:r>
         <w:t xml:space="preserve">(4), 675–689. doi:</w:t>
       </w:r>
-      <w:hyperlink r:id="rId292">
+      <w:hyperlink r:id="rId298">
         <w:r>
           <w:rPr>
             <w:rStyle w:val="Hyperlink"/>
@@ -11627,8 +12385,8 @@
         </w:r>
       </w:hyperlink>
     </w:p>
-    <w:bookmarkEnd w:id="293"/>
-    <w:bookmarkStart w:id="295" w:name="ref-webb2010biodiversity"/>
+    <w:bookmarkEnd w:id="299"/>
+    <w:bookmarkStart w:id="301" w:name="ref-webb2010biodiversity"/>
     <w:p>
       <w:pPr>
         <w:pStyle w:val="Bibliography"/>
@@ -11660,7 +12418,7 @@
       <w:r>
         <w:t xml:space="preserve">(4), 955–972. doi:</w:t>
       </w:r>
-      <w:hyperlink r:id="rId294">
+      <w:hyperlink r:id="rId300">
         <w:r>
           <w:rPr>
             <w:rStyle w:val="Hyperlink"/>
@@ -11669,8 +12427,8 @@
         </w:r>
       </w:hyperlink>
     </w:p>
-    <w:bookmarkEnd w:id="295"/>
-    <w:bookmarkStart w:id="297" w:name="ref-weber2014defense"/>
+    <w:bookmarkEnd w:id="301"/>
+    <w:bookmarkStart w:id="303" w:name="ref-weber2014defense"/>
     <w:p>
       <w:pPr>
         <w:pStyle w:val="Bibliography"/>
@@ -11702,7 +12460,7 @@
       <w:r>
         <w:t xml:space="preserve">(46), 16442–16447. doi:</w:t>
       </w:r>
-      <w:hyperlink r:id="rId296">
+      <w:hyperlink r:id="rId302">
         <w:r>
           <w:rPr>
             <w:rStyle w:val="Hyperlink"/>
@@ -11711,13 +12469,55 @@
         </w:r>
       </w:hyperlink>
     </w:p>
-    <w:bookmarkEnd w:id="297"/>
-    <w:bookmarkStart w:id="299" w:name="ref-xu2015ncbiminer"/>
+    <w:bookmarkEnd w:id="303"/>
+    <w:bookmarkStart w:id="305" w:name="ref-wu2008simple"/>
     <w:p>
       <w:pPr>
         <w:pStyle w:val="Bibliography"/>
       </w:pPr>
       <w:r>
+        <w:t xml:space="preserve">Wu, M., &amp; Eisen, J. A. (2008). A simple, fast, and accurate method of phylogenomic inference.</w:t>
+      </w:r>
+      <w:r>
+        <w:t xml:space="preserve"> </w:t>
+      </w:r>
+      <w:r>
+        <w:rPr>
+          <w:i/>
+        </w:rPr>
+        <w:t xml:space="preserve">Genome biology</w:t>
+      </w:r>
+      <w:r>
+        <w:t xml:space="preserve">,</w:t>
+      </w:r>
+      <w:r>
+        <w:t xml:space="preserve"> </w:t>
+      </w:r>
+      <w:r>
+        <w:rPr>
+          <w:i/>
+        </w:rPr>
+        <w:t xml:space="preserve">9</w:t>
+      </w:r>
+      <w:r>
+        <w:t xml:space="preserve">(10), R151. doi:</w:t>
+      </w:r>
+      <w:hyperlink r:id="rId304">
+        <w:r>
+          <w:rPr>
+            <w:rStyle w:val="Hyperlink"/>
+          </w:rPr>
+          <w:t xml:space="preserve">10.1186/gb-2008-9-10-r151</w:t>
+        </w:r>
+      </w:hyperlink>
+    </w:p>
+    <w:bookmarkEnd w:id="305"/>
+    <w:bookmarkStart w:id="307" w:name="ref-xu2015ncbiminer"/>
+    <w:p>
+      <w:pPr>
+        <w:pStyle w:val="Bibliography"/>
+      </w:pPr>
+      <w:r>
         <w:t xml:space="preserve">Xu, X., Dimitrov, D., Rahbek, C., &amp; Wang, Z. (2015). NCBIminer: Sequences harvest from genbank.</w:t>
       </w:r>
       <w:r>
@@ -11744,7 +12544,7 @@
       <w:r>
         <w:t xml:space="preserve">(4), 426–430. doi:</w:t>
       </w:r>
-      <w:hyperlink r:id="rId298">
+      <w:hyperlink r:id="rId306">
         <w:r>
           <w:rPr>
             <w:rStyle w:val="Hyperlink"/>
@@ -11753,8 +12553,8 @@
         </w:r>
       </w:hyperlink>
     </w:p>
-    <w:bookmarkEnd w:id="299"/>
-    <w:bookmarkStart w:id="301" w:name="ref-yong2010screening"/>
+    <w:bookmarkEnd w:id="307"/>
+    <w:bookmarkStart w:id="309" w:name="ref-yong2010screening"/>
     <w:p>
       <w:pPr>
         <w:pStyle w:val="Bibliography"/>
@@ -11777,7 +12577,7 @@
       <w:r>
         <w:t xml:space="preserve">(pp. 305–308). IEEE. doi:</w:t>
       </w:r>
-      <w:hyperlink r:id="rId300">
+      <w:hyperlink r:id="rId308">
         <w:r>
           <w:rPr>
             <w:rStyle w:val="Hyperlink"/>
@@ -11786,8 +12586,8 @@
         </w:r>
       </w:hyperlink>
     </w:p>
-    <w:bookmarkEnd w:id="301"/>
-    <w:bookmarkEnd w:id="302"/>
+    <w:bookmarkEnd w:id="309"/>
+    <w:bookmarkEnd w:id="310"/>
     <w:sectPr/>
   </w:body>
 </w:document>
@@ -13074,6 +13874,11 @@
     <w:basedOn w:val="BodyTextChar"/>
     <w:hidden/>
   </w:style>
+  <w:style w:type="character" w:customStyle="1" w:styleId="redoc-citation-14">
+    <w:name w:val="redoc-citation-14"/>
+    <w:basedOn w:val="BodyTextChar"/>
+    <w:hidden/>
+  </w:style>
   <w:style w:type="character" w:customStyle="1" w:styleId="redoc-citation-15">
     <w:name w:val="redoc-citation-15"/>
     <w:basedOn w:val="BodyTextChar"/>
@@ -13141,6 +13946,11 @@
   </w:style>
   <w:style w:type="character" w:customStyle="1" w:styleId="redoc-citation-27">
     <w:name w:val="redoc-citation-27"/>
+    <w:basedOn w:val="BodyTextChar"/>
+    <w:hidden/>
+  </w:style>
+  <w:style w:type="character" w:customStyle="1" w:styleId="redoc-citation-28">
+    <w:name w:val="redoc-citation-28"/>
     <w:basedOn w:val="BodyTextChar"/>
     <w:hidden/>
   </w:style>

</xml_diff>